<commit_message>
Completed all graphs and notes for oystercatcher exercise
</commit_message>
<xml_diff>
--- a/oystercatchers.docx
+++ b/oystercatchers.docx
@@ -129,17 +129,29 @@
       <w:r>
         <w:t xml:space="preserve">are also excellent sources. The aims of this practical are to:</w:t>
       </w:r>
-      <w:r>
-        <w:t xml:space="preserve"> </w:t>
-      </w:r>
-      <w:r>
-        <w:t xml:space="preserve">* show you how to explore ecological data, with common mistakes</w:t>
-      </w:r>
-      <w:r>
-        <w:t xml:space="preserve"> </w:t>
-      </w:r>
-      <w:r>
-        <w:t xml:space="preserve">* use diagnostic plots to gain better insights</w:t>
+    </w:p>
+    <w:p>
+      <w:pPr>
+        <w:pStyle w:val="Compact"/>
+        <w:numPr>
+          <w:numId w:val="1001"/>
+          <w:ilvl w:val="0"/>
+        </w:numPr>
+      </w:pPr>
+      <w:r>
+        <w:t xml:space="preserve">show you how to explore ecological data, with common mistakes</w:t>
+      </w:r>
+    </w:p>
+    <w:p>
+      <w:pPr>
+        <w:pStyle w:val="Compact"/>
+        <w:numPr>
+          <w:numId w:val="1001"/>
+          <w:ilvl w:val="0"/>
+        </w:numPr>
+      </w:pPr>
+      <w:r>
+        <w:t xml:space="preserve">use diagnostic plots to gain better insights</w:t>
       </w:r>
     </w:p>
     <w:p>
@@ -231,7 +243,7 @@
         <w:t xml:space="preserve"> </w:t>
       </w:r>
       <w:r>
-        <w:t xml:space="preserve">in which to store the downloaded data file. Create an R script, and import the oystercatcher data into a tibble OC. As this is text format (readable in Notepad on Windows), we’ll use read_table rather than read_csv:</w:t>
+        <w:t xml:space="preserve">in which to store the downloaded data file. Create an R script, and import the oystercatcher data into a tibble OC. As this is tab-separated text format (readable in Excel on Windows), we’ll use read_tsv rather than read_csv:</w:t>
       </w:r>
     </w:p>
     <w:p>
@@ -454,7 +466,19 @@
         <w:rPr>
           <w:rStyle w:val="NormalTok"/>
         </w:rPr>
-        <w:t xml:space="preserve">OC$Month &lt;-</w:t>
+        <w:t xml:space="preserve">OC</w:t>
+      </w:r>
+      <w:r>
+        <w:rPr>
+          <w:rStyle w:val="OperatorTok"/>
+        </w:rPr>
+        <w:t xml:space="preserve">$</w:t>
+      </w:r>
+      <w:r>
+        <w:rPr>
+          <w:rStyle w:val="NormalTok"/>
+        </w:rPr>
+        <w:t xml:space="preserve">Month &lt;-</w:t>
       </w:r>
       <w:r>
         <w:rPr>
@@ -472,16 +496,40 @@
         <w:rPr>
           <w:rStyle w:val="NormalTok"/>
         </w:rPr>
-        <w:t xml:space="preserve">(OC$Month)</w:t>
-      </w:r>
-      <w:r>
-        <w:br w:type="textWrapping"/>
-      </w:r>
-      <w:r>
-        <w:rPr>
-          <w:rStyle w:val="NormalTok"/>
-        </w:rPr>
-        <w:t xml:space="preserve">OC$FeedingType &lt;-</w:t>
+        <w:t xml:space="preserve">(OC</w:t>
+      </w:r>
+      <w:r>
+        <w:rPr>
+          <w:rStyle w:val="OperatorTok"/>
+        </w:rPr>
+        <w:t xml:space="preserve">$</w:t>
+      </w:r>
+      <w:r>
+        <w:rPr>
+          <w:rStyle w:val="NormalTok"/>
+        </w:rPr>
+        <w:t xml:space="preserve">Month)</w:t>
+      </w:r>
+      <w:r>
+        <w:br w:type="textWrapping"/>
+      </w:r>
+      <w:r>
+        <w:rPr>
+          <w:rStyle w:val="NormalTok"/>
+        </w:rPr>
+        <w:t xml:space="preserve">OC</w:t>
+      </w:r>
+      <w:r>
+        <w:rPr>
+          <w:rStyle w:val="OperatorTok"/>
+        </w:rPr>
+        <w:t xml:space="preserve">$</w:t>
+      </w:r>
+      <w:r>
+        <w:rPr>
+          <w:rStyle w:val="NormalTok"/>
+        </w:rPr>
+        <w:t xml:space="preserve">FeedingType &lt;-</w:t>
       </w:r>
       <w:r>
         <w:rPr>
@@ -499,16 +547,40 @@
         <w:rPr>
           <w:rStyle w:val="NormalTok"/>
         </w:rPr>
-        <w:t xml:space="preserve">(OC$FeedingType)</w:t>
-      </w:r>
-      <w:r>
-        <w:br w:type="textWrapping"/>
-      </w:r>
-      <w:r>
-        <w:rPr>
-          <w:rStyle w:val="NormalTok"/>
-        </w:rPr>
-        <w:t xml:space="preserve">OC$FeedingPlot &lt;-</w:t>
+        <w:t xml:space="preserve">(OC</w:t>
+      </w:r>
+      <w:r>
+        <w:rPr>
+          <w:rStyle w:val="OperatorTok"/>
+        </w:rPr>
+        <w:t xml:space="preserve">$</w:t>
+      </w:r>
+      <w:r>
+        <w:rPr>
+          <w:rStyle w:val="NormalTok"/>
+        </w:rPr>
+        <w:t xml:space="preserve">FeedingType)</w:t>
+      </w:r>
+      <w:r>
+        <w:br w:type="textWrapping"/>
+      </w:r>
+      <w:r>
+        <w:rPr>
+          <w:rStyle w:val="NormalTok"/>
+        </w:rPr>
+        <w:t xml:space="preserve">OC</w:t>
+      </w:r>
+      <w:r>
+        <w:rPr>
+          <w:rStyle w:val="OperatorTok"/>
+        </w:rPr>
+        <w:t xml:space="preserve">$</w:t>
+      </w:r>
+      <w:r>
+        <w:rPr>
+          <w:rStyle w:val="NormalTok"/>
+        </w:rPr>
+        <w:t xml:space="preserve">FeedingPlot &lt;-</w:t>
       </w:r>
       <w:r>
         <w:rPr>
@@ -526,7 +598,19 @@
         <w:rPr>
           <w:rStyle w:val="NormalTok"/>
         </w:rPr>
-        <w:t xml:space="preserve">(OC$FeedingPlot)</w:t>
+        <w:t xml:space="preserve">(OC</w:t>
+      </w:r>
+      <w:r>
+        <w:rPr>
+          <w:rStyle w:val="OperatorTok"/>
+        </w:rPr>
+        <w:t xml:space="preserve">$</w:t>
+      </w:r>
+      <w:r>
+        <w:rPr>
+          <w:rStyle w:val="NormalTok"/>
+        </w:rPr>
+        <w:t xml:space="preserve">FeedingPlot)</w:t>
       </w:r>
       <w:r>
         <w:br w:type="textWrapping"/>
@@ -636,7 +720,7 @@
           <wp:inline>
             <wp:extent cx="4620126" cy="3696101"/>
             <wp:effectExtent b="0" l="0" r="0" t="0"/>
-            <wp:docPr descr="" id="1" name="Picture"/>
+            <wp:docPr descr="" title="" id="1" name="Picture"/>
             <a:graphic>
               <a:graphicData uri="http://schemas.openxmlformats.org/drawingml/2006/picture">
                 <pic:pic>
@@ -791,7 +875,7 @@
           <wp:inline>
             <wp:extent cx="4620126" cy="3696101"/>
             <wp:effectExtent b="0" l="0" r="0" t="0"/>
-            <wp:docPr descr="" id="1" name="Picture"/>
+            <wp:docPr descr="" title="" id="1" name="Picture"/>
             <a:graphic>
               <a:graphicData uri="http://schemas.openxmlformats.org/drawingml/2006/picture">
                 <pic:pic>
@@ -866,7 +950,19 @@
         <w:rPr>
           <w:rStyle w:val="NormalTok"/>
         </w:rPr>
-        <w:t xml:space="preserve">(OC$Month)</w:t>
+        <w:t xml:space="preserve">(OC</w:t>
+      </w:r>
+      <w:r>
+        <w:rPr>
+          <w:rStyle w:val="OperatorTok"/>
+        </w:rPr>
+        <w:t xml:space="preserve">$</w:t>
+      </w:r>
+      <w:r>
+        <w:rPr>
+          <w:rStyle w:val="NormalTok"/>
+        </w:rPr>
+        <w:t xml:space="preserve">Month)</w:t>
       </w:r>
     </w:p>
     <w:p>
@@ -912,7 +1008,19 @@
         <w:rPr>
           <w:rStyle w:val="NormalTok"/>
         </w:rPr>
-        <w:t xml:space="preserve">(OC$FeedingPlot)</w:t>
+        <w:t xml:space="preserve">(OC</w:t>
+      </w:r>
+      <w:r>
+        <w:rPr>
+          <w:rStyle w:val="OperatorTok"/>
+        </w:rPr>
+        <w:t xml:space="preserve">$</w:t>
+      </w:r>
+      <w:r>
+        <w:rPr>
+          <w:rStyle w:val="NormalTok"/>
+        </w:rPr>
+        <w:t xml:space="preserve">FeedingPlot)</w:t>
       </w:r>
     </w:p>
     <w:p>
@@ -958,7 +1066,19 @@
         <w:rPr>
           <w:rStyle w:val="NormalTok"/>
         </w:rPr>
-        <w:t xml:space="preserve">(OC$FeedingType)</w:t>
+        <w:t xml:space="preserve">(OC</w:t>
+      </w:r>
+      <w:r>
+        <w:rPr>
+          <w:rStyle w:val="OperatorTok"/>
+        </w:rPr>
+        <w:t xml:space="preserve">$</w:t>
+      </w:r>
+      <w:r>
+        <w:rPr>
+          <w:rStyle w:val="NormalTok"/>
+        </w:rPr>
+        <w:t xml:space="preserve">FeedingType)</w:t>
       </w:r>
     </w:p>
     <w:p>
@@ -1078,7 +1198,13 @@
         <w:rPr>
           <w:rStyle w:val="NormalTok"/>
         </w:rPr>
-        <w:t xml:space="preserve">(ShellLength ~</w:t>
+        <w:t xml:space="preserve">(ShellLength </w:t>
+      </w:r>
+      <w:r>
+        <w:rPr>
+          <w:rStyle w:val="OperatorTok"/>
+        </w:rPr>
+        <w:t xml:space="preserve">~</w:t>
       </w:r>
       <w:r>
         <w:rPr>
@@ -1090,7 +1216,13 @@
         <w:rPr>
           <w:rStyle w:val="NormalTok"/>
         </w:rPr>
-        <w:t xml:space="preserve">FeedingType *</w:t>
+        <w:t xml:space="preserve">FeedingType </w:t>
+      </w:r>
+      <w:r>
+        <w:rPr>
+          <w:rStyle w:val="OperatorTok"/>
+        </w:rPr>
+        <w:t xml:space="preserve">*</w:t>
       </w:r>
       <w:r>
         <w:rPr>
@@ -1102,7 +1234,13 @@
         <w:rPr>
           <w:rStyle w:val="NormalTok"/>
         </w:rPr>
-        <w:t xml:space="preserve">FeedingPlot *</w:t>
+        <w:t xml:space="preserve">FeedingPlot </w:t>
+      </w:r>
+      <w:r>
+        <w:rPr>
+          <w:rStyle w:val="OperatorTok"/>
+        </w:rPr>
+        <w:t xml:space="preserve">*</w:t>
       </w:r>
       <w:r>
         <w:rPr>
@@ -1123,55 +1261,7 @@
         <w:rPr>
           <w:rStyle w:val="NormalTok"/>
         </w:rPr>
-        <w:t xml:space="preserve"> </w:t>
-      </w:r>
-      <w:r>
-        <w:rPr>
-          <w:rStyle w:val="NormalTok"/>
-        </w:rPr>
-        <w:t xml:space="preserve"> </w:t>
-      </w:r>
-      <w:r>
-        <w:rPr>
-          <w:rStyle w:val="NormalTok"/>
-        </w:rPr>
-        <w:t xml:space="preserve"> </w:t>
-      </w:r>
-      <w:r>
-        <w:rPr>
-          <w:rStyle w:val="NormalTok"/>
-        </w:rPr>
-        <w:t xml:space="preserve"> </w:t>
-      </w:r>
-      <w:r>
-        <w:rPr>
-          <w:rStyle w:val="NormalTok"/>
-        </w:rPr>
-        <w:t xml:space="preserve"> </w:t>
-      </w:r>
-      <w:r>
-        <w:rPr>
-          <w:rStyle w:val="NormalTok"/>
-        </w:rPr>
-        <w:t xml:space="preserve"> </w:t>
-      </w:r>
-      <w:r>
-        <w:rPr>
-          <w:rStyle w:val="NormalTok"/>
-        </w:rPr>
-        <w:t xml:space="preserve"> </w:t>
-      </w:r>
-      <w:r>
-        <w:rPr>
-          <w:rStyle w:val="NormalTok"/>
-        </w:rPr>
-        <w:t xml:space="preserve"> </w:t>
-      </w:r>
-      <w:r>
-        <w:rPr>
-          <w:rStyle w:val="NormalTok"/>
-        </w:rPr>
-        <w:t xml:space="preserve"> </w:t>
+        <w:t xml:space="preserve">         </w:t>
       </w:r>
       <w:r>
         <w:rPr>
@@ -1183,13 +1273,7 @@
         <w:rPr>
           <w:rStyle w:val="NormalTok"/>
         </w:rPr>
-        <w:t xml:space="preserve"> </w:t>
-      </w:r>
-      <w:r>
-        <w:rPr>
-          <w:rStyle w:val="NormalTok"/>
-        </w:rPr>
-        <w:t xml:space="preserve">OC)</w:t>
+        <w:t xml:space="preserve"> OC)</w:t>
       </w:r>
       <w:r>
         <w:br w:type="textWrapping"/>
@@ -1912,7 +1996,13 @@
         <w:rPr>
           <w:rStyle w:val="NormalTok"/>
         </w:rPr>
-        <w:t xml:space="preserve">E1)) +</w:t>
+        <w:t xml:space="preserve">E1)) </w:t>
+      </w:r>
+      <w:r>
+        <w:rPr>
+          <w:rStyle w:val="OperatorTok"/>
+        </w:rPr>
+        <w:t xml:space="preserve">+</w:t>
       </w:r>
       <w:r>
         <w:br w:type="textWrapping"/>
@@ -1933,7 +2023,13 @@
         <w:rPr>
           <w:rStyle w:val="NormalTok"/>
         </w:rPr>
-        <w:t xml:space="preserve">() +</w:t>
+        <w:t xml:space="preserve">() </w:t>
+      </w:r>
+      <w:r>
+        <w:rPr>
+          <w:rStyle w:val="OperatorTok"/>
+        </w:rPr>
+        <w:t xml:space="preserve">+</w:t>
       </w:r>
       <w:r>
         <w:br w:type="textWrapping"/>
@@ -2002,7 +2098,13 @@
         <w:rPr>
           <w:rStyle w:val="NormalTok"/>
         </w:rPr>
-        <w:t xml:space="preserve">) +</w:t>
+        <w:t xml:space="preserve">) </w:t>
+      </w:r>
+      <w:r>
+        <w:rPr>
+          <w:rStyle w:val="OperatorTok"/>
+        </w:rPr>
+        <w:t xml:space="preserve">+</w:t>
       </w:r>
       <w:r>
         <w:br w:type="textWrapping"/>
@@ -2044,7 +2146,7 @@
           <wp:inline>
             <wp:extent cx="4620126" cy="3696101"/>
             <wp:effectExtent b="0" l="0" r="0" t="0"/>
-            <wp:docPr descr="" id="1" name="Picture"/>
+            <wp:docPr descr="" title="" id="1" name="Picture"/>
             <a:graphic>
               <a:graphicData uri="http://schemas.openxmlformats.org/drawingml/2006/picture">
                 <pic:pic>
@@ -2107,6 +2209,3160 @@
       <w:r>
         <w:t xml:space="preserve">Given that there seem to be no major problems with our linear model, we can now go ahead and interpret what is going on in more detail. Remember that the value labelled</w:t>
       </w:r>
+      <w:r>
+        <w:t xml:space="preserve"> </w:t>
+      </w:r>
+      <w:r>
+        <w:rPr>
+          <w:rStyle w:val="VerbatimChar"/>
+        </w:rPr>
+        <w:t xml:space="preserve">(Intercept)</w:t>
+      </w:r>
+      <w:r>
+        <w:t xml:space="preserve"> </w:t>
+      </w:r>
+      <w:r>
+        <w:t xml:space="preserve">is the overall mean value for the</w:t>
+      </w:r>
+      <w:r>
+        <w:t xml:space="preserve"> </w:t>
+      </w:r>
+      <w:r>
+        <w:t xml:space="preserve">“</w:t>
+      </w:r>
+      <w:r>
+        <w:t xml:space="preserve">base</w:t>
+      </w:r>
+      <w:r>
+        <w:t xml:space="preserve">”</w:t>
+      </w:r>
+      <w:r>
+        <w:t xml:space="preserve"> </w:t>
+      </w:r>
+      <w:r>
+        <w:t xml:space="preserve">level of a factor, which by default is alphabetical. So here with three factors, the base level is for</w:t>
+      </w:r>
+      <w:r>
+        <w:t xml:space="preserve"> </w:t>
+      </w:r>
+      <w:r>
+        <w:t xml:space="preserve">“</w:t>
+      </w:r>
+      <w:r>
+        <w:t xml:space="preserve">hammerers</w:t>
+      </w:r>
+      <w:r>
+        <w:t xml:space="preserve">”</w:t>
+      </w:r>
+      <w:r>
+        <w:t xml:space="preserve">, sample plot</w:t>
+      </w:r>
+      <w:r>
+        <w:t xml:space="preserve"> </w:t>
+      </w:r>
+      <w:r>
+        <w:t xml:space="preserve">“</w:t>
+      </w:r>
+      <w:r>
+        <w:t xml:space="preserve">A</w:t>
+      </w:r>
+      <w:r>
+        <w:t xml:space="preserve">”</w:t>
+      </w:r>
+      <w:r>
+        <w:t xml:space="preserve">, in month</w:t>
+      </w:r>
+      <w:r>
+        <w:t xml:space="preserve"> </w:t>
+      </w:r>
+      <w:r>
+        <w:t xml:space="preserve">“</w:t>
+      </w:r>
+      <w:r>
+        <w:t xml:space="preserve">December</w:t>
+      </w:r>
+      <w:r>
+        <w:t xml:space="preserve">”</w:t>
+      </w:r>
+    </w:p>
+    <w:p>
+      <w:pPr>
+        <w:pStyle w:val="BodyText"/>
+      </w:pPr>
+      <m:oMathPara>
+        <m:oMathParaPr>
+          <m:jc m:val="center"/>
+        </m:oMathParaPr>
+        <m:oMath>
+          <m:r>
+            <m:t>S</m:t>
+          </m:r>
+          <m:r>
+            <m:t>h</m:t>
+          </m:r>
+          <m:r>
+            <m:t>e</m:t>
+          </m:r>
+          <m:r>
+            <m:t>l</m:t>
+          </m:r>
+          <m:r>
+            <m:t>l</m:t>
+          </m:r>
+          <m:r>
+            <m:t>L</m:t>
+          </m:r>
+          <m:r>
+            <m:t>e</m:t>
+          </m:r>
+          <m:r>
+            <m:t>n</m:t>
+          </m:r>
+          <m:r>
+            <m:t>g</m:t>
+          </m:r>
+          <m:r>
+            <m:t>t</m:t>
+          </m:r>
+          <m:sSub>
+            <m:e>
+              <m:r>
+                <m:t>h</m:t>
+              </m:r>
+            </m:e>
+            <m:sub>
+              <m:r>
+                <m:t>i</m:t>
+              </m:r>
+            </m:sub>
+          </m:sSub>
+          <m:r>
+            <m:t>=</m:t>
+          </m:r>
+          <m:r>
+            <m:t>2.208</m:t>
+          </m:r>
+        </m:oMath>
+      </m:oMathPara>
+    </w:p>
+    <w:p>
+      <w:pPr>
+        <w:pStyle w:val="FirstParagraph"/>
+      </w:pPr>
+      <w:r>
+        <w:t xml:space="preserve">To calculate hammerers in Plot B in December:</w:t>
+      </w:r>
+    </w:p>
+    <w:p>
+      <w:pPr>
+        <w:pStyle w:val="BodyText"/>
+      </w:pPr>
+      <m:oMathPara>
+        <m:oMathParaPr>
+          <m:jc m:val="center"/>
+        </m:oMathParaPr>
+        <m:oMath>
+          <m:r>
+            <m:t>S</m:t>
+          </m:r>
+          <m:r>
+            <m:t>h</m:t>
+          </m:r>
+          <m:r>
+            <m:t>e</m:t>
+          </m:r>
+          <m:r>
+            <m:t>l</m:t>
+          </m:r>
+          <m:r>
+            <m:t>l</m:t>
+          </m:r>
+          <m:r>
+            <m:t>L</m:t>
+          </m:r>
+          <m:r>
+            <m:t>e</m:t>
+          </m:r>
+          <m:r>
+            <m:t>n</m:t>
+          </m:r>
+          <m:r>
+            <m:t>g</m:t>
+          </m:r>
+          <m:r>
+            <m:t>t</m:t>
+          </m:r>
+          <m:sSub>
+            <m:e>
+              <m:r>
+                <m:t>h</m:t>
+              </m:r>
+            </m:e>
+            <m:sub>
+              <m:r>
+                <m:t>i</m:t>
+              </m:r>
+            </m:sub>
+          </m:sSub>
+          <m:r>
+            <m:t>=</m:t>
+          </m:r>
+          <m:r>
+            <m:t>2.208</m:t>
+          </m:r>
+          <m:r>
+            <m:t>+</m:t>
+          </m:r>
+          <m:r>
+            <m:t>0.124</m:t>
+          </m:r>
+          <m:r>
+            <m:t>=</m:t>
+          </m:r>
+          <m:r>
+            <m:t>2.332</m:t>
+          </m:r>
+        </m:oMath>
+      </m:oMathPara>
+    </w:p>
+    <w:p>
+      <w:pPr>
+        <w:pStyle w:val="FirstParagraph"/>
+      </w:pPr>
+      <w:r>
+        <w:t xml:space="preserve">and for stabbers in Plot B in January:</w:t>
+      </w:r>
+    </w:p>
+    <w:p>
+      <w:pPr>
+        <w:pStyle w:val="BodyText"/>
+      </w:pPr>
+      <m:oMathPara>
+        <m:oMathParaPr>
+          <m:jc m:val="center"/>
+        </m:oMathParaPr>
+        <m:oMath>
+          <m:r>
+            <m:t>S</m:t>
+          </m:r>
+          <m:r>
+            <m:t>h</m:t>
+          </m:r>
+          <m:r>
+            <m:t>e</m:t>
+          </m:r>
+          <m:r>
+            <m:t>l</m:t>
+          </m:r>
+          <m:r>
+            <m:t>l</m:t>
+          </m:r>
+          <m:r>
+            <m:t>L</m:t>
+          </m:r>
+          <m:r>
+            <m:t>e</m:t>
+          </m:r>
+          <m:r>
+            <m:t>n</m:t>
+          </m:r>
+          <m:r>
+            <m:t>g</m:t>
+          </m:r>
+          <m:r>
+            <m:t>t</m:t>
+          </m:r>
+          <m:sSub>
+            <m:e>
+              <m:r>
+                <m:t>h</m:t>
+              </m:r>
+            </m:e>
+            <m:sub>
+              <m:r>
+                <m:t>i</m:t>
+              </m:r>
+            </m:sub>
+          </m:sSub>
+          <m:r>
+            <m:t>=</m:t>
+          </m:r>
+          <m:r>
+            <m:t>2.208</m:t>
+          </m:r>
+          <m:r>
+            <m:t>+</m:t>
+          </m:r>
+          <m:r>
+            <m:t>0.632</m:t>
+          </m:r>
+          <m:r>
+            <m:t>+</m:t>
+          </m:r>
+          <m:r>
+            <m:t>0.124</m:t>
+          </m:r>
+          <m:r>
+            <m:t>−</m:t>
+          </m:r>
+          <m:r>
+            <m:t>0.076</m:t>
+          </m:r>
+          <m:r>
+            <m:t>−</m:t>
+          </m:r>
+          <m:r>
+            <m:t>0.936</m:t>
+          </m:r>
+          <m:r>
+            <m:t>−</m:t>
+          </m:r>
+          <m:r>
+            <m:t>0.987</m:t>
+          </m:r>
+          <m:r>
+            <m:t>−</m:t>
+          </m:r>
+          <m:r>
+            <m:t>0.234</m:t>
+          </m:r>
+          <m:r>
+            <m:t>+</m:t>
+          </m:r>
+          <m:r>
+            <m:t>1.308</m:t>
+          </m:r>
+        </m:oMath>
+      </m:oMathPara>
+    </w:p>
+    <w:p>
+      <w:pPr>
+        <w:pStyle w:val="FirstParagraph"/>
+      </w:pPr>
+      <w:r>
+        <w:rPr>
+          <w:i/>
+        </w:rPr>
+        <w:t xml:space="preserve">Question</w:t>
+      </w:r>
+      <w:r>
+        <w:t xml:space="preserve"> </w:t>
+      </w:r>
+      <w:r>
+        <w:t xml:space="preserve">: How many combinations are there in your data given the numbers of levels in each of your factors? Obviously, having to write out all those equations manually will be slow and tedious. Fortunately, we can use the</w:t>
+      </w:r>
+      <w:r>
+        <w:t xml:space="preserve"> </w:t>
+      </w:r>
+      <w:r>
+        <w:rPr>
+          <w:rStyle w:val="VerbatimChar"/>
+        </w:rPr>
+        <w:t xml:space="preserve">predict</w:t>
+      </w:r>
+      <w:r>
+        <w:t xml:space="preserve"> </w:t>
+      </w:r>
+      <w:r>
+        <w:t xml:space="preserve">function, in combination with the</w:t>
+      </w:r>
+      <w:r>
+        <w:t xml:space="preserve"> </w:t>
+      </w:r>
+      <w:r>
+        <w:rPr>
+          <w:rStyle w:val="VerbatimChar"/>
+        </w:rPr>
+        <w:t xml:space="preserve">expand.grid</w:t>
+      </w:r>
+      <w:r>
+        <w:t xml:space="preserve"> </w:t>
+      </w:r>
+      <w:r>
+        <w:t xml:space="preserve">function. The latter creates every combination of all the factor levels:</w:t>
+      </w:r>
+    </w:p>
+    <w:p>
+      <w:pPr>
+        <w:pStyle w:val="SourceCode"/>
+      </w:pPr>
+      <w:r>
+        <w:rPr>
+          <w:rStyle w:val="NormalTok"/>
+        </w:rPr>
+        <w:t xml:space="preserve">MyData &lt;-</w:t>
+      </w:r>
+      <w:r>
+        <w:rPr>
+          <w:rStyle w:val="StringTok"/>
+        </w:rPr>
+        <w:t xml:space="preserve"> </w:t>
+      </w:r>
+      <w:r>
+        <w:rPr>
+          <w:rStyle w:val="KeywordTok"/>
+        </w:rPr>
+        <w:t xml:space="preserve">expand.grid</w:t>
+      </w:r>
+      <w:r>
+        <w:rPr>
+          <w:rStyle w:val="NormalTok"/>
+        </w:rPr>
+        <w:t xml:space="preserve">(</w:t>
+      </w:r>
+      <w:r>
+        <w:br w:type="textWrapping"/>
+      </w:r>
+      <w:r>
+        <w:rPr>
+          <w:rStyle w:val="NormalTok"/>
+        </w:rPr>
+        <w:t xml:space="preserve">                      </w:t>
+      </w:r>
+      <w:r>
+        <w:rPr>
+          <w:rStyle w:val="DataTypeTok"/>
+        </w:rPr>
+        <w:t xml:space="preserve">FeedingType =</w:t>
+      </w:r>
+      <w:r>
+        <w:rPr>
+          <w:rStyle w:val="NormalTok"/>
+        </w:rPr>
+        <w:t xml:space="preserve"> </w:t>
+      </w:r>
+      <w:r>
+        <w:rPr>
+          <w:rStyle w:val="KeywordTok"/>
+        </w:rPr>
+        <w:t xml:space="preserve">levels</w:t>
+      </w:r>
+      <w:r>
+        <w:rPr>
+          <w:rStyle w:val="NormalTok"/>
+        </w:rPr>
+        <w:t xml:space="preserve">(OC</w:t>
+      </w:r>
+      <w:r>
+        <w:rPr>
+          <w:rStyle w:val="OperatorTok"/>
+        </w:rPr>
+        <w:t xml:space="preserve">$</w:t>
+      </w:r>
+      <w:r>
+        <w:rPr>
+          <w:rStyle w:val="NormalTok"/>
+        </w:rPr>
+        <w:t xml:space="preserve">FeedingType),</w:t>
+      </w:r>
+      <w:r>
+        <w:br w:type="textWrapping"/>
+      </w:r>
+      <w:r>
+        <w:rPr>
+          <w:rStyle w:val="NormalTok"/>
+        </w:rPr>
+        <w:t xml:space="preserve">                      </w:t>
+      </w:r>
+      <w:r>
+        <w:rPr>
+          <w:rStyle w:val="DataTypeTok"/>
+        </w:rPr>
+        <w:t xml:space="preserve">FeedingPlot =</w:t>
+      </w:r>
+      <w:r>
+        <w:rPr>
+          <w:rStyle w:val="NormalTok"/>
+        </w:rPr>
+        <w:t xml:space="preserve"> </w:t>
+      </w:r>
+      <w:r>
+        <w:rPr>
+          <w:rStyle w:val="KeywordTok"/>
+        </w:rPr>
+        <w:t xml:space="preserve">levels</w:t>
+      </w:r>
+      <w:r>
+        <w:rPr>
+          <w:rStyle w:val="NormalTok"/>
+        </w:rPr>
+        <w:t xml:space="preserve">(OC</w:t>
+      </w:r>
+      <w:r>
+        <w:rPr>
+          <w:rStyle w:val="OperatorTok"/>
+        </w:rPr>
+        <w:t xml:space="preserve">$</w:t>
+      </w:r>
+      <w:r>
+        <w:rPr>
+          <w:rStyle w:val="NormalTok"/>
+        </w:rPr>
+        <w:t xml:space="preserve">FeedingPlot),</w:t>
+      </w:r>
+      <w:r>
+        <w:br w:type="textWrapping"/>
+      </w:r>
+      <w:r>
+        <w:rPr>
+          <w:rStyle w:val="NormalTok"/>
+        </w:rPr>
+        <w:t xml:space="preserve">                      </w:t>
+      </w:r>
+      <w:r>
+        <w:rPr>
+          <w:rStyle w:val="DataTypeTok"/>
+        </w:rPr>
+        <w:t xml:space="preserve">Month       =</w:t>
+      </w:r>
+      <w:r>
+        <w:rPr>
+          <w:rStyle w:val="NormalTok"/>
+        </w:rPr>
+        <w:t xml:space="preserve"> </w:t>
+      </w:r>
+      <w:r>
+        <w:rPr>
+          <w:rStyle w:val="KeywordTok"/>
+        </w:rPr>
+        <w:t xml:space="preserve">levels</w:t>
+      </w:r>
+      <w:r>
+        <w:rPr>
+          <w:rStyle w:val="NormalTok"/>
+        </w:rPr>
+        <w:t xml:space="preserve">(OC</w:t>
+      </w:r>
+      <w:r>
+        <w:rPr>
+          <w:rStyle w:val="OperatorTok"/>
+        </w:rPr>
+        <w:t xml:space="preserve">$</w:t>
+      </w:r>
+      <w:r>
+        <w:rPr>
+          <w:rStyle w:val="NormalTok"/>
+        </w:rPr>
+        <w:t xml:space="preserve">Month))</w:t>
+      </w:r>
+      <w:r>
+        <w:br w:type="textWrapping"/>
+      </w:r>
+      <w:r>
+        <w:rPr>
+          <w:rStyle w:val="NormalTok"/>
+        </w:rPr>
+        <w:t xml:space="preserve">MyData</w:t>
+      </w:r>
+    </w:p>
+    <w:p>
+      <w:pPr>
+        <w:pStyle w:val="SourceCode"/>
+      </w:pPr>
+      <w:r>
+        <w:rPr>
+          <w:rStyle w:val="VerbatimChar"/>
+        </w:rPr>
+        <w:t xml:space="preserve">##    FeedingType FeedingPlot Month</w:t>
+      </w:r>
+      <w:r>
+        <w:br w:type="textWrapping"/>
+      </w:r>
+      <w:r>
+        <w:rPr>
+          <w:rStyle w:val="VerbatimChar"/>
+        </w:rPr>
+        <w:t xml:space="preserve">## 1    Hammerers           A   Dec</w:t>
+      </w:r>
+      <w:r>
+        <w:br w:type="textWrapping"/>
+      </w:r>
+      <w:r>
+        <w:rPr>
+          <w:rStyle w:val="VerbatimChar"/>
+        </w:rPr>
+        <w:t xml:space="preserve">## 2     Stabbers           A   Dec</w:t>
+      </w:r>
+      <w:r>
+        <w:br w:type="textWrapping"/>
+      </w:r>
+      <w:r>
+        <w:rPr>
+          <w:rStyle w:val="VerbatimChar"/>
+        </w:rPr>
+        <w:t xml:space="preserve">## 3    Hammerers           B   Dec</w:t>
+      </w:r>
+      <w:r>
+        <w:br w:type="textWrapping"/>
+      </w:r>
+      <w:r>
+        <w:rPr>
+          <w:rStyle w:val="VerbatimChar"/>
+        </w:rPr>
+        <w:t xml:space="preserve">## 4     Stabbers           B   Dec</w:t>
+      </w:r>
+      <w:r>
+        <w:br w:type="textWrapping"/>
+      </w:r>
+      <w:r>
+        <w:rPr>
+          <w:rStyle w:val="VerbatimChar"/>
+        </w:rPr>
+        <w:t xml:space="preserve">## 5    Hammerers           C   Dec</w:t>
+      </w:r>
+      <w:r>
+        <w:br w:type="textWrapping"/>
+      </w:r>
+      <w:r>
+        <w:rPr>
+          <w:rStyle w:val="VerbatimChar"/>
+        </w:rPr>
+        <w:t xml:space="preserve">## 6     Stabbers           C   Dec</w:t>
+      </w:r>
+      <w:r>
+        <w:br w:type="textWrapping"/>
+      </w:r>
+      <w:r>
+        <w:rPr>
+          <w:rStyle w:val="VerbatimChar"/>
+        </w:rPr>
+        <w:t xml:space="preserve">## 7    Hammerers           A   Jan</w:t>
+      </w:r>
+      <w:r>
+        <w:br w:type="textWrapping"/>
+      </w:r>
+      <w:r>
+        <w:rPr>
+          <w:rStyle w:val="VerbatimChar"/>
+        </w:rPr>
+        <w:t xml:space="preserve">## 8     Stabbers           A   Jan</w:t>
+      </w:r>
+      <w:r>
+        <w:br w:type="textWrapping"/>
+      </w:r>
+      <w:r>
+        <w:rPr>
+          <w:rStyle w:val="VerbatimChar"/>
+        </w:rPr>
+        <w:t xml:space="preserve">## 9    Hammerers           B   Jan</w:t>
+      </w:r>
+      <w:r>
+        <w:br w:type="textWrapping"/>
+      </w:r>
+      <w:r>
+        <w:rPr>
+          <w:rStyle w:val="VerbatimChar"/>
+        </w:rPr>
+        <w:t xml:space="preserve">## 10    Stabbers           B   Jan</w:t>
+      </w:r>
+      <w:r>
+        <w:br w:type="textWrapping"/>
+      </w:r>
+      <w:r>
+        <w:rPr>
+          <w:rStyle w:val="VerbatimChar"/>
+        </w:rPr>
+        <w:t xml:space="preserve">## 11   Hammerers           C   Jan</w:t>
+      </w:r>
+      <w:r>
+        <w:br w:type="textWrapping"/>
+      </w:r>
+      <w:r>
+        <w:rPr>
+          <w:rStyle w:val="VerbatimChar"/>
+        </w:rPr>
+        <w:t xml:space="preserve">## 12    Stabbers           C   Jan</w:t>
+      </w:r>
+    </w:p>
+    <w:p>
+      <w:pPr>
+        <w:pStyle w:val="FirstParagraph"/>
+      </w:pPr>
+      <w:r>
+        <w:t xml:space="preserve">You can see that</w:t>
+      </w:r>
+      <w:r>
+        <w:t xml:space="preserve"> </w:t>
+      </w:r>
+      <w:r>
+        <w:rPr>
+          <w:rStyle w:val="VerbatimChar"/>
+        </w:rPr>
+        <w:t xml:space="preserve">MyData</w:t>
+      </w:r>
+      <w:r>
+        <w:t xml:space="preserve"> </w:t>
+      </w:r>
+      <w:r>
+        <w:t xml:space="preserve">simply contains all the level combinations of every factor. Now push this through the</w:t>
+      </w:r>
+      <w:r>
+        <w:t xml:space="preserve"> </w:t>
+      </w:r>
+      <w:r>
+        <w:rPr>
+          <w:rStyle w:val="VerbatimChar"/>
+        </w:rPr>
+        <w:t xml:space="preserve">predict</w:t>
+      </w:r>
+      <w:r>
+        <w:t xml:space="preserve"> </w:t>
+      </w:r>
+      <w:r>
+        <w:t xml:space="preserve">function; for completeness we will also calculate the standard errors and upper and lower 95% confidence intervals, and add them to MyData:</w:t>
+      </w:r>
+    </w:p>
+    <w:p>
+      <w:pPr>
+        <w:pStyle w:val="SourceCode"/>
+      </w:pPr>
+      <w:r>
+        <w:rPr>
+          <w:rStyle w:val="CommentTok"/>
+        </w:rPr>
+        <w:t xml:space="preserve">#Do the actual prediction</w:t>
+      </w:r>
+      <w:r>
+        <w:br w:type="textWrapping"/>
+      </w:r>
+      <w:r>
+        <w:rPr>
+          <w:rStyle w:val="NormalTok"/>
+        </w:rPr>
+        <w:t xml:space="preserve">P1 &lt;-</w:t>
+      </w:r>
+      <w:r>
+        <w:rPr>
+          <w:rStyle w:val="StringTok"/>
+        </w:rPr>
+        <w:t xml:space="preserve"> </w:t>
+      </w:r>
+      <w:r>
+        <w:rPr>
+          <w:rStyle w:val="KeywordTok"/>
+        </w:rPr>
+        <w:t xml:space="preserve">predict</w:t>
+      </w:r>
+      <w:r>
+        <w:rPr>
+          <w:rStyle w:val="NormalTok"/>
+        </w:rPr>
+        <w:t xml:space="preserve">(M1, </w:t>
+      </w:r>
+      <w:r>
+        <w:rPr>
+          <w:rStyle w:val="DataTypeTok"/>
+        </w:rPr>
+        <w:t xml:space="preserve">newdata =</w:t>
+      </w:r>
+      <w:r>
+        <w:rPr>
+          <w:rStyle w:val="NormalTok"/>
+        </w:rPr>
+        <w:t xml:space="preserve"> MyData, </w:t>
+      </w:r>
+      <w:r>
+        <w:rPr>
+          <w:rStyle w:val="DataTypeTok"/>
+        </w:rPr>
+        <w:t xml:space="preserve">se =</w:t>
+      </w:r>
+      <w:r>
+        <w:rPr>
+          <w:rStyle w:val="NormalTok"/>
+        </w:rPr>
+        <w:t xml:space="preserve"> </w:t>
+      </w:r>
+      <w:r>
+        <w:rPr>
+          <w:rStyle w:val="OtherTok"/>
+        </w:rPr>
+        <w:t xml:space="preserve">TRUE</w:t>
+      </w:r>
+      <w:r>
+        <w:rPr>
+          <w:rStyle w:val="NormalTok"/>
+        </w:rPr>
+        <w:t xml:space="preserve">)                      </w:t>
+      </w:r>
+      <w:r>
+        <w:br w:type="textWrapping"/>
+      </w:r>
+      <w:r>
+        <w:br w:type="textWrapping"/>
+      </w:r>
+      <w:r>
+        <w:rPr>
+          <w:rStyle w:val="CommentTok"/>
+        </w:rPr>
+        <w:t xml:space="preserve">#Add the predicted values</w:t>
+      </w:r>
+      <w:r>
+        <w:br w:type="textWrapping"/>
+      </w:r>
+      <w:r>
+        <w:rPr>
+          <w:rStyle w:val="NormalTok"/>
+        </w:rPr>
+        <w:t xml:space="preserve">MyData</w:t>
+      </w:r>
+      <w:r>
+        <w:rPr>
+          <w:rStyle w:val="OperatorTok"/>
+        </w:rPr>
+        <w:t xml:space="preserve">$</w:t>
+      </w:r>
+      <w:r>
+        <w:rPr>
+          <w:rStyle w:val="NormalTok"/>
+        </w:rPr>
+        <w:t xml:space="preserve">Fit    &lt;-</w:t>
+      </w:r>
+      <w:r>
+        <w:rPr>
+          <w:rStyle w:val="StringTok"/>
+        </w:rPr>
+        <w:t xml:space="preserve"> </w:t>
+      </w:r>
+      <w:r>
+        <w:rPr>
+          <w:rStyle w:val="NormalTok"/>
+        </w:rPr>
+        <w:t xml:space="preserve">P1</w:t>
+      </w:r>
+      <w:r>
+        <w:rPr>
+          <w:rStyle w:val="OperatorTok"/>
+        </w:rPr>
+        <w:t xml:space="preserve">$</w:t>
+      </w:r>
+      <w:r>
+        <w:rPr>
+          <w:rStyle w:val="NormalTok"/>
+        </w:rPr>
+        <w:t xml:space="preserve">fit</w:t>
+      </w:r>
+      <w:r>
+        <w:br w:type="textWrapping"/>
+      </w:r>
+      <w:r>
+        <w:rPr>
+          <w:rStyle w:val="NormalTok"/>
+        </w:rPr>
+        <w:t xml:space="preserve">MyData</w:t>
+      </w:r>
+      <w:r>
+        <w:rPr>
+          <w:rStyle w:val="OperatorTok"/>
+        </w:rPr>
+        <w:t xml:space="preserve">$</w:t>
+      </w:r>
+      <w:r>
+        <w:rPr>
+          <w:rStyle w:val="NormalTok"/>
+        </w:rPr>
+        <w:t xml:space="preserve">SE     &lt;-</w:t>
+      </w:r>
+      <w:r>
+        <w:rPr>
+          <w:rStyle w:val="StringTok"/>
+        </w:rPr>
+        <w:t xml:space="preserve"> </w:t>
+      </w:r>
+      <w:r>
+        <w:rPr>
+          <w:rStyle w:val="NormalTok"/>
+        </w:rPr>
+        <w:t xml:space="preserve">P1</w:t>
+      </w:r>
+      <w:r>
+        <w:rPr>
+          <w:rStyle w:val="OperatorTok"/>
+        </w:rPr>
+        <w:t xml:space="preserve">$</w:t>
+      </w:r>
+      <w:r>
+        <w:rPr>
+          <w:rStyle w:val="NormalTok"/>
+        </w:rPr>
+        <w:t xml:space="preserve">se.fit</w:t>
+      </w:r>
+      <w:r>
+        <w:br w:type="textWrapping"/>
+      </w:r>
+      <w:r>
+        <w:rPr>
+          <w:rStyle w:val="NormalTok"/>
+        </w:rPr>
+        <w:t xml:space="preserve">MyData</w:t>
+      </w:r>
+      <w:r>
+        <w:rPr>
+          <w:rStyle w:val="OperatorTok"/>
+        </w:rPr>
+        <w:t xml:space="preserve">$</w:t>
+      </w:r>
+      <w:r>
+        <w:rPr>
+          <w:rStyle w:val="NormalTok"/>
+        </w:rPr>
+        <w:t xml:space="preserve">se.low &lt;-</w:t>
+      </w:r>
+      <w:r>
+        <w:rPr>
+          <w:rStyle w:val="StringTok"/>
+        </w:rPr>
+        <w:t xml:space="preserve"> </w:t>
+      </w:r>
+      <w:r>
+        <w:rPr>
+          <w:rStyle w:val="NormalTok"/>
+        </w:rPr>
+        <w:t xml:space="preserve">P1</w:t>
+      </w:r>
+      <w:r>
+        <w:rPr>
+          <w:rStyle w:val="OperatorTok"/>
+        </w:rPr>
+        <w:t xml:space="preserve">$</w:t>
+      </w:r>
+      <w:r>
+        <w:rPr>
+          <w:rStyle w:val="NormalTok"/>
+        </w:rPr>
+        <w:t xml:space="preserve">fit </w:t>
+      </w:r>
+      <w:r>
+        <w:rPr>
+          <w:rStyle w:val="OperatorTok"/>
+        </w:rPr>
+        <w:t xml:space="preserve">-</w:t>
+      </w:r>
+      <w:r>
+        <w:rPr>
+          <w:rStyle w:val="StringTok"/>
+        </w:rPr>
+        <w:t xml:space="preserve"> </w:t>
+      </w:r>
+      <w:r>
+        <w:rPr>
+          <w:rStyle w:val="FloatTok"/>
+        </w:rPr>
+        <w:t xml:space="preserve">1.96</w:t>
+      </w:r>
+      <w:r>
+        <w:rPr>
+          <w:rStyle w:val="NormalTok"/>
+        </w:rPr>
+        <w:t xml:space="preserve"> </w:t>
+      </w:r>
+      <w:r>
+        <w:rPr>
+          <w:rStyle w:val="OperatorTok"/>
+        </w:rPr>
+        <w:t xml:space="preserve">*</w:t>
+      </w:r>
+      <w:r>
+        <w:rPr>
+          <w:rStyle w:val="StringTok"/>
+        </w:rPr>
+        <w:t xml:space="preserve"> </w:t>
+      </w:r>
+      <w:r>
+        <w:rPr>
+          <w:rStyle w:val="NormalTok"/>
+        </w:rPr>
+        <w:t xml:space="preserve">P1</w:t>
+      </w:r>
+      <w:r>
+        <w:rPr>
+          <w:rStyle w:val="OperatorTok"/>
+        </w:rPr>
+        <w:t xml:space="preserve">$</w:t>
+      </w:r>
+      <w:r>
+        <w:rPr>
+          <w:rStyle w:val="NormalTok"/>
+        </w:rPr>
+        <w:t xml:space="preserve">se.fit</w:t>
+      </w:r>
+      <w:r>
+        <w:br w:type="textWrapping"/>
+      </w:r>
+      <w:r>
+        <w:rPr>
+          <w:rStyle w:val="NormalTok"/>
+        </w:rPr>
+        <w:t xml:space="preserve">MyData</w:t>
+      </w:r>
+      <w:r>
+        <w:rPr>
+          <w:rStyle w:val="OperatorTok"/>
+        </w:rPr>
+        <w:t xml:space="preserve">$</w:t>
+      </w:r>
+      <w:r>
+        <w:rPr>
+          <w:rStyle w:val="NormalTok"/>
+        </w:rPr>
+        <w:t xml:space="preserve">se.up  &lt;-</w:t>
+      </w:r>
+      <w:r>
+        <w:rPr>
+          <w:rStyle w:val="StringTok"/>
+        </w:rPr>
+        <w:t xml:space="preserve"> </w:t>
+      </w:r>
+      <w:r>
+        <w:rPr>
+          <w:rStyle w:val="NormalTok"/>
+        </w:rPr>
+        <w:t xml:space="preserve">P1</w:t>
+      </w:r>
+      <w:r>
+        <w:rPr>
+          <w:rStyle w:val="OperatorTok"/>
+        </w:rPr>
+        <w:t xml:space="preserve">$</w:t>
+      </w:r>
+      <w:r>
+        <w:rPr>
+          <w:rStyle w:val="NormalTok"/>
+        </w:rPr>
+        <w:t xml:space="preserve">fit </w:t>
+      </w:r>
+      <w:r>
+        <w:rPr>
+          <w:rStyle w:val="OperatorTok"/>
+        </w:rPr>
+        <w:t xml:space="preserve">+</w:t>
+      </w:r>
+      <w:r>
+        <w:rPr>
+          <w:rStyle w:val="StringTok"/>
+        </w:rPr>
+        <w:t xml:space="preserve"> </w:t>
+      </w:r>
+      <w:r>
+        <w:rPr>
+          <w:rStyle w:val="FloatTok"/>
+        </w:rPr>
+        <w:t xml:space="preserve">1.96</w:t>
+      </w:r>
+      <w:r>
+        <w:rPr>
+          <w:rStyle w:val="NormalTok"/>
+        </w:rPr>
+        <w:t xml:space="preserve"> </w:t>
+      </w:r>
+      <w:r>
+        <w:rPr>
+          <w:rStyle w:val="OperatorTok"/>
+        </w:rPr>
+        <w:t xml:space="preserve">*</w:t>
+      </w:r>
+      <w:r>
+        <w:rPr>
+          <w:rStyle w:val="StringTok"/>
+        </w:rPr>
+        <w:t xml:space="preserve"> </w:t>
+      </w:r>
+      <w:r>
+        <w:rPr>
+          <w:rStyle w:val="NormalTok"/>
+        </w:rPr>
+        <w:t xml:space="preserve">P1</w:t>
+      </w:r>
+      <w:r>
+        <w:rPr>
+          <w:rStyle w:val="OperatorTok"/>
+        </w:rPr>
+        <w:t xml:space="preserve">$</w:t>
+      </w:r>
+      <w:r>
+        <w:rPr>
+          <w:rStyle w:val="NormalTok"/>
+        </w:rPr>
+        <w:t xml:space="preserve">se.fit</w:t>
+      </w:r>
+      <w:r>
+        <w:br w:type="textWrapping"/>
+      </w:r>
+      <w:r>
+        <w:rPr>
+          <w:rStyle w:val="KeywordTok"/>
+        </w:rPr>
+        <w:t xml:space="preserve">print</w:t>
+      </w:r>
+      <w:r>
+        <w:rPr>
+          <w:rStyle w:val="NormalTok"/>
+        </w:rPr>
+        <w:t xml:space="preserve">(MyData, </w:t>
+      </w:r>
+      <w:r>
+        <w:rPr>
+          <w:rStyle w:val="DataTypeTok"/>
+        </w:rPr>
+        <w:t xml:space="preserve">digits =</w:t>
+      </w:r>
+      <w:r>
+        <w:rPr>
+          <w:rStyle w:val="NormalTok"/>
+        </w:rPr>
+        <w:t xml:space="preserve"> </w:t>
+      </w:r>
+      <w:r>
+        <w:rPr>
+          <w:rStyle w:val="DecValTok"/>
+        </w:rPr>
+        <w:t xml:space="preserve">3</w:t>
+      </w:r>
+      <w:r>
+        <w:rPr>
+          <w:rStyle w:val="NormalTok"/>
+        </w:rPr>
+        <w:t xml:space="preserve">)</w:t>
+      </w:r>
+    </w:p>
+    <w:p>
+      <w:pPr>
+        <w:pStyle w:val="SourceCode"/>
+      </w:pPr>
+      <w:r>
+        <w:rPr>
+          <w:rStyle w:val="VerbatimChar"/>
+        </w:rPr>
+        <w:t xml:space="preserve">##    FeedingType FeedingPlot Month  Fit     SE se.low se.up</w:t>
+      </w:r>
+      <w:r>
+        <w:br w:type="textWrapping"/>
+      </w:r>
+      <w:r>
+        <w:rPr>
+          <w:rStyle w:val="VerbatimChar"/>
+        </w:rPr>
+        <w:t xml:space="preserve">## 1    Hammerers           A   Dec 2.21 0.0760   2.06  2.36</w:t>
+      </w:r>
+      <w:r>
+        <w:br w:type="textWrapping"/>
+      </w:r>
+      <w:r>
+        <w:rPr>
+          <w:rStyle w:val="VerbatimChar"/>
+        </w:rPr>
+        <w:t xml:space="preserve">## 2     Stabbers           A   Dec 2.84 0.2216   2.41  3.27</w:t>
+      </w:r>
+      <w:r>
+        <w:br w:type="textWrapping"/>
+      </w:r>
+      <w:r>
+        <w:rPr>
+          <w:rStyle w:val="VerbatimChar"/>
+        </w:rPr>
+        <w:t xml:space="preserve">## 3    Hammerers           B   Dec 2.33 0.0838   2.17  2.50</w:t>
+      </w:r>
+      <w:r>
+        <w:br w:type="textWrapping"/>
+      </w:r>
+      <w:r>
+        <w:rPr>
+          <w:rStyle w:val="VerbatimChar"/>
+        </w:rPr>
+        <w:t xml:space="preserve">## 4     Stabbers           B   Dec 2.03 0.1402   1.75  2.30</w:t>
+      </w:r>
+      <w:r>
+        <w:br w:type="textWrapping"/>
+      </w:r>
+      <w:r>
+        <w:rPr>
+          <w:rStyle w:val="VerbatimChar"/>
+        </w:rPr>
+        <w:t xml:space="preserve">## 5    Hammerers           C   Dec 2.01 0.0615   1.89  2.13</w:t>
+      </w:r>
+      <w:r>
+        <w:br w:type="textWrapping"/>
+      </w:r>
+      <w:r>
+        <w:rPr>
+          <w:rStyle w:val="VerbatimChar"/>
+        </w:rPr>
+        <w:t xml:space="preserve">## 6     Stabbers           C   Dec 2.07 0.0809   1.91  2.23</w:t>
+      </w:r>
+      <w:r>
+        <w:br w:type="textWrapping"/>
+      </w:r>
+      <w:r>
+        <w:rPr>
+          <w:rStyle w:val="VerbatimChar"/>
+        </w:rPr>
+        <w:t xml:space="preserve">## 7    Hammerers           A   Jan 2.13 0.0478   2.04  2.23</w:t>
+      </w:r>
+      <w:r>
+        <w:br w:type="textWrapping"/>
+      </w:r>
+      <w:r>
+        <w:rPr>
+          <w:rStyle w:val="VerbatimChar"/>
+        </w:rPr>
+        <w:t xml:space="preserve">## 8     Stabbers           A   Jan 1.78 0.1567   1.47  2.08</w:t>
+      </w:r>
+      <w:r>
+        <w:br w:type="textWrapping"/>
+      </w:r>
+      <w:r>
+        <w:rPr>
+          <w:rStyle w:val="VerbatimChar"/>
+        </w:rPr>
+        <w:t xml:space="preserve">## 9    Hammerers           B   Jan 2.02 0.0563   1.91  2.13</w:t>
+      </w:r>
+      <w:r>
+        <w:br w:type="textWrapping"/>
+      </w:r>
+      <w:r>
+        <w:rPr>
+          <w:rStyle w:val="VerbatimChar"/>
+        </w:rPr>
+        <w:t xml:space="preserve">## 10    Stabbers           B   Jan 2.04 0.1809   1.69  2.39</w:t>
+      </w:r>
+      <w:r>
+        <w:br w:type="textWrapping"/>
+      </w:r>
+      <w:r>
+        <w:rPr>
+          <w:rStyle w:val="VerbatimChar"/>
+        </w:rPr>
+        <w:t xml:space="preserve">## 11   Hammerers           C   Jan 2.04 0.0537   1.93  2.15</w:t>
+      </w:r>
+      <w:r>
+        <w:br w:type="textWrapping"/>
+      </w:r>
+      <w:r>
+        <w:rPr>
+          <w:rStyle w:val="VerbatimChar"/>
+        </w:rPr>
+        <w:t xml:space="preserve">## 12    Stabbers           C   Jan 2.01 0.1809   1.66  2.37</w:t>
+      </w:r>
+    </w:p>
+    <w:p>
+      <w:pPr>
+        <w:pStyle w:val="FirstParagraph"/>
+      </w:pPr>
+      <w:r>
+        <w:t xml:space="preserve">It would be useful to be able to visualise these data in</w:t>
+      </w:r>
+      <w:r>
+        <w:t xml:space="preserve"> </w:t>
+      </w:r>
+      <w:r>
+        <w:rPr>
+          <w:rStyle w:val="VerbatimChar"/>
+        </w:rPr>
+        <w:t xml:space="preserve">ggplot</w:t>
+      </w:r>
+      <w:r>
+        <w:t xml:space="preserve"> </w:t>
+      </w:r>
+      <w:r>
+        <w:t xml:space="preserve">to compare them more readily. We’ll create a new variable combining FeedingType, FeedingPlot and Month into a single text object, then pass the result into</w:t>
+      </w:r>
+      <w:r>
+        <w:t xml:space="preserve"> </w:t>
+      </w:r>
+      <w:r>
+        <w:rPr>
+          <w:rStyle w:val="VerbatimChar"/>
+        </w:rPr>
+        <w:t xml:space="preserve">ggplot</w:t>
+      </w:r>
+      <w:r>
+        <w:t xml:space="preserve"> </w:t>
+      </w:r>
+      <w:r>
+        <w:t xml:space="preserve">:</w:t>
+      </w:r>
+    </w:p>
+    <w:p>
+      <w:pPr>
+        <w:pStyle w:val="SourceCode"/>
+      </w:pPr>
+      <w:r>
+        <w:rPr>
+          <w:rStyle w:val="KeywordTok"/>
+        </w:rPr>
+        <w:t xml:space="preserve">library</w:t>
+      </w:r>
+      <w:r>
+        <w:rPr>
+          <w:rStyle w:val="NormalTok"/>
+        </w:rPr>
+        <w:t xml:space="preserve">(magrittr) </w:t>
+      </w:r>
+      <w:r>
+        <w:rPr>
+          <w:rStyle w:val="CommentTok"/>
+        </w:rPr>
+        <w:t xml:space="preserve"># pipe operator %&gt;%</w:t>
+      </w:r>
+      <w:r>
+        <w:br w:type="textWrapping"/>
+      </w:r>
+      <w:r>
+        <w:rPr>
+          <w:rStyle w:val="KeywordTok"/>
+        </w:rPr>
+        <w:t xml:space="preserve">library</w:t>
+      </w:r>
+      <w:r>
+        <w:rPr>
+          <w:rStyle w:val="NormalTok"/>
+        </w:rPr>
+        <w:t xml:space="preserve">(dplyr)    </w:t>
+      </w:r>
+      <w:r>
+        <w:rPr>
+          <w:rStyle w:val="CommentTok"/>
+        </w:rPr>
+        <w:t xml:space="preserve"># mutate function</w:t>
+      </w:r>
+    </w:p>
+    <w:p>
+      <w:pPr>
+        <w:pStyle w:val="SourceCode"/>
+      </w:pPr>
+      <w:r>
+        <w:rPr>
+          <w:rStyle w:val="VerbatimChar"/>
+        </w:rPr>
+        <w:t xml:space="preserve">## </w:t>
+      </w:r>
+      <w:r>
+        <w:br w:type="textWrapping"/>
+      </w:r>
+      <w:r>
+        <w:rPr>
+          <w:rStyle w:val="VerbatimChar"/>
+        </w:rPr>
+        <w:t xml:space="preserve">## Attaching package: 'dplyr'</w:t>
+      </w:r>
+    </w:p>
+    <w:p>
+      <w:pPr>
+        <w:pStyle w:val="SourceCode"/>
+      </w:pPr>
+      <w:r>
+        <w:rPr>
+          <w:rStyle w:val="VerbatimChar"/>
+        </w:rPr>
+        <w:t xml:space="preserve">## The following objects are masked from 'package:stats':</w:t>
+      </w:r>
+      <w:r>
+        <w:br w:type="textWrapping"/>
+      </w:r>
+      <w:r>
+        <w:rPr>
+          <w:rStyle w:val="VerbatimChar"/>
+        </w:rPr>
+        <w:t xml:space="preserve">## </w:t>
+      </w:r>
+      <w:r>
+        <w:br w:type="textWrapping"/>
+      </w:r>
+      <w:r>
+        <w:rPr>
+          <w:rStyle w:val="VerbatimChar"/>
+        </w:rPr>
+        <w:t xml:space="preserve">##     filter, lag</w:t>
+      </w:r>
+    </w:p>
+    <w:p>
+      <w:pPr>
+        <w:pStyle w:val="SourceCode"/>
+      </w:pPr>
+      <w:r>
+        <w:rPr>
+          <w:rStyle w:val="VerbatimChar"/>
+        </w:rPr>
+        <w:t xml:space="preserve">## The following objects are masked from 'package:base':</w:t>
+      </w:r>
+      <w:r>
+        <w:br w:type="textWrapping"/>
+      </w:r>
+      <w:r>
+        <w:rPr>
+          <w:rStyle w:val="VerbatimChar"/>
+        </w:rPr>
+        <w:t xml:space="preserve">## </w:t>
+      </w:r>
+      <w:r>
+        <w:br w:type="textWrapping"/>
+      </w:r>
+      <w:r>
+        <w:rPr>
+          <w:rStyle w:val="VerbatimChar"/>
+        </w:rPr>
+        <w:t xml:space="preserve">##     intersect, setdiff, setequal, union</w:t>
+      </w:r>
+    </w:p>
+    <w:p>
+      <w:pPr>
+        <w:pStyle w:val="SourceCode"/>
+      </w:pPr>
+      <w:r>
+        <w:rPr>
+          <w:rStyle w:val="NormalTok"/>
+        </w:rPr>
+        <w:t xml:space="preserve">MyData </w:t>
+      </w:r>
+      <w:r>
+        <w:rPr>
+          <w:rStyle w:val="OperatorTok"/>
+        </w:rPr>
+        <w:t xml:space="preserve">%&gt;%</w:t>
+      </w:r>
+      <w:r>
+        <w:br w:type="textWrapping"/>
+      </w:r>
+      <w:r>
+        <w:rPr>
+          <w:rStyle w:val="StringTok"/>
+        </w:rPr>
+        <w:t xml:space="preserve">  </w:t>
+      </w:r>
+      <w:r>
+        <w:rPr>
+          <w:rStyle w:val="KeywordTok"/>
+        </w:rPr>
+        <w:t xml:space="preserve">mutate</w:t>
+      </w:r>
+      <w:r>
+        <w:rPr>
+          <w:rStyle w:val="NormalTok"/>
+        </w:rPr>
+        <w:t xml:space="preserve">(</w:t>
+      </w:r>
+      <w:r>
+        <w:rPr>
+          <w:rStyle w:val="DataTypeTok"/>
+        </w:rPr>
+        <w:t xml:space="preserve">treatment =</w:t>
+      </w:r>
+      <w:r>
+        <w:rPr>
+          <w:rStyle w:val="NormalTok"/>
+        </w:rPr>
+        <w:t xml:space="preserve"> </w:t>
+      </w:r>
+      <w:r>
+        <w:rPr>
+          <w:rStyle w:val="KeywordTok"/>
+        </w:rPr>
+        <w:t xml:space="preserve">paste</w:t>
+      </w:r>
+      <w:r>
+        <w:rPr>
+          <w:rStyle w:val="NormalTok"/>
+        </w:rPr>
+        <w:t xml:space="preserve">(FeedingType, FeedingPlot, Month)) </w:t>
+      </w:r>
+      <w:r>
+        <w:rPr>
+          <w:rStyle w:val="OperatorTok"/>
+        </w:rPr>
+        <w:t xml:space="preserve">%&gt;%</w:t>
+      </w:r>
+      <w:r>
+        <w:rPr>
+          <w:rStyle w:val="StringTok"/>
+        </w:rPr>
+        <w:t xml:space="preserve"> </w:t>
+      </w:r>
+      <w:r>
+        <w:br w:type="textWrapping"/>
+      </w:r>
+      <w:r>
+        <w:rPr>
+          <w:rStyle w:val="StringTok"/>
+        </w:rPr>
+        <w:t xml:space="preserve">  </w:t>
+      </w:r>
+      <w:r>
+        <w:rPr>
+          <w:rStyle w:val="KeywordTok"/>
+        </w:rPr>
+        <w:t xml:space="preserve">ggplot</w:t>
+      </w:r>
+      <w:r>
+        <w:rPr>
+          <w:rStyle w:val="NormalTok"/>
+        </w:rPr>
+        <w:t xml:space="preserve">(</w:t>
+      </w:r>
+      <w:r>
+        <w:rPr>
+          <w:rStyle w:val="KeywordTok"/>
+        </w:rPr>
+        <w:t xml:space="preserve">aes</w:t>
+      </w:r>
+      <w:r>
+        <w:rPr>
+          <w:rStyle w:val="NormalTok"/>
+        </w:rPr>
+        <w:t xml:space="preserve">(</w:t>
+      </w:r>
+      <w:r>
+        <w:rPr>
+          <w:rStyle w:val="DataTypeTok"/>
+        </w:rPr>
+        <w:t xml:space="preserve">x =</w:t>
+      </w:r>
+      <w:r>
+        <w:rPr>
+          <w:rStyle w:val="NormalTok"/>
+        </w:rPr>
+        <w:t xml:space="preserve"> treatment, </w:t>
+      </w:r>
+      <w:r>
+        <w:rPr>
+          <w:rStyle w:val="DataTypeTok"/>
+        </w:rPr>
+        <w:t xml:space="preserve">y=</w:t>
+      </w:r>
+      <w:r>
+        <w:rPr>
+          <w:rStyle w:val="NormalTok"/>
+        </w:rPr>
+        <w:t xml:space="preserve">Fit)) </w:t>
+      </w:r>
+      <w:r>
+        <w:rPr>
+          <w:rStyle w:val="OperatorTok"/>
+        </w:rPr>
+        <w:t xml:space="preserve">+</w:t>
+      </w:r>
+      <w:r>
+        <w:br w:type="textWrapping"/>
+      </w:r>
+      <w:r>
+        <w:rPr>
+          <w:rStyle w:val="StringTok"/>
+        </w:rPr>
+        <w:t xml:space="preserve">    </w:t>
+      </w:r>
+      <w:r>
+        <w:rPr>
+          <w:rStyle w:val="KeywordTok"/>
+        </w:rPr>
+        <w:t xml:space="preserve">geom_pointrange</w:t>
+      </w:r>
+      <w:r>
+        <w:rPr>
+          <w:rStyle w:val="NormalTok"/>
+        </w:rPr>
+        <w:t xml:space="preserve">(</w:t>
+      </w:r>
+      <w:r>
+        <w:rPr>
+          <w:rStyle w:val="KeywordTok"/>
+        </w:rPr>
+        <w:t xml:space="preserve">aes</w:t>
+      </w:r>
+      <w:r>
+        <w:rPr>
+          <w:rStyle w:val="NormalTok"/>
+        </w:rPr>
+        <w:t xml:space="preserve">(</w:t>
+      </w:r>
+      <w:r>
+        <w:rPr>
+          <w:rStyle w:val="DataTypeTok"/>
+        </w:rPr>
+        <w:t xml:space="preserve">ymin=</w:t>
+      </w:r>
+      <w:r>
+        <w:rPr>
+          <w:rStyle w:val="NormalTok"/>
+        </w:rPr>
+        <w:t xml:space="preserve">se.low, </w:t>
+      </w:r>
+      <w:r>
+        <w:rPr>
+          <w:rStyle w:val="DataTypeTok"/>
+        </w:rPr>
+        <w:t xml:space="preserve">ymax=</w:t>
+      </w:r>
+      <w:r>
+        <w:rPr>
+          <w:rStyle w:val="NormalTok"/>
+        </w:rPr>
+        <w:t xml:space="preserve">se.up)) </w:t>
+      </w:r>
+      <w:r>
+        <w:rPr>
+          <w:rStyle w:val="OperatorTok"/>
+        </w:rPr>
+        <w:t xml:space="preserve">+</w:t>
+      </w:r>
+      <w:r>
+        <w:br w:type="textWrapping"/>
+      </w:r>
+      <w:r>
+        <w:rPr>
+          <w:rStyle w:val="StringTok"/>
+        </w:rPr>
+        <w:t xml:space="preserve">    </w:t>
+      </w:r>
+      <w:r>
+        <w:rPr>
+          <w:rStyle w:val="KeywordTok"/>
+        </w:rPr>
+        <w:t xml:space="preserve">labs</w:t>
+      </w:r>
+      <w:r>
+        <w:rPr>
+          <w:rStyle w:val="NormalTok"/>
+        </w:rPr>
+        <w:t xml:space="preserve">(</w:t>
+      </w:r>
+      <w:r>
+        <w:rPr>
+          <w:rStyle w:val="DataTypeTok"/>
+        </w:rPr>
+        <w:t xml:space="preserve">x=</w:t>
+      </w:r>
+      <w:r>
+        <w:rPr>
+          <w:rStyle w:val="StringTok"/>
+        </w:rPr>
+        <w:t xml:space="preserve">""</w:t>
+      </w:r>
+      <w:r>
+        <w:rPr>
+          <w:rStyle w:val="NormalTok"/>
+        </w:rPr>
+        <w:t xml:space="preserve">, </w:t>
+      </w:r>
+      <w:r>
+        <w:rPr>
+          <w:rStyle w:val="DataTypeTok"/>
+        </w:rPr>
+        <w:t xml:space="preserve">y=</w:t>
+      </w:r>
+      <w:r>
+        <w:rPr>
+          <w:rStyle w:val="StringTok"/>
+        </w:rPr>
+        <w:t xml:space="preserve">"Fitted Values"</w:t>
+      </w:r>
+      <w:r>
+        <w:rPr>
+          <w:rStyle w:val="NormalTok"/>
+        </w:rPr>
+        <w:t xml:space="preserve">) </w:t>
+      </w:r>
+      <w:r>
+        <w:rPr>
+          <w:rStyle w:val="OperatorTok"/>
+        </w:rPr>
+        <w:t xml:space="preserve">+</w:t>
+      </w:r>
+      <w:r>
+        <w:br w:type="textWrapping"/>
+      </w:r>
+      <w:r>
+        <w:rPr>
+          <w:rStyle w:val="StringTok"/>
+        </w:rPr>
+        <w:t xml:space="preserve">    </w:t>
+      </w:r>
+      <w:r>
+        <w:rPr>
+          <w:rStyle w:val="KeywordTok"/>
+        </w:rPr>
+        <w:t xml:space="preserve">coord_flip</w:t>
+      </w:r>
+      <w:r>
+        <w:rPr>
+          <w:rStyle w:val="NormalTok"/>
+        </w:rPr>
+        <w:t xml:space="preserve">() </w:t>
+      </w:r>
+      <w:r>
+        <w:rPr>
+          <w:rStyle w:val="OperatorTok"/>
+        </w:rPr>
+        <w:t xml:space="preserve">+</w:t>
+      </w:r>
+      <w:r>
+        <w:br w:type="textWrapping"/>
+      </w:r>
+      <w:r>
+        <w:rPr>
+          <w:rStyle w:val="StringTok"/>
+        </w:rPr>
+        <w:t xml:space="preserve">    </w:t>
+      </w:r>
+      <w:r>
+        <w:rPr>
+          <w:rStyle w:val="KeywordTok"/>
+        </w:rPr>
+        <w:t xml:space="preserve">theme_classic</w:t>
+      </w:r>
+      <w:r>
+        <w:rPr>
+          <w:rStyle w:val="NormalTok"/>
+        </w:rPr>
+        <w:t xml:space="preserve">()</w:t>
+      </w:r>
+    </w:p>
+    <w:p>
+      <w:pPr>
+        <w:pStyle w:val="FirstParagraph"/>
+      </w:pPr>
+      <w:r>
+        <w:drawing>
+          <wp:inline>
+            <wp:extent cx="4620126" cy="3696101"/>
+            <wp:effectExtent b="0" l="0" r="0" t="0"/>
+            <wp:docPr descr="" title="" id="1" name="Picture"/>
+            <a:graphic>
+              <a:graphicData uri="http://schemas.openxmlformats.org/drawingml/2006/picture">
+                <pic:pic>
+                  <pic:nvPicPr>
+                    <pic:cNvPr descr="oystercatchers_files/figure-docx/coefficients%20ggplot-1.png" id="0" name="Picture"/>
+                    <pic:cNvPicPr>
+                      <a:picLocks noChangeArrowheads="1" noChangeAspect="1"/>
+                    </pic:cNvPicPr>
+                  </pic:nvPicPr>
+                  <pic:blipFill>
+                    <a:blip r:embed="rId33"/>
+                    <a:stretch>
+                      <a:fillRect/>
+                    </a:stretch>
+                  </pic:blipFill>
+                  <pic:spPr bwMode="auto">
+                    <a:xfrm>
+                      <a:off x="0" y="0"/>
+                      <a:ext cx="4620126" cy="3696101"/>
+                    </a:xfrm>
+                    <a:prstGeom prst="rect">
+                      <a:avLst/>
+                    </a:prstGeom>
+                    <a:noFill/>
+                    <a:ln w="9525">
+                      <a:noFill/>
+                      <a:headEnd/>
+                      <a:tailEnd/>
+                    </a:ln>
+                  </pic:spPr>
+                </pic:pic>
+              </a:graphicData>
+            </a:graphic>
+          </wp:inline>
+        </w:drawing>
+      </w:r>
+      <w:r>
+        <w:t xml:space="preserve"> </w:t>
+      </w:r>
+      <w:r>
+        <w:t xml:space="preserve">Note the use of coord_flip to swap the axes for nicer presentation, the setting of the x-axis label (now the y-axis after flipping) to be blank.</w:t>
+      </w:r>
+      <w:r>
+        <w:t xml:space="preserve"> </w:t>
+      </w:r>
+      <w:r>
+        <w:rPr>
+          <w:i/>
+        </w:rPr>
+        <w:t xml:space="preserve">Question</w:t>
+      </w:r>
+      <w:r>
+        <w:t xml:space="preserve"> </w:t>
+      </w:r>
+      <w:r>
+        <w:t xml:space="preserve">: Try reproducing the plot, but with the treatment levels on the y-axis ranked according to the size of the fitted values.</w:t>
+      </w:r>
+    </w:p>
+    <w:p>
+      <w:pPr>
+        <w:pStyle w:val="Heading2"/>
+      </w:pPr>
+      <w:bookmarkStart w:id="34" w:name="trouble-ahead"/>
+      <w:bookmarkEnd w:id="34"/>
+      <w:r>
+        <w:t xml:space="preserve">5. Trouble ahead</w:t>
+      </w:r>
+    </w:p>
+    <w:p>
+      <w:pPr>
+        <w:pStyle w:val="FirstParagraph"/>
+      </w:pPr>
+      <w:r>
+        <w:t xml:space="preserve">So you have now completed your analysis, know which are the important variables, checked that the model assumptions are correct standard residual plots, and so go ahead and write up an exciting scientific paper.</w:t>
+      </w:r>
+      <w:r>
+        <w:t xml:space="preserve"> </w:t>
+      </w:r>
+      <w:r>
+        <w:rPr>
+          <w:i/>
+        </w:rPr>
+        <w:t xml:space="preserve">Not so fast!!</w:t>
+      </w:r>
+      <w:r>
+        <w:t xml:space="preserve"> </w:t>
+      </w:r>
+      <w:r>
+        <w:t xml:space="preserve">Does anything worry you about the last plot that you have created, and if so what? Something is a little suspect, but we need to investigate futher to find out exactly what is wrong. Let’s replot our fitted values with 95% CI, but in a slightly different format, with observed values superimposed. As there are quite a lot of observations we will</w:t>
+      </w:r>
+      <w:r>
+        <w:t xml:space="preserve"> </w:t>
+      </w:r>
+      <w:r>
+        <w:t xml:space="preserve">“</w:t>
+      </w:r>
+      <w:r>
+        <w:t xml:space="preserve">jitter</w:t>
+      </w:r>
+      <w:r>
+        <w:t xml:space="preserve">”</w:t>
+      </w:r>
+      <w:r>
+        <w:t xml:space="preserve"> </w:t>
+      </w:r>
+      <w:r>
+        <w:t xml:space="preserve">them to make them easier to see. The next section of code is quite complicated, and therefore check each intermediate</w:t>
+      </w:r>
+      <w:r>
+        <w:t xml:space="preserve"> </w:t>
+      </w:r>
+      <w:r>
+        <w:rPr>
+          <w:rStyle w:val="VerbatimChar"/>
+        </w:rPr>
+        <w:t xml:space="preserve">ggplot</w:t>
+      </w:r>
+      <w:r>
+        <w:t xml:space="preserve"> </w:t>
+      </w:r>
+      <w:r>
+        <w:t xml:space="preserve">graph as you go along (simply enter</w:t>
+      </w:r>
+      <w:r>
+        <w:t xml:space="preserve"> </w:t>
+      </w:r>
+      <w:r>
+        <w:rPr>
+          <w:rStyle w:val="VerbatimChar"/>
+        </w:rPr>
+        <w:t xml:space="preserve">p</w:t>
+      </w:r>
+      <w:r>
+        <w:t xml:space="preserve"> </w:t>
+      </w:r>
+      <w:r>
+        <w:t xml:space="preserve">in the Console window). Please ask if you are unsure what any of the options are doing.</w:t>
+      </w:r>
+    </w:p>
+    <w:p>
+      <w:pPr>
+        <w:pStyle w:val="SourceCode"/>
+      </w:pPr>
+      <w:r>
+        <w:rPr>
+          <w:rStyle w:val="CommentTok"/>
+        </w:rPr>
+        <w:t xml:space="preserve"># Set out basic structure of plot</w:t>
+      </w:r>
+      <w:r>
+        <w:br w:type="textWrapping"/>
+      </w:r>
+      <w:r>
+        <w:rPr>
+          <w:rStyle w:val="NormalTok"/>
+        </w:rPr>
+        <w:t xml:space="preserve">p &lt;-</w:t>
+      </w:r>
+      <w:r>
+        <w:rPr>
+          <w:rStyle w:val="StringTok"/>
+        </w:rPr>
+        <w:t xml:space="preserve"> </w:t>
+      </w:r>
+      <w:r>
+        <w:rPr>
+          <w:rStyle w:val="KeywordTok"/>
+        </w:rPr>
+        <w:t xml:space="preserve">ggplot</w:t>
+      </w:r>
+      <w:r>
+        <w:rPr>
+          <w:rStyle w:val="NormalTok"/>
+        </w:rPr>
+        <w:t xml:space="preserve">()</w:t>
+      </w:r>
+      <w:r>
+        <w:br w:type="textWrapping"/>
+      </w:r>
+      <w:r>
+        <w:rPr>
+          <w:rStyle w:val="NormalTok"/>
+        </w:rPr>
+        <w:t xml:space="preserve">p &lt;-</w:t>
+      </w:r>
+      <w:r>
+        <w:rPr>
+          <w:rStyle w:val="StringTok"/>
+        </w:rPr>
+        <w:t xml:space="preserve"> </w:t>
+      </w:r>
+      <w:r>
+        <w:rPr>
+          <w:rStyle w:val="NormalTok"/>
+        </w:rPr>
+        <w:t xml:space="preserve">p </w:t>
+      </w:r>
+      <w:r>
+        <w:rPr>
+          <w:rStyle w:val="OperatorTok"/>
+        </w:rPr>
+        <w:t xml:space="preserve">+</w:t>
+      </w:r>
+      <w:r>
+        <w:rPr>
+          <w:rStyle w:val="StringTok"/>
+        </w:rPr>
+        <w:t xml:space="preserve"> </w:t>
+      </w:r>
+      <w:r>
+        <w:rPr>
+          <w:rStyle w:val="KeywordTok"/>
+        </w:rPr>
+        <w:t xml:space="preserve">xlab</w:t>
+      </w:r>
+      <w:r>
+        <w:rPr>
+          <w:rStyle w:val="NormalTok"/>
+        </w:rPr>
+        <w:t xml:space="preserve">(</w:t>
+      </w:r>
+      <w:r>
+        <w:rPr>
+          <w:rStyle w:val="StringTok"/>
+        </w:rPr>
+        <w:t xml:space="preserve">"Feeding type"</w:t>
+      </w:r>
+      <w:r>
+        <w:rPr>
+          <w:rStyle w:val="NormalTok"/>
+        </w:rPr>
+        <w:t xml:space="preserve">) </w:t>
+      </w:r>
+      <w:r>
+        <w:rPr>
+          <w:rStyle w:val="OperatorTok"/>
+        </w:rPr>
+        <w:t xml:space="preserve">+</w:t>
+      </w:r>
+      <w:r>
+        <w:rPr>
+          <w:rStyle w:val="StringTok"/>
+        </w:rPr>
+        <w:t xml:space="preserve"> </w:t>
+      </w:r>
+      <w:r>
+        <w:rPr>
+          <w:rStyle w:val="KeywordTok"/>
+        </w:rPr>
+        <w:t xml:space="preserve">ylab</w:t>
+      </w:r>
+      <w:r>
+        <w:rPr>
+          <w:rStyle w:val="NormalTok"/>
+        </w:rPr>
+        <w:t xml:space="preserve">(</w:t>
+      </w:r>
+      <w:r>
+        <w:rPr>
+          <w:rStyle w:val="StringTok"/>
+        </w:rPr>
+        <w:t xml:space="preserve">"Shell length"</w:t>
+      </w:r>
+      <w:r>
+        <w:rPr>
+          <w:rStyle w:val="NormalTok"/>
+        </w:rPr>
+        <w:t xml:space="preserve">)</w:t>
+      </w:r>
+      <w:r>
+        <w:br w:type="textWrapping"/>
+      </w:r>
+      <w:r>
+        <w:rPr>
+          <w:rStyle w:val="NormalTok"/>
+        </w:rPr>
+        <w:t xml:space="preserve">p &lt;-</w:t>
+      </w:r>
+      <w:r>
+        <w:rPr>
+          <w:rStyle w:val="StringTok"/>
+        </w:rPr>
+        <w:t xml:space="preserve"> </w:t>
+      </w:r>
+      <w:r>
+        <w:rPr>
+          <w:rStyle w:val="NormalTok"/>
+        </w:rPr>
+        <w:t xml:space="preserve">p </w:t>
+      </w:r>
+      <w:r>
+        <w:rPr>
+          <w:rStyle w:val="OperatorTok"/>
+        </w:rPr>
+        <w:t xml:space="preserve">+</w:t>
+      </w:r>
+      <w:r>
+        <w:rPr>
+          <w:rStyle w:val="StringTok"/>
+        </w:rPr>
+        <w:t xml:space="preserve"> </w:t>
+      </w:r>
+      <w:r>
+        <w:rPr>
+          <w:rStyle w:val="KeywordTok"/>
+        </w:rPr>
+        <w:t xml:space="preserve">theme</w:t>
+      </w:r>
+      <w:r>
+        <w:rPr>
+          <w:rStyle w:val="NormalTok"/>
+        </w:rPr>
+        <w:t xml:space="preserve">(</w:t>
+      </w:r>
+      <w:r>
+        <w:rPr>
+          <w:rStyle w:val="DataTypeTok"/>
+        </w:rPr>
+        <w:t xml:space="preserve">text =</w:t>
+      </w:r>
+      <w:r>
+        <w:rPr>
+          <w:rStyle w:val="NormalTok"/>
+        </w:rPr>
+        <w:t xml:space="preserve"> </w:t>
+      </w:r>
+      <w:r>
+        <w:rPr>
+          <w:rStyle w:val="KeywordTok"/>
+        </w:rPr>
+        <w:t xml:space="preserve">element_text</w:t>
+      </w:r>
+      <w:r>
+        <w:rPr>
+          <w:rStyle w:val="NormalTok"/>
+        </w:rPr>
+        <w:t xml:space="preserve">(</w:t>
+      </w:r>
+      <w:r>
+        <w:rPr>
+          <w:rStyle w:val="DataTypeTok"/>
+        </w:rPr>
+        <w:t xml:space="preserve">size=</w:t>
+      </w:r>
+      <w:r>
+        <w:rPr>
+          <w:rStyle w:val="DecValTok"/>
+        </w:rPr>
+        <w:t xml:space="preserve">15</w:t>
+      </w:r>
+      <w:r>
+        <w:rPr>
+          <w:rStyle w:val="NormalTok"/>
+        </w:rPr>
+        <w:t xml:space="preserve">)) </w:t>
+      </w:r>
+      <w:r>
+        <w:rPr>
+          <w:rStyle w:val="OperatorTok"/>
+        </w:rPr>
+        <w:t xml:space="preserve">+</w:t>
+      </w:r>
+      <w:r>
+        <w:rPr>
+          <w:rStyle w:val="StringTok"/>
+        </w:rPr>
+        <w:t xml:space="preserve"> </w:t>
+      </w:r>
+      <w:r>
+        <w:rPr>
+          <w:rStyle w:val="KeywordTok"/>
+        </w:rPr>
+        <w:t xml:space="preserve">theme_bw</w:t>
+      </w:r>
+      <w:r>
+        <w:rPr>
+          <w:rStyle w:val="NormalTok"/>
+        </w:rPr>
+        <w:t xml:space="preserve">()</w:t>
+      </w:r>
+      <w:r>
+        <w:br w:type="textWrapping"/>
+      </w:r>
+      <w:r>
+        <w:br w:type="textWrapping"/>
+      </w:r>
+      <w:r>
+        <w:rPr>
+          <w:rStyle w:val="CommentTok"/>
+        </w:rPr>
+        <w:t xml:space="preserve"># Add points for the fitted values</w:t>
+      </w:r>
+      <w:r>
+        <w:br w:type="textWrapping"/>
+      </w:r>
+      <w:r>
+        <w:rPr>
+          <w:rStyle w:val="NormalTok"/>
+        </w:rPr>
+        <w:t xml:space="preserve">p &lt;-</w:t>
+      </w:r>
+      <w:r>
+        <w:rPr>
+          <w:rStyle w:val="StringTok"/>
+        </w:rPr>
+        <w:t xml:space="preserve"> </w:t>
+      </w:r>
+      <w:r>
+        <w:rPr>
+          <w:rStyle w:val="NormalTok"/>
+        </w:rPr>
+        <w:t xml:space="preserve">p </w:t>
+      </w:r>
+      <w:r>
+        <w:rPr>
+          <w:rStyle w:val="OperatorTok"/>
+        </w:rPr>
+        <w:t xml:space="preserve">+</w:t>
+      </w:r>
+      <w:r>
+        <w:rPr>
+          <w:rStyle w:val="StringTok"/>
+        </w:rPr>
+        <w:t xml:space="preserve"> </w:t>
+      </w:r>
+      <w:r>
+        <w:rPr>
+          <w:rStyle w:val="KeywordTok"/>
+        </w:rPr>
+        <w:t xml:space="preserve">geom_point</w:t>
+      </w:r>
+      <w:r>
+        <w:rPr>
+          <w:rStyle w:val="NormalTok"/>
+        </w:rPr>
+        <w:t xml:space="preserve">(</w:t>
+      </w:r>
+      <w:r>
+        <w:rPr>
+          <w:rStyle w:val="DataTypeTok"/>
+        </w:rPr>
+        <w:t xml:space="preserve">data =</w:t>
+      </w:r>
+      <w:r>
+        <w:rPr>
+          <w:rStyle w:val="NormalTok"/>
+        </w:rPr>
+        <w:t xml:space="preserve"> MyData, </w:t>
+      </w:r>
+      <w:r>
+        <w:br w:type="textWrapping"/>
+      </w:r>
+      <w:r>
+        <w:rPr>
+          <w:rStyle w:val="NormalTok"/>
+        </w:rPr>
+        <w:t xml:space="preserve">                    </w:t>
+      </w:r>
+      <w:r>
+        <w:rPr>
+          <w:rStyle w:val="KeywordTok"/>
+        </w:rPr>
+        <w:t xml:space="preserve">aes</w:t>
+      </w:r>
+      <w:r>
+        <w:rPr>
+          <w:rStyle w:val="NormalTok"/>
+        </w:rPr>
+        <w:t xml:space="preserve">(</w:t>
+      </w:r>
+      <w:r>
+        <w:rPr>
+          <w:rStyle w:val="DataTypeTok"/>
+        </w:rPr>
+        <w:t xml:space="preserve">x =</w:t>
+      </w:r>
+      <w:r>
+        <w:rPr>
+          <w:rStyle w:val="NormalTok"/>
+        </w:rPr>
+        <w:t xml:space="preserve"> FeedingType, </w:t>
+      </w:r>
+      <w:r>
+        <w:br w:type="textWrapping"/>
+      </w:r>
+      <w:r>
+        <w:rPr>
+          <w:rStyle w:val="NormalTok"/>
+        </w:rPr>
+        <w:t xml:space="preserve">                        </w:t>
+      </w:r>
+      <w:r>
+        <w:rPr>
+          <w:rStyle w:val="DataTypeTok"/>
+        </w:rPr>
+        <w:t xml:space="preserve">y =</w:t>
+      </w:r>
+      <w:r>
+        <w:rPr>
+          <w:rStyle w:val="NormalTok"/>
+        </w:rPr>
+        <w:t xml:space="preserve"> MyData</w:t>
+      </w:r>
+      <w:r>
+        <w:rPr>
+          <w:rStyle w:val="OperatorTok"/>
+        </w:rPr>
+        <w:t xml:space="preserve">$</w:t>
+      </w:r>
+      <w:r>
+        <w:rPr>
+          <w:rStyle w:val="NormalTok"/>
+        </w:rPr>
+        <w:t xml:space="preserve">Fit, </w:t>
+      </w:r>
+      <w:r>
+        <w:br w:type="textWrapping"/>
+      </w:r>
+      <w:r>
+        <w:rPr>
+          <w:rStyle w:val="NormalTok"/>
+        </w:rPr>
+        <w:t xml:space="preserve">                        </w:t>
+      </w:r>
+      <w:r>
+        <w:rPr>
+          <w:rStyle w:val="DataTypeTok"/>
+        </w:rPr>
+        <w:t xml:space="preserve">size =</w:t>
+      </w:r>
+      <w:r>
+        <w:rPr>
+          <w:rStyle w:val="NormalTok"/>
+        </w:rPr>
+        <w:t xml:space="preserve"> </w:t>
+      </w:r>
+      <w:r>
+        <w:rPr>
+          <w:rStyle w:val="DecValTok"/>
+        </w:rPr>
+        <w:t xml:space="preserve">6</w:t>
+      </w:r>
+      <w:r>
+        <w:rPr>
+          <w:rStyle w:val="NormalTok"/>
+        </w:rPr>
+        <w:t xml:space="preserve">),    </w:t>
+      </w:r>
+      <w:r>
+        <w:br w:type="textWrapping"/>
+      </w:r>
+      <w:r>
+        <w:rPr>
+          <w:rStyle w:val="NormalTok"/>
+        </w:rPr>
+        <w:t xml:space="preserve">                    </w:t>
+      </w:r>
+      <w:r>
+        <w:rPr>
+          <w:rStyle w:val="DataTypeTok"/>
+        </w:rPr>
+        <w:t xml:space="preserve">col =</w:t>
+      </w:r>
+      <w:r>
+        <w:rPr>
+          <w:rStyle w:val="NormalTok"/>
+        </w:rPr>
+        <w:t xml:space="preserve"> (</w:t>
+      </w:r>
+      <w:r>
+        <w:rPr>
+          <w:rStyle w:val="StringTok"/>
+        </w:rPr>
+        <w:t xml:space="preserve">"black"</w:t>
+      </w:r>
+      <w:r>
+        <w:rPr>
+          <w:rStyle w:val="NormalTok"/>
+        </w:rPr>
+        <w:t xml:space="preserve">))</w:t>
+      </w:r>
+      <w:r>
+        <w:br w:type="textWrapping"/>
+      </w:r>
+      <w:r>
+        <w:br w:type="textWrapping"/>
+      </w:r>
+      <w:r>
+        <w:rPr>
+          <w:rStyle w:val="CommentTok"/>
+        </w:rPr>
+        <w:t xml:space="preserve"># Add error bars</w:t>
+      </w:r>
+      <w:r>
+        <w:br w:type="textWrapping"/>
+      </w:r>
+      <w:r>
+        <w:rPr>
+          <w:rStyle w:val="NormalTok"/>
+        </w:rPr>
+        <w:t xml:space="preserve">p &lt;-</w:t>
+      </w:r>
+      <w:r>
+        <w:rPr>
+          <w:rStyle w:val="StringTok"/>
+        </w:rPr>
+        <w:t xml:space="preserve"> </w:t>
+      </w:r>
+      <w:r>
+        <w:rPr>
+          <w:rStyle w:val="NormalTok"/>
+        </w:rPr>
+        <w:t xml:space="preserve">p </w:t>
+      </w:r>
+      <w:r>
+        <w:rPr>
+          <w:rStyle w:val="OperatorTok"/>
+        </w:rPr>
+        <w:t xml:space="preserve">+</w:t>
+      </w:r>
+      <w:r>
+        <w:rPr>
+          <w:rStyle w:val="StringTok"/>
+        </w:rPr>
+        <w:t xml:space="preserve"> </w:t>
+      </w:r>
+      <w:r>
+        <w:rPr>
+          <w:rStyle w:val="KeywordTok"/>
+        </w:rPr>
+        <w:t xml:space="preserve">geom_errorbar</w:t>
+      </w:r>
+      <w:r>
+        <w:rPr>
+          <w:rStyle w:val="NormalTok"/>
+        </w:rPr>
+        <w:t xml:space="preserve">(</w:t>
+      </w:r>
+      <w:r>
+        <w:rPr>
+          <w:rStyle w:val="DataTypeTok"/>
+        </w:rPr>
+        <w:t xml:space="preserve">data =</w:t>
+      </w:r>
+      <w:r>
+        <w:rPr>
+          <w:rStyle w:val="NormalTok"/>
+        </w:rPr>
+        <w:t xml:space="preserve"> MyData,</w:t>
+      </w:r>
+      <w:r>
+        <w:br w:type="textWrapping"/>
+      </w:r>
+      <w:r>
+        <w:rPr>
+          <w:rStyle w:val="NormalTok"/>
+        </w:rPr>
+        <w:t xml:space="preserve">                       </w:t>
+      </w:r>
+      <w:r>
+        <w:rPr>
+          <w:rStyle w:val="KeywordTok"/>
+        </w:rPr>
+        <w:t xml:space="preserve">aes</w:t>
+      </w:r>
+      <w:r>
+        <w:rPr>
+          <w:rStyle w:val="NormalTok"/>
+        </w:rPr>
+        <w:t xml:space="preserve">(</w:t>
+      </w:r>
+      <w:r>
+        <w:rPr>
+          <w:rStyle w:val="DataTypeTok"/>
+        </w:rPr>
+        <w:t xml:space="preserve">x =</w:t>
+      </w:r>
+      <w:r>
+        <w:rPr>
+          <w:rStyle w:val="NormalTok"/>
+        </w:rPr>
+        <w:t xml:space="preserve"> FeedingType, </w:t>
+      </w:r>
+      <w:r>
+        <w:br w:type="textWrapping"/>
+      </w:r>
+      <w:r>
+        <w:rPr>
+          <w:rStyle w:val="NormalTok"/>
+        </w:rPr>
+        <w:t xml:space="preserve">                           </w:t>
+      </w:r>
+      <w:r>
+        <w:rPr>
+          <w:rStyle w:val="DataTypeTok"/>
+        </w:rPr>
+        <w:t xml:space="preserve">ymax =</w:t>
+      </w:r>
+      <w:r>
+        <w:rPr>
+          <w:rStyle w:val="NormalTok"/>
+        </w:rPr>
+        <w:t xml:space="preserve"> se.up, </w:t>
+      </w:r>
+      <w:r>
+        <w:br w:type="textWrapping"/>
+      </w:r>
+      <w:r>
+        <w:rPr>
+          <w:rStyle w:val="NormalTok"/>
+        </w:rPr>
+        <w:t xml:space="preserve">                           </w:t>
+      </w:r>
+      <w:r>
+        <w:rPr>
+          <w:rStyle w:val="DataTypeTok"/>
+        </w:rPr>
+        <w:t xml:space="preserve">ymin =</w:t>
+      </w:r>
+      <w:r>
+        <w:rPr>
+          <w:rStyle w:val="NormalTok"/>
+        </w:rPr>
+        <w:t xml:space="preserve"> se.low), </w:t>
+      </w:r>
+      <w:r>
+        <w:br w:type="textWrapping"/>
+      </w:r>
+      <w:r>
+        <w:rPr>
+          <w:rStyle w:val="NormalTok"/>
+        </w:rPr>
+        <w:t xml:space="preserve">                       </w:t>
+      </w:r>
+      <w:r>
+        <w:rPr>
+          <w:rStyle w:val="DataTypeTok"/>
+        </w:rPr>
+        <w:t xml:space="preserve">width=</w:t>
+      </w:r>
+      <w:r>
+        <w:rPr>
+          <w:rStyle w:val="FloatTok"/>
+        </w:rPr>
+        <w:t xml:space="preserve">0.2</w:t>
+      </w:r>
+      <w:r>
+        <w:rPr>
+          <w:rStyle w:val="NormalTok"/>
+        </w:rPr>
+        <w:t xml:space="preserve">)</w:t>
+      </w:r>
+      <w:r>
+        <w:br w:type="textWrapping"/>
+      </w:r>
+      <w:r>
+        <w:br w:type="textWrapping"/>
+      </w:r>
+      <w:r>
+        <w:rPr>
+          <w:rStyle w:val="CommentTok"/>
+        </w:rPr>
+        <w:t xml:space="preserve"># Add observations, with random jitter. See what happens when you alter jitter width</w:t>
+      </w:r>
+      <w:r>
+        <w:br w:type="textWrapping"/>
+      </w:r>
+      <w:r>
+        <w:rPr>
+          <w:rStyle w:val="NormalTok"/>
+        </w:rPr>
+        <w:t xml:space="preserve">p &lt;-</w:t>
+      </w:r>
+      <w:r>
+        <w:rPr>
+          <w:rStyle w:val="StringTok"/>
+        </w:rPr>
+        <w:t xml:space="preserve"> </w:t>
+      </w:r>
+      <w:r>
+        <w:rPr>
+          <w:rStyle w:val="NormalTok"/>
+        </w:rPr>
+        <w:t xml:space="preserve">p </w:t>
+      </w:r>
+      <w:r>
+        <w:rPr>
+          <w:rStyle w:val="OperatorTok"/>
+        </w:rPr>
+        <w:t xml:space="preserve">+</w:t>
+      </w:r>
+      <w:r>
+        <w:rPr>
+          <w:rStyle w:val="StringTok"/>
+        </w:rPr>
+        <w:t xml:space="preserve"> </w:t>
+      </w:r>
+      <w:r>
+        <w:rPr>
+          <w:rStyle w:val="KeywordTok"/>
+        </w:rPr>
+        <w:t xml:space="preserve">geom_point</w:t>
+      </w:r>
+      <w:r>
+        <w:rPr>
+          <w:rStyle w:val="NormalTok"/>
+        </w:rPr>
+        <w:t xml:space="preserve">(</w:t>
+      </w:r>
+      <w:r>
+        <w:rPr>
+          <w:rStyle w:val="DataTypeTok"/>
+        </w:rPr>
+        <w:t xml:space="preserve">data =</w:t>
+      </w:r>
+      <w:r>
+        <w:rPr>
+          <w:rStyle w:val="NormalTok"/>
+        </w:rPr>
+        <w:t xml:space="preserve"> OC, </w:t>
+      </w:r>
+      <w:r>
+        <w:br w:type="textWrapping"/>
+      </w:r>
+      <w:r>
+        <w:rPr>
+          <w:rStyle w:val="NormalTok"/>
+        </w:rPr>
+        <w:t xml:space="preserve">                    </w:t>
+      </w:r>
+      <w:r>
+        <w:rPr>
+          <w:rStyle w:val="KeywordTok"/>
+        </w:rPr>
+        <w:t xml:space="preserve">aes</w:t>
+      </w:r>
+      <w:r>
+        <w:rPr>
+          <w:rStyle w:val="NormalTok"/>
+        </w:rPr>
+        <w:t xml:space="preserve">(</w:t>
+      </w:r>
+      <w:r>
+        <w:rPr>
+          <w:rStyle w:val="DataTypeTok"/>
+        </w:rPr>
+        <w:t xml:space="preserve">x =</w:t>
+      </w:r>
+      <w:r>
+        <w:rPr>
+          <w:rStyle w:val="NormalTok"/>
+        </w:rPr>
+        <w:t xml:space="preserve"> FeedingType, </w:t>
+      </w:r>
+      <w:r>
+        <w:rPr>
+          <w:rStyle w:val="DataTypeTok"/>
+        </w:rPr>
+        <w:t xml:space="preserve">y =</w:t>
+      </w:r>
+      <w:r>
+        <w:rPr>
+          <w:rStyle w:val="NormalTok"/>
+        </w:rPr>
+        <w:t xml:space="preserve"> ShellLength),</w:t>
+      </w:r>
+      <w:r>
+        <w:br w:type="textWrapping"/>
+      </w:r>
+      <w:r>
+        <w:rPr>
+          <w:rStyle w:val="NormalTok"/>
+        </w:rPr>
+        <w:t xml:space="preserve">                    </w:t>
+      </w:r>
+      <w:r>
+        <w:rPr>
+          <w:rStyle w:val="DataTypeTok"/>
+        </w:rPr>
+        <w:t xml:space="preserve">position =</w:t>
+      </w:r>
+      <w:r>
+        <w:rPr>
+          <w:rStyle w:val="NormalTok"/>
+        </w:rPr>
+        <w:t xml:space="preserve"> </w:t>
+      </w:r>
+      <w:r>
+        <w:rPr>
+          <w:rStyle w:val="KeywordTok"/>
+        </w:rPr>
+        <w:t xml:space="preserve">position_jitter</w:t>
+      </w:r>
+      <w:r>
+        <w:rPr>
+          <w:rStyle w:val="NormalTok"/>
+        </w:rPr>
+        <w:t xml:space="preserve">(</w:t>
+      </w:r>
+      <w:r>
+        <w:rPr>
+          <w:rStyle w:val="DataTypeTok"/>
+        </w:rPr>
+        <w:t xml:space="preserve">width =</w:t>
+      </w:r>
+      <w:r>
+        <w:rPr>
+          <w:rStyle w:val="NormalTok"/>
+        </w:rPr>
+        <w:t xml:space="preserve"> .</w:t>
+      </w:r>
+      <w:r>
+        <w:rPr>
+          <w:rStyle w:val="DecValTok"/>
+        </w:rPr>
+        <w:t xml:space="preserve">02</w:t>
+      </w:r>
+      <w:r>
+        <w:rPr>
+          <w:rStyle w:val="NormalTok"/>
+        </w:rPr>
+        <w:t xml:space="preserve">), </w:t>
+      </w:r>
+      <w:r>
+        <w:rPr>
+          <w:rStyle w:val="CommentTok"/>
+        </w:rPr>
+        <w:t xml:space="preserve">#</w:t>
+      </w:r>
+      <w:r>
+        <w:br w:type="textWrapping"/>
+      </w:r>
+      <w:r>
+        <w:rPr>
+          <w:rStyle w:val="NormalTok"/>
+        </w:rPr>
+        <w:t xml:space="preserve">                    </w:t>
+      </w:r>
+      <w:r>
+        <w:rPr>
+          <w:rStyle w:val="DataTypeTok"/>
+        </w:rPr>
+        <w:t xml:space="preserve">color =</w:t>
+      </w:r>
+      <w:r>
+        <w:rPr>
+          <w:rStyle w:val="NormalTok"/>
+        </w:rPr>
+        <w:t xml:space="preserve"> </w:t>
+      </w:r>
+      <w:r>
+        <w:rPr>
+          <w:rStyle w:val="KeywordTok"/>
+        </w:rPr>
+        <w:t xml:space="preserve">grey</w:t>
+      </w:r>
+      <w:r>
+        <w:rPr>
+          <w:rStyle w:val="NormalTok"/>
+        </w:rPr>
+        <w:t xml:space="preserve">(</w:t>
+      </w:r>
+      <w:r>
+        <w:rPr>
+          <w:rStyle w:val="FloatTok"/>
+        </w:rPr>
+        <w:t xml:space="preserve">0.3</w:t>
+      </w:r>
+      <w:r>
+        <w:rPr>
+          <w:rStyle w:val="NormalTok"/>
+        </w:rPr>
+        <w:t xml:space="preserve">),</w:t>
+      </w:r>
+      <w:r>
+        <w:br w:type="textWrapping"/>
+      </w:r>
+      <w:r>
+        <w:rPr>
+          <w:rStyle w:val="NormalTok"/>
+        </w:rPr>
+        <w:t xml:space="preserve">                    </w:t>
+      </w:r>
+      <w:r>
+        <w:rPr>
+          <w:rStyle w:val="DataTypeTok"/>
+        </w:rPr>
+        <w:t xml:space="preserve">size =</w:t>
+      </w:r>
+      <w:r>
+        <w:rPr>
+          <w:rStyle w:val="NormalTok"/>
+        </w:rPr>
+        <w:t xml:space="preserve"> </w:t>
+      </w:r>
+      <w:r>
+        <w:rPr>
+          <w:rStyle w:val="DecValTok"/>
+        </w:rPr>
+        <w:t xml:space="preserve">2</w:t>
+      </w:r>
+      <w:r>
+        <w:rPr>
+          <w:rStyle w:val="NormalTok"/>
+        </w:rPr>
+        <w:t xml:space="preserve">)</w:t>
+      </w:r>
+      <w:r>
+        <w:br w:type="textWrapping"/>
+      </w:r>
+      <w:r>
+        <w:br w:type="textWrapping"/>
+      </w:r>
+      <w:r>
+        <w:rPr>
+          <w:rStyle w:val="CommentTok"/>
+        </w:rPr>
+        <w:t xml:space="preserve"># Change to a grid layout for each combination of factor levels</w:t>
+      </w:r>
+      <w:r>
+        <w:br w:type="textWrapping"/>
+      </w:r>
+      <w:r>
+        <w:rPr>
+          <w:rStyle w:val="NormalTok"/>
+        </w:rPr>
+        <w:t xml:space="preserve">p &lt;-</w:t>
+      </w:r>
+      <w:r>
+        <w:rPr>
+          <w:rStyle w:val="StringTok"/>
+        </w:rPr>
+        <w:t xml:space="preserve"> </w:t>
+      </w:r>
+      <w:r>
+        <w:rPr>
+          <w:rStyle w:val="NormalTok"/>
+        </w:rPr>
+        <w:t xml:space="preserve">p </w:t>
+      </w:r>
+      <w:r>
+        <w:rPr>
+          <w:rStyle w:val="OperatorTok"/>
+        </w:rPr>
+        <w:t xml:space="preserve">+</w:t>
+      </w:r>
+      <w:r>
+        <w:rPr>
+          <w:rStyle w:val="StringTok"/>
+        </w:rPr>
+        <w:t xml:space="preserve"> </w:t>
+      </w:r>
+      <w:r>
+        <w:rPr>
+          <w:rStyle w:val="KeywordTok"/>
+        </w:rPr>
+        <w:t xml:space="preserve">facet_grid</w:t>
+      </w:r>
+      <w:r>
+        <w:rPr>
+          <w:rStyle w:val="NormalTok"/>
+        </w:rPr>
+        <w:t xml:space="preserve">(Month </w:t>
+      </w:r>
+      <w:r>
+        <w:rPr>
+          <w:rStyle w:val="OperatorTok"/>
+        </w:rPr>
+        <w:t xml:space="preserve">~</w:t>
+      </w:r>
+      <w:r>
+        <w:rPr>
+          <w:rStyle w:val="StringTok"/>
+        </w:rPr>
+        <w:t xml:space="preserve"> </w:t>
+      </w:r>
+      <w:r>
+        <w:rPr>
+          <w:rStyle w:val="NormalTok"/>
+        </w:rPr>
+        <w:t xml:space="preserve">FeedingPlot,  </w:t>
+      </w:r>
+      <w:r>
+        <w:rPr>
+          <w:rStyle w:val="CommentTok"/>
+        </w:rPr>
+        <w:t xml:space="preserve"># defines vertical ~ horizontal</w:t>
+      </w:r>
+      <w:r>
+        <w:br w:type="textWrapping"/>
+      </w:r>
+      <w:r>
+        <w:rPr>
+          <w:rStyle w:val="NormalTok"/>
+        </w:rPr>
+        <w:t xml:space="preserve">                    </w:t>
+      </w:r>
+      <w:r>
+        <w:rPr>
+          <w:rStyle w:val="DataTypeTok"/>
+        </w:rPr>
+        <w:t xml:space="preserve">scales =</w:t>
+      </w:r>
+      <w:r>
+        <w:rPr>
+          <w:rStyle w:val="NormalTok"/>
+        </w:rPr>
+        <w:t xml:space="preserve"> </w:t>
+      </w:r>
+      <w:r>
+        <w:rPr>
+          <w:rStyle w:val="StringTok"/>
+        </w:rPr>
+        <w:t xml:space="preserve">"fixed"</w:t>
+      </w:r>
+      <w:r>
+        <w:rPr>
+          <w:rStyle w:val="NormalTok"/>
+        </w:rPr>
+        <w:t xml:space="preserve">)     </w:t>
+      </w:r>
+      <w:r>
+        <w:rPr>
+          <w:rStyle w:val="CommentTok"/>
+        </w:rPr>
+        <w:t xml:space="preserve"># same scaling in every plot</w:t>
+      </w:r>
+      <w:r>
+        <w:br w:type="textWrapping"/>
+      </w:r>
+      <w:r>
+        <w:br w:type="textWrapping"/>
+      </w:r>
+      <w:r>
+        <w:rPr>
+          <w:rStyle w:val="CommentTok"/>
+        </w:rPr>
+        <w:t xml:space="preserve"># Get rid of the legend which isn't doing anything</w:t>
+      </w:r>
+      <w:r>
+        <w:br w:type="textWrapping"/>
+      </w:r>
+      <w:r>
+        <w:rPr>
+          <w:rStyle w:val="NormalTok"/>
+        </w:rPr>
+        <w:t xml:space="preserve">p &lt;-</w:t>
+      </w:r>
+      <w:r>
+        <w:rPr>
+          <w:rStyle w:val="StringTok"/>
+        </w:rPr>
+        <w:t xml:space="preserve"> </w:t>
+      </w:r>
+      <w:r>
+        <w:rPr>
+          <w:rStyle w:val="NormalTok"/>
+        </w:rPr>
+        <w:t xml:space="preserve">p </w:t>
+      </w:r>
+      <w:r>
+        <w:rPr>
+          <w:rStyle w:val="OperatorTok"/>
+        </w:rPr>
+        <w:t xml:space="preserve">+</w:t>
+      </w:r>
+      <w:r>
+        <w:rPr>
+          <w:rStyle w:val="StringTok"/>
+        </w:rPr>
+        <w:t xml:space="preserve"> </w:t>
+      </w:r>
+      <w:r>
+        <w:rPr>
+          <w:rStyle w:val="KeywordTok"/>
+        </w:rPr>
+        <w:t xml:space="preserve">theme</w:t>
+      </w:r>
+      <w:r>
+        <w:rPr>
+          <w:rStyle w:val="NormalTok"/>
+        </w:rPr>
+        <w:t xml:space="preserve">(</w:t>
+      </w:r>
+      <w:r>
+        <w:rPr>
+          <w:rStyle w:val="DataTypeTok"/>
+        </w:rPr>
+        <w:t xml:space="preserve">legend.position=</w:t>
+      </w:r>
+      <w:r>
+        <w:rPr>
+          <w:rStyle w:val="StringTok"/>
+        </w:rPr>
+        <w:t xml:space="preserve">"none"</w:t>
+      </w:r>
+      <w:r>
+        <w:rPr>
+          <w:rStyle w:val="NormalTok"/>
+        </w:rPr>
+        <w:t xml:space="preserve">) </w:t>
+      </w:r>
+      <w:r>
+        <w:br w:type="textWrapping"/>
+      </w:r>
+      <w:r>
+        <w:br w:type="textWrapping"/>
+      </w:r>
+      <w:r>
+        <w:rPr>
+          <w:rStyle w:val="NormalTok"/>
+        </w:rPr>
+        <w:t xml:space="preserve">p</w:t>
+      </w:r>
+    </w:p>
+    <w:p>
+      <w:pPr>
+        <w:pStyle w:val="FirstParagraph"/>
+      </w:pPr>
+      <w:r>
+        <w:drawing>
+          <wp:inline>
+            <wp:extent cx="4620126" cy="3696101"/>
+            <wp:effectExtent b="0" l="0" r="0" t="0"/>
+            <wp:docPr descr="" title="" id="1" name="Picture"/>
+            <a:graphic>
+              <a:graphicData uri="http://schemas.openxmlformats.org/drawingml/2006/picture">
+                <pic:pic>
+                  <pic:nvPicPr>
+                    <pic:cNvPr descr="oystercatchers_files/figure-docx/fitted%20plus%20observations-1.png" id="0" name="Picture"/>
+                    <pic:cNvPicPr>
+                      <a:picLocks noChangeArrowheads="1" noChangeAspect="1"/>
+                    </pic:cNvPicPr>
+                  </pic:nvPicPr>
+                  <pic:blipFill>
+                    <a:blip r:embed="rId35"/>
+                    <a:stretch>
+                      <a:fillRect/>
+                    </a:stretch>
+                  </pic:blipFill>
+                  <pic:spPr bwMode="auto">
+                    <a:xfrm>
+                      <a:off x="0" y="0"/>
+                      <a:ext cx="4620126" cy="3696101"/>
+                    </a:xfrm>
+                    <a:prstGeom prst="rect">
+                      <a:avLst/>
+                    </a:prstGeom>
+                    <a:noFill/>
+                    <a:ln w="9525">
+                      <a:noFill/>
+                      <a:headEnd/>
+                      <a:tailEnd/>
+                    </a:ln>
+                  </pic:spPr>
+                </pic:pic>
+              </a:graphicData>
+            </a:graphic>
+          </wp:inline>
+        </w:drawing>
+      </w:r>
+      <w:r>
+        <w:t xml:space="preserve"> </w:t>
+      </w:r>
+      <w:r>
+        <w:t xml:space="preserve">Now, studying the fitted values and observations, as well as what you saw in the previous horizontal plot of fitted values and 95% CI, it is obvious that there is something very odd about there stabbers in December at Site A: where are the observations??! In fact there are observations, but they are so close in value to the fitted value, that you can’t actually see them!</w:t>
+      </w:r>
+    </w:p>
+    <w:p>
+      <w:pPr>
+        <w:pStyle w:val="BodyText"/>
+      </w:pPr>
+      <w:r>
+        <w:t xml:space="preserve">So what on earth is going on? Recall our initial data exploration did not identify any problems, but I said at the time that we should have explored the data further. We produced some tables, but not the following one (try to adapt your original R code to produce this table):</w:t>
+      </w:r>
+    </w:p>
+    <w:p>
+      <w:pPr>
+        <w:pStyle w:val="SourceCode"/>
+      </w:pPr>
+      <w:r>
+        <w:rPr>
+          <w:rStyle w:val="VerbatimChar"/>
+        </w:rPr>
+        <w:t xml:space="preserve">## , ,  = Hammerers</w:t>
+      </w:r>
+      <w:r>
+        <w:br w:type="textWrapping"/>
+      </w:r>
+      <w:r>
+        <w:rPr>
+          <w:rStyle w:val="VerbatimChar"/>
+        </w:rPr>
+        <w:t xml:space="preserve">## </w:t>
+      </w:r>
+      <w:r>
+        <w:br w:type="textWrapping"/>
+      </w:r>
+      <w:r>
+        <w:rPr>
+          <w:rStyle w:val="VerbatimChar"/>
+        </w:rPr>
+        <w:t xml:space="preserve">##      </w:t>
+      </w:r>
+      <w:r>
+        <w:br w:type="textWrapping"/>
+      </w:r>
+      <w:r>
+        <w:rPr>
+          <w:rStyle w:val="VerbatimChar"/>
+        </w:rPr>
+        <w:t xml:space="preserve">##        A  B  C</w:t>
+      </w:r>
+      <w:r>
+        <w:br w:type="textWrapping"/>
+      </w:r>
+      <w:r>
+        <w:rPr>
+          <w:rStyle w:val="VerbatimChar"/>
+        </w:rPr>
+        <w:t xml:space="preserve">##   Dec 17 14 26</w:t>
+      </w:r>
+      <w:r>
+        <w:br w:type="textWrapping"/>
+      </w:r>
+      <w:r>
+        <w:rPr>
+          <w:rStyle w:val="VerbatimChar"/>
+        </w:rPr>
+        <w:t xml:space="preserve">##   Jan 43 31 34</w:t>
+      </w:r>
+      <w:r>
+        <w:br w:type="textWrapping"/>
+      </w:r>
+      <w:r>
+        <w:rPr>
+          <w:rStyle w:val="VerbatimChar"/>
+        </w:rPr>
+        <w:t xml:space="preserve">## </w:t>
+      </w:r>
+      <w:r>
+        <w:br w:type="textWrapping"/>
+      </w:r>
+      <w:r>
+        <w:rPr>
+          <w:rStyle w:val="VerbatimChar"/>
+        </w:rPr>
+        <w:t xml:space="preserve">## , ,  = Stabbers</w:t>
+      </w:r>
+      <w:r>
+        <w:br w:type="textWrapping"/>
+      </w:r>
+      <w:r>
+        <w:rPr>
+          <w:rStyle w:val="VerbatimChar"/>
+        </w:rPr>
+        <w:t xml:space="preserve">## </w:t>
+      </w:r>
+      <w:r>
+        <w:br w:type="textWrapping"/>
+      </w:r>
+      <w:r>
+        <w:rPr>
+          <w:rStyle w:val="VerbatimChar"/>
+        </w:rPr>
+        <w:t xml:space="preserve">##      </w:t>
+      </w:r>
+      <w:r>
+        <w:br w:type="textWrapping"/>
+      </w:r>
+      <w:r>
+        <w:rPr>
+          <w:rStyle w:val="VerbatimChar"/>
+        </w:rPr>
+        <w:t xml:space="preserve">##        A  B  C</w:t>
+      </w:r>
+      <w:r>
+        <w:br w:type="textWrapping"/>
+      </w:r>
+      <w:r>
+        <w:rPr>
+          <w:rStyle w:val="VerbatimChar"/>
+        </w:rPr>
+        <w:t xml:space="preserve">##   Dec  2  5 15</w:t>
+      </w:r>
+      <w:r>
+        <w:br w:type="textWrapping"/>
+      </w:r>
+      <w:r>
+        <w:rPr>
+          <w:rStyle w:val="VerbatimChar"/>
+        </w:rPr>
+        <w:t xml:space="preserve">##   Jan  4  3  3</w:t>
+      </w:r>
+    </w:p>
+    <w:p>
+      <w:pPr>
+        <w:pStyle w:val="FirstParagraph"/>
+      </w:pPr>
+      <w:r>
+        <w:t xml:space="preserve">The numbers of stabbers is very low at several site-month combinations, with only 2 in December at Site A. Ironically, when you looked at the plots of overall model performance the</w:t>
+      </w:r>
+      <w:r>
+        <w:t xml:space="preserve"> </w:t>
+      </w:r>
+      <w:r>
+        <w:t xml:space="preserve">“</w:t>
+      </w:r>
+      <w:r>
+        <w:t xml:space="preserve">Cook’s distance</w:t>
+      </w:r>
+      <w:r>
+        <w:t xml:space="preserve">”</w:t>
+      </w:r>
+      <w:r>
+        <w:t xml:space="preserve"> </w:t>
+      </w:r>
+      <w:r>
+        <w:t xml:space="preserve">plot looked fine, because it could not detect any excess leverage on those observations because there were only a couple in the first place.</w:t>
+      </w:r>
+    </w:p>
+    <w:p>
+      <w:pPr>
+        <w:pStyle w:val="Heading1"/>
+      </w:pPr>
+      <w:bookmarkStart w:id="36" w:name="conclusions-re-run-a-better-model"/>
+      <w:bookmarkEnd w:id="36"/>
+      <w:r>
+        <w:t xml:space="preserve">6. Conclusions: Re-run a better model</w:t>
+      </w:r>
+    </w:p>
+    <w:p>
+      <w:pPr>
+        <w:pStyle w:val="FirstParagraph"/>
+      </w:pPr>
+      <w:r>
+        <w:t xml:space="preserve">Hopefully this exercise has demonstrated how easy it is to be misled by model output, and how good data exploration and visualisation are essential. What should be done in this case? I’m always suspcious of 3-way interactions, as they are usually a nightmare to interpret biologically even when the data are solid. Try re-running your linear model, but omit the 3-way interaction, and see if your results stand up to scrutiny better. You can create similar plots of the fitted values to check that everything is working better without the 3-way interactions.</w:t>
+      </w:r>
     </w:p>
     <w:sectPr/>
   </w:body>
@@ -2216,7 +5472,7 @@
     </w:lvl>
   </w:abstractNum>
   <w:abstractNum w:abstractNumId="990">
-    <w:nsid w:val="3addd38d"/>
+    <w:nsid w:val="2e0471de"/>
     <w:multiLevelType w:val="multilevel"/>
     <w:lvl w:ilvl="0">
       <w:numFmt w:val="bullet"/>
@@ -2287,6 +5543,87 @@
     <w:lvl w:ilvl="6">
       <w:numFmt w:val="bullet"/>
       <w:lvlText w:val=" "/>
+      <w:lvlJc w:val="left"/>
+      <w:pPr>
+        <w:tabs>
+          <w:tab w:val="num" w:pos="4320"/>
+        </w:tabs>
+        <w:ind w:left="4800" w:hanging="480"/>
+      </w:pPr>
+    </w:lvl>
+  </w:abstractNum>
+  <w:abstractNum w:abstractNumId="991">
+    <w:nsid w:val="fedede40"/>
+    <w:multiLevelType w:val="multilevel"/>
+    <w:lvl w:ilvl="0">
+      <w:numFmt w:val="bullet"/>
+      <w:lvlText w:val="•"/>
+      <w:lvlJc w:val="left"/>
+      <w:pPr>
+        <w:tabs>
+          <w:tab w:val="num" w:pos="0"/>
+        </w:tabs>
+        <w:ind w:left="480" w:hanging="480"/>
+      </w:pPr>
+    </w:lvl>
+    <w:lvl w:ilvl="1">
+      <w:numFmt w:val="bullet"/>
+      <w:lvlText w:val="–"/>
+      <w:lvlJc w:val="left"/>
+      <w:pPr>
+        <w:tabs>
+          <w:tab w:val="num" w:pos="720"/>
+        </w:tabs>
+        <w:ind w:left="1200" w:hanging="480"/>
+      </w:pPr>
+    </w:lvl>
+    <w:lvl w:ilvl="2">
+      <w:numFmt w:val="bullet"/>
+      <w:lvlText w:val="•"/>
+      <w:lvlJc w:val="left"/>
+      <w:pPr>
+        <w:tabs>
+          <w:tab w:val="num" w:pos="1440"/>
+        </w:tabs>
+        <w:ind w:left="1920" w:hanging="480"/>
+      </w:pPr>
+    </w:lvl>
+    <w:lvl w:ilvl="3">
+      <w:numFmt w:val="bullet"/>
+      <w:lvlText w:val="–"/>
+      <w:lvlJc w:val="left"/>
+      <w:pPr>
+        <w:tabs>
+          <w:tab w:val="num" w:pos="2160"/>
+        </w:tabs>
+        <w:ind w:left="2640" w:hanging="480"/>
+      </w:pPr>
+    </w:lvl>
+    <w:lvl w:ilvl="4">
+      <w:numFmt w:val="bullet"/>
+      <w:lvlText w:val="•"/>
+      <w:lvlJc w:val="left"/>
+      <w:pPr>
+        <w:tabs>
+          <w:tab w:val="num" w:pos="2880"/>
+        </w:tabs>
+        <w:ind w:left="3360" w:hanging="480"/>
+      </w:pPr>
+    </w:lvl>
+    <w:lvl w:ilvl="5">
+      <w:numFmt w:val="bullet"/>
+      <w:lvlText w:val="–"/>
+      <w:lvlJc w:val="left"/>
+      <w:pPr>
+        <w:tabs>
+          <w:tab w:val="num" w:pos="3600"/>
+        </w:tabs>
+        <w:ind w:left="4080" w:hanging="480"/>
+      </w:pPr>
+    </w:lvl>
+    <w:lvl w:ilvl="6">
+      <w:numFmt w:val="bullet"/>
+      <w:lvlText w:val="•"/>
       <w:lvlJc w:val="left"/>
       <w:pPr>
         <w:tabs>
@@ -2301,6 +5638,9 @@
   </w:num>
   <w:num w:numId="1000">
     <w:abstractNumId w:val="990"/>
+  </w:num>
+  <w:num w:numId="1001">
+    <w:abstractNumId w:val="991"/>
   </w:num>
 </w:numbering>
 </file>

</xml_diff>

<commit_message>
Minor corrections to formatting to avoid text clashing with figures.
</commit_message>
<xml_diff>
--- a/oystercatchers.docx
+++ b/oystercatchers.docx
@@ -466,19 +466,7 @@
         <w:rPr>
           <w:rStyle w:val="NormalTok"/>
         </w:rPr>
-        <w:t xml:space="preserve">OC</w:t>
-      </w:r>
-      <w:r>
-        <w:rPr>
-          <w:rStyle w:val="OperatorTok"/>
-        </w:rPr>
-        <w:t xml:space="preserve">$</w:t>
-      </w:r>
-      <w:r>
-        <w:rPr>
-          <w:rStyle w:val="NormalTok"/>
-        </w:rPr>
-        <w:t xml:space="preserve">Month &lt;-</w:t>
+        <w:t xml:space="preserve">OC$Month &lt;-</w:t>
       </w:r>
       <w:r>
         <w:rPr>
@@ -496,40 +484,16 @@
         <w:rPr>
           <w:rStyle w:val="NormalTok"/>
         </w:rPr>
-        <w:t xml:space="preserve">(OC</w:t>
-      </w:r>
-      <w:r>
-        <w:rPr>
-          <w:rStyle w:val="OperatorTok"/>
-        </w:rPr>
-        <w:t xml:space="preserve">$</w:t>
-      </w:r>
-      <w:r>
-        <w:rPr>
-          <w:rStyle w:val="NormalTok"/>
-        </w:rPr>
-        <w:t xml:space="preserve">Month)</w:t>
-      </w:r>
-      <w:r>
-        <w:br w:type="textWrapping"/>
-      </w:r>
-      <w:r>
-        <w:rPr>
-          <w:rStyle w:val="NormalTok"/>
-        </w:rPr>
-        <w:t xml:space="preserve">OC</w:t>
-      </w:r>
-      <w:r>
-        <w:rPr>
-          <w:rStyle w:val="OperatorTok"/>
-        </w:rPr>
-        <w:t xml:space="preserve">$</w:t>
-      </w:r>
-      <w:r>
-        <w:rPr>
-          <w:rStyle w:val="NormalTok"/>
-        </w:rPr>
-        <w:t xml:space="preserve">FeedingType &lt;-</w:t>
+        <w:t xml:space="preserve">(OC$Month)</w:t>
+      </w:r>
+      <w:r>
+        <w:br w:type="textWrapping"/>
+      </w:r>
+      <w:r>
+        <w:rPr>
+          <w:rStyle w:val="NormalTok"/>
+        </w:rPr>
+        <w:t xml:space="preserve">OC$FeedingType &lt;-</w:t>
       </w:r>
       <w:r>
         <w:rPr>
@@ -547,40 +511,16 @@
         <w:rPr>
           <w:rStyle w:val="NormalTok"/>
         </w:rPr>
-        <w:t xml:space="preserve">(OC</w:t>
-      </w:r>
-      <w:r>
-        <w:rPr>
-          <w:rStyle w:val="OperatorTok"/>
-        </w:rPr>
-        <w:t xml:space="preserve">$</w:t>
-      </w:r>
-      <w:r>
-        <w:rPr>
-          <w:rStyle w:val="NormalTok"/>
-        </w:rPr>
-        <w:t xml:space="preserve">FeedingType)</w:t>
-      </w:r>
-      <w:r>
-        <w:br w:type="textWrapping"/>
-      </w:r>
-      <w:r>
-        <w:rPr>
-          <w:rStyle w:val="NormalTok"/>
-        </w:rPr>
-        <w:t xml:space="preserve">OC</w:t>
-      </w:r>
-      <w:r>
-        <w:rPr>
-          <w:rStyle w:val="OperatorTok"/>
-        </w:rPr>
-        <w:t xml:space="preserve">$</w:t>
-      </w:r>
-      <w:r>
-        <w:rPr>
-          <w:rStyle w:val="NormalTok"/>
-        </w:rPr>
-        <w:t xml:space="preserve">FeedingPlot &lt;-</w:t>
+        <w:t xml:space="preserve">(OC$FeedingType)</w:t>
+      </w:r>
+      <w:r>
+        <w:br w:type="textWrapping"/>
+      </w:r>
+      <w:r>
+        <w:rPr>
+          <w:rStyle w:val="NormalTok"/>
+        </w:rPr>
+        <w:t xml:space="preserve">OC$FeedingPlot &lt;-</w:t>
       </w:r>
       <w:r>
         <w:rPr>
@@ -598,19 +538,7 @@
         <w:rPr>
           <w:rStyle w:val="NormalTok"/>
         </w:rPr>
-        <w:t xml:space="preserve">(OC</w:t>
-      </w:r>
-      <w:r>
-        <w:rPr>
-          <w:rStyle w:val="OperatorTok"/>
-        </w:rPr>
-        <w:t xml:space="preserve">$</w:t>
-      </w:r>
-      <w:r>
-        <w:rPr>
-          <w:rStyle w:val="NormalTok"/>
-        </w:rPr>
-        <w:t xml:space="preserve">FeedingPlot)</w:t>
+        <w:t xml:space="preserve">(OC$FeedingPlot)</w:t>
       </w:r>
       <w:r>
         <w:br w:type="textWrapping"/>
@@ -720,7 +648,7 @@
           <wp:inline>
             <wp:extent cx="4620126" cy="3696101"/>
             <wp:effectExtent b="0" l="0" r="0" t="0"/>
-            <wp:docPr descr="" title="" id="1" name="Picture"/>
+            <wp:docPr descr="" id="1" name="Picture"/>
             <a:graphic>
               <a:graphicData uri="http://schemas.openxmlformats.org/drawingml/2006/picture">
                 <pic:pic>
@@ -875,7 +803,7 @@
           <wp:inline>
             <wp:extent cx="4620126" cy="3696101"/>
             <wp:effectExtent b="0" l="0" r="0" t="0"/>
-            <wp:docPr descr="" title="" id="1" name="Picture"/>
+            <wp:docPr descr="" id="1" name="Picture"/>
             <a:graphic>
               <a:graphicData uri="http://schemas.openxmlformats.org/drawingml/2006/picture">
                 <pic:pic>
@@ -950,19 +878,7 @@
         <w:rPr>
           <w:rStyle w:val="NormalTok"/>
         </w:rPr>
-        <w:t xml:space="preserve">(OC</w:t>
-      </w:r>
-      <w:r>
-        <w:rPr>
-          <w:rStyle w:val="OperatorTok"/>
-        </w:rPr>
-        <w:t xml:space="preserve">$</w:t>
-      </w:r>
-      <w:r>
-        <w:rPr>
-          <w:rStyle w:val="NormalTok"/>
-        </w:rPr>
-        <w:t xml:space="preserve">Month)</w:t>
+        <w:t xml:space="preserve">(OC$Month)</w:t>
       </w:r>
     </w:p>
     <w:p>
@@ -1008,19 +924,7 @@
         <w:rPr>
           <w:rStyle w:val="NormalTok"/>
         </w:rPr>
-        <w:t xml:space="preserve">(OC</w:t>
-      </w:r>
-      <w:r>
-        <w:rPr>
-          <w:rStyle w:val="OperatorTok"/>
-        </w:rPr>
-        <w:t xml:space="preserve">$</w:t>
-      </w:r>
-      <w:r>
-        <w:rPr>
-          <w:rStyle w:val="NormalTok"/>
-        </w:rPr>
-        <w:t xml:space="preserve">FeedingPlot)</w:t>
+        <w:t xml:space="preserve">(OC$FeedingPlot)</w:t>
       </w:r>
     </w:p>
     <w:p>
@@ -1066,19 +970,7 @@
         <w:rPr>
           <w:rStyle w:val="NormalTok"/>
         </w:rPr>
-        <w:t xml:space="preserve">(OC</w:t>
-      </w:r>
-      <w:r>
-        <w:rPr>
-          <w:rStyle w:val="OperatorTok"/>
-        </w:rPr>
-        <w:t xml:space="preserve">$</w:t>
-      </w:r>
-      <w:r>
-        <w:rPr>
-          <w:rStyle w:val="NormalTok"/>
-        </w:rPr>
-        <w:t xml:space="preserve">FeedingType)</w:t>
+        <w:t xml:space="preserve">(OC$FeedingType)</w:t>
       </w:r>
     </w:p>
     <w:p>
@@ -1198,13 +1090,7 @@
         <w:rPr>
           <w:rStyle w:val="NormalTok"/>
         </w:rPr>
-        <w:t xml:space="preserve">(ShellLength </w:t>
-      </w:r>
-      <w:r>
-        <w:rPr>
-          <w:rStyle w:val="OperatorTok"/>
-        </w:rPr>
-        <w:t xml:space="preserve">~</w:t>
+        <w:t xml:space="preserve">(ShellLength ~</w:t>
       </w:r>
       <w:r>
         <w:rPr>
@@ -1216,13 +1102,7 @@
         <w:rPr>
           <w:rStyle w:val="NormalTok"/>
         </w:rPr>
-        <w:t xml:space="preserve">FeedingType </w:t>
-      </w:r>
-      <w:r>
-        <w:rPr>
-          <w:rStyle w:val="OperatorTok"/>
-        </w:rPr>
-        <w:t xml:space="preserve">*</w:t>
+        <w:t xml:space="preserve">FeedingType *</w:t>
       </w:r>
       <w:r>
         <w:rPr>
@@ -1234,13 +1114,7 @@
         <w:rPr>
           <w:rStyle w:val="NormalTok"/>
         </w:rPr>
-        <w:t xml:space="preserve">FeedingPlot </w:t>
-      </w:r>
-      <w:r>
-        <w:rPr>
-          <w:rStyle w:val="OperatorTok"/>
-        </w:rPr>
-        <w:t xml:space="preserve">*</w:t>
+        <w:t xml:space="preserve">FeedingPlot *</w:t>
       </w:r>
       <w:r>
         <w:rPr>
@@ -1261,7 +1135,55 @@
         <w:rPr>
           <w:rStyle w:val="NormalTok"/>
         </w:rPr>
-        <w:t xml:space="preserve">         </w:t>
+        <w:t xml:space="preserve"> </w:t>
+      </w:r>
+      <w:r>
+        <w:rPr>
+          <w:rStyle w:val="NormalTok"/>
+        </w:rPr>
+        <w:t xml:space="preserve"> </w:t>
+      </w:r>
+      <w:r>
+        <w:rPr>
+          <w:rStyle w:val="NormalTok"/>
+        </w:rPr>
+        <w:t xml:space="preserve"> </w:t>
+      </w:r>
+      <w:r>
+        <w:rPr>
+          <w:rStyle w:val="NormalTok"/>
+        </w:rPr>
+        <w:t xml:space="preserve"> </w:t>
+      </w:r>
+      <w:r>
+        <w:rPr>
+          <w:rStyle w:val="NormalTok"/>
+        </w:rPr>
+        <w:t xml:space="preserve"> </w:t>
+      </w:r>
+      <w:r>
+        <w:rPr>
+          <w:rStyle w:val="NormalTok"/>
+        </w:rPr>
+        <w:t xml:space="preserve"> </w:t>
+      </w:r>
+      <w:r>
+        <w:rPr>
+          <w:rStyle w:val="NormalTok"/>
+        </w:rPr>
+        <w:t xml:space="preserve"> </w:t>
+      </w:r>
+      <w:r>
+        <w:rPr>
+          <w:rStyle w:val="NormalTok"/>
+        </w:rPr>
+        <w:t xml:space="preserve"> </w:t>
+      </w:r>
+      <w:r>
+        <w:rPr>
+          <w:rStyle w:val="NormalTok"/>
+        </w:rPr>
+        <w:t xml:space="preserve"> </w:t>
       </w:r>
       <w:r>
         <w:rPr>
@@ -1273,7 +1195,13 @@
         <w:rPr>
           <w:rStyle w:val="NormalTok"/>
         </w:rPr>
-        <w:t xml:space="preserve"> OC)</w:t>
+        <w:t xml:space="preserve"> </w:t>
+      </w:r>
+      <w:r>
+        <w:rPr>
+          <w:rStyle w:val="NormalTok"/>
+        </w:rPr>
+        <w:t xml:space="preserve">OC)</w:t>
       </w:r>
       <w:r>
         <w:br w:type="textWrapping"/>
@@ -1996,13 +1924,7 @@
         <w:rPr>
           <w:rStyle w:val="NormalTok"/>
         </w:rPr>
-        <w:t xml:space="preserve">E1)) </w:t>
-      </w:r>
-      <w:r>
-        <w:rPr>
-          <w:rStyle w:val="OperatorTok"/>
-        </w:rPr>
-        <w:t xml:space="preserve">+</w:t>
+        <w:t xml:space="preserve">E1)) +</w:t>
       </w:r>
       <w:r>
         <w:br w:type="textWrapping"/>
@@ -2023,13 +1945,7 @@
         <w:rPr>
           <w:rStyle w:val="NormalTok"/>
         </w:rPr>
-        <w:t xml:space="preserve">() </w:t>
-      </w:r>
-      <w:r>
-        <w:rPr>
-          <w:rStyle w:val="OperatorTok"/>
-        </w:rPr>
-        <w:t xml:space="preserve">+</w:t>
+        <w:t xml:space="preserve">() +</w:t>
       </w:r>
       <w:r>
         <w:br w:type="textWrapping"/>
@@ -2098,13 +2014,7 @@
         <w:rPr>
           <w:rStyle w:val="NormalTok"/>
         </w:rPr>
-        <w:t xml:space="preserve">) </w:t>
-      </w:r>
-      <w:r>
-        <w:rPr>
-          <w:rStyle w:val="OperatorTok"/>
-        </w:rPr>
-        <w:t xml:space="preserve">+</w:t>
+        <w:t xml:space="preserve">) +</w:t>
       </w:r>
       <w:r>
         <w:br w:type="textWrapping"/>
@@ -2146,7 +2056,7 @@
           <wp:inline>
             <wp:extent cx="4620126" cy="3696101"/>
             <wp:effectExtent b="0" l="0" r="0" t="0"/>
-            <wp:docPr descr="" title="" id="1" name="Picture"/>
+            <wp:docPr descr="" id="1" name="Picture"/>
             <a:graphic>
               <a:graphicData uri="http://schemas.openxmlformats.org/drawingml/2006/picture">
                 <pic:pic>
@@ -2617,7 +2527,133 @@
         <w:rPr>
           <w:rStyle w:val="NormalTok"/>
         </w:rPr>
-        <w:t xml:space="preserve">                      </w:t>
+        <w:t xml:space="preserve"> </w:t>
+      </w:r>
+      <w:r>
+        <w:rPr>
+          <w:rStyle w:val="NormalTok"/>
+        </w:rPr>
+        <w:t xml:space="preserve"> </w:t>
+      </w:r>
+      <w:r>
+        <w:rPr>
+          <w:rStyle w:val="NormalTok"/>
+        </w:rPr>
+        <w:t xml:space="preserve"> </w:t>
+      </w:r>
+      <w:r>
+        <w:rPr>
+          <w:rStyle w:val="NormalTok"/>
+        </w:rPr>
+        <w:t xml:space="preserve"> </w:t>
+      </w:r>
+      <w:r>
+        <w:rPr>
+          <w:rStyle w:val="NormalTok"/>
+        </w:rPr>
+        <w:t xml:space="preserve"> </w:t>
+      </w:r>
+      <w:r>
+        <w:rPr>
+          <w:rStyle w:val="NormalTok"/>
+        </w:rPr>
+        <w:t xml:space="preserve"> </w:t>
+      </w:r>
+      <w:r>
+        <w:rPr>
+          <w:rStyle w:val="NormalTok"/>
+        </w:rPr>
+        <w:t xml:space="preserve"> </w:t>
+      </w:r>
+      <w:r>
+        <w:rPr>
+          <w:rStyle w:val="NormalTok"/>
+        </w:rPr>
+        <w:t xml:space="preserve"> </w:t>
+      </w:r>
+      <w:r>
+        <w:rPr>
+          <w:rStyle w:val="NormalTok"/>
+        </w:rPr>
+        <w:t xml:space="preserve"> </w:t>
+      </w:r>
+      <w:r>
+        <w:rPr>
+          <w:rStyle w:val="NormalTok"/>
+        </w:rPr>
+        <w:t xml:space="preserve"> </w:t>
+      </w:r>
+      <w:r>
+        <w:rPr>
+          <w:rStyle w:val="NormalTok"/>
+        </w:rPr>
+        <w:t xml:space="preserve"> </w:t>
+      </w:r>
+      <w:r>
+        <w:rPr>
+          <w:rStyle w:val="NormalTok"/>
+        </w:rPr>
+        <w:t xml:space="preserve"> </w:t>
+      </w:r>
+      <w:r>
+        <w:rPr>
+          <w:rStyle w:val="NormalTok"/>
+        </w:rPr>
+        <w:t xml:space="preserve"> </w:t>
+      </w:r>
+      <w:r>
+        <w:rPr>
+          <w:rStyle w:val="NormalTok"/>
+        </w:rPr>
+        <w:t xml:space="preserve"> </w:t>
+      </w:r>
+      <w:r>
+        <w:rPr>
+          <w:rStyle w:val="NormalTok"/>
+        </w:rPr>
+        <w:t xml:space="preserve"> </w:t>
+      </w:r>
+      <w:r>
+        <w:rPr>
+          <w:rStyle w:val="NormalTok"/>
+        </w:rPr>
+        <w:t xml:space="preserve"> </w:t>
+      </w:r>
+      <w:r>
+        <w:rPr>
+          <w:rStyle w:val="NormalTok"/>
+        </w:rPr>
+        <w:t xml:space="preserve"> </w:t>
+      </w:r>
+      <w:r>
+        <w:rPr>
+          <w:rStyle w:val="NormalTok"/>
+        </w:rPr>
+        <w:t xml:space="preserve"> </w:t>
+      </w:r>
+      <w:r>
+        <w:rPr>
+          <w:rStyle w:val="NormalTok"/>
+        </w:rPr>
+        <w:t xml:space="preserve"> </w:t>
+      </w:r>
+      <w:r>
+        <w:rPr>
+          <w:rStyle w:val="NormalTok"/>
+        </w:rPr>
+        <w:t xml:space="preserve"> </w:t>
+      </w:r>
+      <w:r>
+        <w:rPr>
+          <w:rStyle w:val="NormalTok"/>
+        </w:rPr>
+        <w:t xml:space="preserve"> </w:t>
+      </w:r>
+      <w:r>
+        <w:rPr>
+          <w:rStyle w:val="NormalTok"/>
+        </w:rPr>
+        <w:t xml:space="preserve"> </w:t>
       </w:r>
       <w:r>
         <w:rPr>
@@ -2641,28 +2677,142 @@
         <w:rPr>
           <w:rStyle w:val="NormalTok"/>
         </w:rPr>
-        <w:t xml:space="preserve">(OC</w:t>
-      </w:r>
-      <w:r>
-        <w:rPr>
-          <w:rStyle w:val="OperatorTok"/>
-        </w:rPr>
-        <w:t xml:space="preserve">$</w:t>
-      </w:r>
-      <w:r>
-        <w:rPr>
-          <w:rStyle w:val="NormalTok"/>
-        </w:rPr>
-        <w:t xml:space="preserve">FeedingType),</w:t>
-      </w:r>
-      <w:r>
-        <w:br w:type="textWrapping"/>
-      </w:r>
-      <w:r>
-        <w:rPr>
-          <w:rStyle w:val="NormalTok"/>
-        </w:rPr>
-        <w:t xml:space="preserve">                      </w:t>
+        <w:t xml:space="preserve">(OC$FeedingType),</w:t>
+      </w:r>
+      <w:r>
+        <w:br w:type="textWrapping"/>
+      </w:r>
+      <w:r>
+        <w:rPr>
+          <w:rStyle w:val="NormalTok"/>
+        </w:rPr>
+        <w:t xml:space="preserve"> </w:t>
+      </w:r>
+      <w:r>
+        <w:rPr>
+          <w:rStyle w:val="NormalTok"/>
+        </w:rPr>
+        <w:t xml:space="preserve"> </w:t>
+      </w:r>
+      <w:r>
+        <w:rPr>
+          <w:rStyle w:val="NormalTok"/>
+        </w:rPr>
+        <w:t xml:space="preserve"> </w:t>
+      </w:r>
+      <w:r>
+        <w:rPr>
+          <w:rStyle w:val="NormalTok"/>
+        </w:rPr>
+        <w:t xml:space="preserve"> </w:t>
+      </w:r>
+      <w:r>
+        <w:rPr>
+          <w:rStyle w:val="NormalTok"/>
+        </w:rPr>
+        <w:t xml:space="preserve"> </w:t>
+      </w:r>
+      <w:r>
+        <w:rPr>
+          <w:rStyle w:val="NormalTok"/>
+        </w:rPr>
+        <w:t xml:space="preserve"> </w:t>
+      </w:r>
+      <w:r>
+        <w:rPr>
+          <w:rStyle w:val="NormalTok"/>
+        </w:rPr>
+        <w:t xml:space="preserve"> </w:t>
+      </w:r>
+      <w:r>
+        <w:rPr>
+          <w:rStyle w:val="NormalTok"/>
+        </w:rPr>
+        <w:t xml:space="preserve"> </w:t>
+      </w:r>
+      <w:r>
+        <w:rPr>
+          <w:rStyle w:val="NormalTok"/>
+        </w:rPr>
+        <w:t xml:space="preserve"> </w:t>
+      </w:r>
+      <w:r>
+        <w:rPr>
+          <w:rStyle w:val="NormalTok"/>
+        </w:rPr>
+        <w:t xml:space="preserve"> </w:t>
+      </w:r>
+      <w:r>
+        <w:rPr>
+          <w:rStyle w:val="NormalTok"/>
+        </w:rPr>
+        <w:t xml:space="preserve"> </w:t>
+      </w:r>
+      <w:r>
+        <w:rPr>
+          <w:rStyle w:val="NormalTok"/>
+        </w:rPr>
+        <w:t xml:space="preserve"> </w:t>
+      </w:r>
+      <w:r>
+        <w:rPr>
+          <w:rStyle w:val="NormalTok"/>
+        </w:rPr>
+        <w:t xml:space="preserve"> </w:t>
+      </w:r>
+      <w:r>
+        <w:rPr>
+          <w:rStyle w:val="NormalTok"/>
+        </w:rPr>
+        <w:t xml:space="preserve"> </w:t>
+      </w:r>
+      <w:r>
+        <w:rPr>
+          <w:rStyle w:val="NormalTok"/>
+        </w:rPr>
+        <w:t xml:space="preserve"> </w:t>
+      </w:r>
+      <w:r>
+        <w:rPr>
+          <w:rStyle w:val="NormalTok"/>
+        </w:rPr>
+        <w:t xml:space="preserve"> </w:t>
+      </w:r>
+      <w:r>
+        <w:rPr>
+          <w:rStyle w:val="NormalTok"/>
+        </w:rPr>
+        <w:t xml:space="preserve"> </w:t>
+      </w:r>
+      <w:r>
+        <w:rPr>
+          <w:rStyle w:val="NormalTok"/>
+        </w:rPr>
+        <w:t xml:space="preserve"> </w:t>
+      </w:r>
+      <w:r>
+        <w:rPr>
+          <w:rStyle w:val="NormalTok"/>
+        </w:rPr>
+        <w:t xml:space="preserve"> </w:t>
+      </w:r>
+      <w:r>
+        <w:rPr>
+          <w:rStyle w:val="NormalTok"/>
+        </w:rPr>
+        <w:t xml:space="preserve"> </w:t>
+      </w:r>
+      <w:r>
+        <w:rPr>
+          <w:rStyle w:val="NormalTok"/>
+        </w:rPr>
+        <w:t xml:space="preserve"> </w:t>
+      </w:r>
+      <w:r>
+        <w:rPr>
+          <w:rStyle w:val="NormalTok"/>
+        </w:rPr>
+        <w:t xml:space="preserve"> </w:t>
       </w:r>
       <w:r>
         <w:rPr>
@@ -2686,28 +2836,142 @@
         <w:rPr>
           <w:rStyle w:val="NormalTok"/>
         </w:rPr>
-        <w:t xml:space="preserve">(OC</w:t>
-      </w:r>
-      <w:r>
-        <w:rPr>
-          <w:rStyle w:val="OperatorTok"/>
-        </w:rPr>
-        <w:t xml:space="preserve">$</w:t>
-      </w:r>
-      <w:r>
-        <w:rPr>
-          <w:rStyle w:val="NormalTok"/>
-        </w:rPr>
-        <w:t xml:space="preserve">FeedingPlot),</w:t>
-      </w:r>
-      <w:r>
-        <w:br w:type="textWrapping"/>
-      </w:r>
-      <w:r>
-        <w:rPr>
-          <w:rStyle w:val="NormalTok"/>
-        </w:rPr>
-        <w:t xml:space="preserve">                      </w:t>
+        <w:t xml:space="preserve">(OC$FeedingPlot),</w:t>
+      </w:r>
+      <w:r>
+        <w:br w:type="textWrapping"/>
+      </w:r>
+      <w:r>
+        <w:rPr>
+          <w:rStyle w:val="NormalTok"/>
+        </w:rPr>
+        <w:t xml:space="preserve"> </w:t>
+      </w:r>
+      <w:r>
+        <w:rPr>
+          <w:rStyle w:val="NormalTok"/>
+        </w:rPr>
+        <w:t xml:space="preserve"> </w:t>
+      </w:r>
+      <w:r>
+        <w:rPr>
+          <w:rStyle w:val="NormalTok"/>
+        </w:rPr>
+        <w:t xml:space="preserve"> </w:t>
+      </w:r>
+      <w:r>
+        <w:rPr>
+          <w:rStyle w:val="NormalTok"/>
+        </w:rPr>
+        <w:t xml:space="preserve"> </w:t>
+      </w:r>
+      <w:r>
+        <w:rPr>
+          <w:rStyle w:val="NormalTok"/>
+        </w:rPr>
+        <w:t xml:space="preserve"> </w:t>
+      </w:r>
+      <w:r>
+        <w:rPr>
+          <w:rStyle w:val="NormalTok"/>
+        </w:rPr>
+        <w:t xml:space="preserve"> </w:t>
+      </w:r>
+      <w:r>
+        <w:rPr>
+          <w:rStyle w:val="NormalTok"/>
+        </w:rPr>
+        <w:t xml:space="preserve"> </w:t>
+      </w:r>
+      <w:r>
+        <w:rPr>
+          <w:rStyle w:val="NormalTok"/>
+        </w:rPr>
+        <w:t xml:space="preserve"> </w:t>
+      </w:r>
+      <w:r>
+        <w:rPr>
+          <w:rStyle w:val="NormalTok"/>
+        </w:rPr>
+        <w:t xml:space="preserve"> </w:t>
+      </w:r>
+      <w:r>
+        <w:rPr>
+          <w:rStyle w:val="NormalTok"/>
+        </w:rPr>
+        <w:t xml:space="preserve"> </w:t>
+      </w:r>
+      <w:r>
+        <w:rPr>
+          <w:rStyle w:val="NormalTok"/>
+        </w:rPr>
+        <w:t xml:space="preserve"> </w:t>
+      </w:r>
+      <w:r>
+        <w:rPr>
+          <w:rStyle w:val="NormalTok"/>
+        </w:rPr>
+        <w:t xml:space="preserve"> </w:t>
+      </w:r>
+      <w:r>
+        <w:rPr>
+          <w:rStyle w:val="NormalTok"/>
+        </w:rPr>
+        <w:t xml:space="preserve"> </w:t>
+      </w:r>
+      <w:r>
+        <w:rPr>
+          <w:rStyle w:val="NormalTok"/>
+        </w:rPr>
+        <w:t xml:space="preserve"> </w:t>
+      </w:r>
+      <w:r>
+        <w:rPr>
+          <w:rStyle w:val="NormalTok"/>
+        </w:rPr>
+        <w:t xml:space="preserve"> </w:t>
+      </w:r>
+      <w:r>
+        <w:rPr>
+          <w:rStyle w:val="NormalTok"/>
+        </w:rPr>
+        <w:t xml:space="preserve"> </w:t>
+      </w:r>
+      <w:r>
+        <w:rPr>
+          <w:rStyle w:val="NormalTok"/>
+        </w:rPr>
+        <w:t xml:space="preserve"> </w:t>
+      </w:r>
+      <w:r>
+        <w:rPr>
+          <w:rStyle w:val="NormalTok"/>
+        </w:rPr>
+        <w:t xml:space="preserve"> </w:t>
+      </w:r>
+      <w:r>
+        <w:rPr>
+          <w:rStyle w:val="NormalTok"/>
+        </w:rPr>
+        <w:t xml:space="preserve"> </w:t>
+      </w:r>
+      <w:r>
+        <w:rPr>
+          <w:rStyle w:val="NormalTok"/>
+        </w:rPr>
+        <w:t xml:space="preserve"> </w:t>
+      </w:r>
+      <w:r>
+        <w:rPr>
+          <w:rStyle w:val="NormalTok"/>
+        </w:rPr>
+        <w:t xml:space="preserve"> </w:t>
+      </w:r>
+      <w:r>
+        <w:rPr>
+          <w:rStyle w:val="NormalTok"/>
+        </w:rPr>
+        <w:t xml:space="preserve"> </w:t>
       </w:r>
       <w:r>
         <w:rPr>
@@ -2731,19 +2995,7 @@
         <w:rPr>
           <w:rStyle w:val="NormalTok"/>
         </w:rPr>
-        <w:t xml:space="preserve">(OC</w:t>
-      </w:r>
-      <w:r>
-        <w:rPr>
-          <w:rStyle w:val="OperatorTok"/>
-        </w:rPr>
-        <w:t xml:space="preserve">$</w:t>
-      </w:r>
-      <w:r>
-        <w:rPr>
-          <w:rStyle w:val="NormalTok"/>
-        </w:rPr>
-        <w:t xml:space="preserve">Month))</w:t>
+        <w:t xml:space="preserve">(OC$Month))</w:t>
       </w:r>
       <w:r>
         <w:br w:type="textWrapping"/>
@@ -2959,7 +3211,13 @@
         <w:rPr>
           <w:rStyle w:val="NormalTok"/>
         </w:rPr>
-        <w:t xml:space="preserve"> MyData, </w:t>
+        <w:t xml:space="preserve"> </w:t>
+      </w:r>
+      <w:r>
+        <w:rPr>
+          <w:rStyle w:val="NormalTok"/>
+        </w:rPr>
+        <w:t xml:space="preserve">MyData, </w:t>
       </w:r>
       <w:r>
         <w:rPr>
@@ -3004,19 +3262,7 @@
         <w:rPr>
           <w:rStyle w:val="NormalTok"/>
         </w:rPr>
-        <w:t xml:space="preserve">MyData</w:t>
-      </w:r>
-      <w:r>
-        <w:rPr>
-          <w:rStyle w:val="OperatorTok"/>
-        </w:rPr>
-        <w:t xml:space="preserve">$</w:t>
-      </w:r>
-      <w:r>
-        <w:rPr>
-          <w:rStyle w:val="NormalTok"/>
-        </w:rPr>
-        <w:t xml:space="preserve">Fit    &lt;-</w:t>
+        <w:t xml:space="preserve">MyData$Fit    &lt;-</w:t>
       </w:r>
       <w:r>
         <w:rPr>
@@ -3028,40 +3274,16 @@
         <w:rPr>
           <w:rStyle w:val="NormalTok"/>
         </w:rPr>
-        <w:t xml:space="preserve">P1</w:t>
-      </w:r>
-      <w:r>
-        <w:rPr>
-          <w:rStyle w:val="OperatorTok"/>
-        </w:rPr>
-        <w:t xml:space="preserve">$</w:t>
-      </w:r>
-      <w:r>
-        <w:rPr>
-          <w:rStyle w:val="NormalTok"/>
-        </w:rPr>
-        <w:t xml:space="preserve">fit</w:t>
-      </w:r>
-      <w:r>
-        <w:br w:type="textWrapping"/>
-      </w:r>
-      <w:r>
-        <w:rPr>
-          <w:rStyle w:val="NormalTok"/>
-        </w:rPr>
-        <w:t xml:space="preserve">MyData</w:t>
-      </w:r>
-      <w:r>
-        <w:rPr>
-          <w:rStyle w:val="OperatorTok"/>
-        </w:rPr>
-        <w:t xml:space="preserve">$</w:t>
-      </w:r>
-      <w:r>
-        <w:rPr>
-          <w:rStyle w:val="NormalTok"/>
-        </w:rPr>
-        <w:t xml:space="preserve">SE     &lt;-</w:t>
+        <w:t xml:space="preserve">P1$fit</w:t>
+      </w:r>
+      <w:r>
+        <w:br w:type="textWrapping"/>
+      </w:r>
+      <w:r>
+        <w:rPr>
+          <w:rStyle w:val="NormalTok"/>
+        </w:rPr>
+        <w:t xml:space="preserve">MyData$SE     &lt;-</w:t>
       </w:r>
       <w:r>
         <w:rPr>
@@ -3073,40 +3295,16 @@
         <w:rPr>
           <w:rStyle w:val="NormalTok"/>
         </w:rPr>
-        <w:t xml:space="preserve">P1</w:t>
-      </w:r>
-      <w:r>
-        <w:rPr>
-          <w:rStyle w:val="OperatorTok"/>
-        </w:rPr>
-        <w:t xml:space="preserve">$</w:t>
-      </w:r>
-      <w:r>
-        <w:rPr>
-          <w:rStyle w:val="NormalTok"/>
-        </w:rPr>
-        <w:t xml:space="preserve">se.fit</w:t>
-      </w:r>
-      <w:r>
-        <w:br w:type="textWrapping"/>
-      </w:r>
-      <w:r>
-        <w:rPr>
-          <w:rStyle w:val="NormalTok"/>
-        </w:rPr>
-        <w:t xml:space="preserve">MyData</w:t>
-      </w:r>
-      <w:r>
-        <w:rPr>
-          <w:rStyle w:val="OperatorTok"/>
-        </w:rPr>
-        <w:t xml:space="preserve">$</w:t>
-      </w:r>
-      <w:r>
-        <w:rPr>
-          <w:rStyle w:val="NormalTok"/>
-        </w:rPr>
-        <w:t xml:space="preserve">se.low &lt;-</w:t>
+        <w:t xml:space="preserve">P1$se.fit</w:t>
+      </w:r>
+      <w:r>
+        <w:br w:type="textWrapping"/>
+      </w:r>
+      <w:r>
+        <w:rPr>
+          <w:rStyle w:val="NormalTok"/>
+        </w:rPr>
+        <w:t xml:space="preserve">MyData$se.low &lt;-</w:t>
       </w:r>
       <w:r>
         <w:rPr>
@@ -3118,25 +3316,7 @@
         <w:rPr>
           <w:rStyle w:val="NormalTok"/>
         </w:rPr>
-        <w:t xml:space="preserve">P1</w:t>
-      </w:r>
-      <w:r>
-        <w:rPr>
-          <w:rStyle w:val="OperatorTok"/>
-        </w:rPr>
-        <w:t xml:space="preserve">$</w:t>
-      </w:r>
-      <w:r>
-        <w:rPr>
-          <w:rStyle w:val="NormalTok"/>
-        </w:rPr>
-        <w:t xml:space="preserve">fit </w:t>
-      </w:r>
-      <w:r>
-        <w:rPr>
-          <w:rStyle w:val="OperatorTok"/>
-        </w:rPr>
-        <w:t xml:space="preserve">-</w:t>
+        <w:t xml:space="preserve">P1$fit -</w:t>
       </w:r>
       <w:r>
         <w:rPr>
@@ -3158,7 +3338,7 @@
       </w:r>
       <w:r>
         <w:rPr>
-          <w:rStyle w:val="OperatorTok"/>
+          <w:rStyle w:val="NormalTok"/>
         </w:rPr>
         <w:t xml:space="preserve">*</w:t>
       </w:r>
@@ -3172,40 +3352,16 @@
         <w:rPr>
           <w:rStyle w:val="NormalTok"/>
         </w:rPr>
-        <w:t xml:space="preserve">P1</w:t>
-      </w:r>
-      <w:r>
-        <w:rPr>
-          <w:rStyle w:val="OperatorTok"/>
-        </w:rPr>
-        <w:t xml:space="preserve">$</w:t>
-      </w:r>
-      <w:r>
-        <w:rPr>
-          <w:rStyle w:val="NormalTok"/>
-        </w:rPr>
-        <w:t xml:space="preserve">se.fit</w:t>
-      </w:r>
-      <w:r>
-        <w:br w:type="textWrapping"/>
-      </w:r>
-      <w:r>
-        <w:rPr>
-          <w:rStyle w:val="NormalTok"/>
-        </w:rPr>
-        <w:t xml:space="preserve">MyData</w:t>
-      </w:r>
-      <w:r>
-        <w:rPr>
-          <w:rStyle w:val="OperatorTok"/>
-        </w:rPr>
-        <w:t xml:space="preserve">$</w:t>
-      </w:r>
-      <w:r>
-        <w:rPr>
-          <w:rStyle w:val="NormalTok"/>
-        </w:rPr>
-        <w:t xml:space="preserve">se.up  &lt;-</w:t>
+        <w:t xml:space="preserve">P1$se.fit</w:t>
+      </w:r>
+      <w:r>
+        <w:br w:type="textWrapping"/>
+      </w:r>
+      <w:r>
+        <w:rPr>
+          <w:rStyle w:val="NormalTok"/>
+        </w:rPr>
+        <w:t xml:space="preserve">MyData$se.up  &lt;-</w:t>
       </w:r>
       <w:r>
         <w:rPr>
@@ -3217,25 +3373,7 @@
         <w:rPr>
           <w:rStyle w:val="NormalTok"/>
         </w:rPr>
-        <w:t xml:space="preserve">P1</w:t>
-      </w:r>
-      <w:r>
-        <w:rPr>
-          <w:rStyle w:val="OperatorTok"/>
-        </w:rPr>
-        <w:t xml:space="preserve">$</w:t>
-      </w:r>
-      <w:r>
-        <w:rPr>
-          <w:rStyle w:val="NormalTok"/>
-        </w:rPr>
-        <w:t xml:space="preserve">fit </w:t>
-      </w:r>
-      <w:r>
-        <w:rPr>
-          <w:rStyle w:val="OperatorTok"/>
-        </w:rPr>
-        <w:t xml:space="preserve">+</w:t>
+        <w:t xml:space="preserve">P1$fit +</w:t>
       </w:r>
       <w:r>
         <w:rPr>
@@ -3257,7 +3395,7 @@
       </w:r>
       <w:r>
         <w:rPr>
-          <w:rStyle w:val="OperatorTok"/>
+          <w:rStyle w:val="NormalTok"/>
         </w:rPr>
         <w:t xml:space="preserve">*</w:t>
       </w:r>
@@ -3271,19 +3409,7 @@
         <w:rPr>
           <w:rStyle w:val="NormalTok"/>
         </w:rPr>
-        <w:t xml:space="preserve">P1</w:t>
-      </w:r>
-      <w:r>
-        <w:rPr>
-          <w:rStyle w:val="OperatorTok"/>
-        </w:rPr>
-        <w:t xml:space="preserve">$</w:t>
-      </w:r>
-      <w:r>
-        <w:rPr>
-          <w:rStyle w:val="NormalTok"/>
-        </w:rPr>
-        <w:t xml:space="preserve">se.fit</w:t>
+        <w:t xml:space="preserve">P1$se.fit</w:t>
       </w:r>
       <w:r>
         <w:br w:type="textWrapping"/>
@@ -3612,13 +3738,7 @@
         <w:rPr>
           <w:rStyle w:val="NormalTok"/>
         </w:rPr>
-        <w:t xml:space="preserve">MyData </w:t>
-      </w:r>
-      <w:r>
-        <w:rPr>
-          <w:rStyle w:val="OperatorTok"/>
-        </w:rPr>
-        <w:t xml:space="preserve">%&gt;%</w:t>
+        <w:t xml:space="preserve">MyData %&gt;%</w:t>
       </w:r>
       <w:r>
         <w:br w:type="textWrapping"/>
@@ -3663,13 +3783,7 @@
         <w:rPr>
           <w:rStyle w:val="NormalTok"/>
         </w:rPr>
-        <w:t xml:space="preserve">(FeedingType, FeedingPlot, Month)) </w:t>
-      </w:r>
-      <w:r>
-        <w:rPr>
-          <w:rStyle w:val="OperatorTok"/>
-        </w:rPr>
-        <w:t xml:space="preserve">%&gt;%</w:t>
+        <w:t xml:space="preserve">(FeedingType, FeedingPlot, Month)) %&gt;%</w:t>
       </w:r>
       <w:r>
         <w:rPr>
@@ -3720,7 +3834,13 @@
         <w:rPr>
           <w:rStyle w:val="NormalTok"/>
         </w:rPr>
-        <w:t xml:space="preserve"> treatment, </w:t>
+        <w:t xml:space="preserve"> </w:t>
+      </w:r>
+      <w:r>
+        <w:rPr>
+          <w:rStyle w:val="NormalTok"/>
+        </w:rPr>
+        <w:t xml:space="preserve">treatment, </w:t>
       </w:r>
       <w:r>
         <w:rPr>
@@ -3732,13 +3852,7 @@
         <w:rPr>
           <w:rStyle w:val="NormalTok"/>
         </w:rPr>
-        <w:t xml:space="preserve">Fit)) </w:t>
-      </w:r>
-      <w:r>
-        <w:rPr>
-          <w:rStyle w:val="OperatorTok"/>
-        </w:rPr>
-        <w:t xml:space="preserve">+</w:t>
+        <w:t xml:space="preserve">Fit)) +</w:t>
       </w:r>
       <w:r>
         <w:br w:type="textWrapping"/>
@@ -3795,13 +3909,7 @@
         <w:rPr>
           <w:rStyle w:val="NormalTok"/>
         </w:rPr>
-        <w:t xml:space="preserve">se.up)) </w:t>
-      </w:r>
-      <w:r>
-        <w:rPr>
-          <w:rStyle w:val="OperatorTok"/>
-        </w:rPr>
-        <w:t xml:space="preserve">+</w:t>
+        <w:t xml:space="preserve">se.up)) +</w:t>
       </w:r>
       <w:r>
         <w:br w:type="textWrapping"/>
@@ -3858,13 +3966,7 @@
         <w:rPr>
           <w:rStyle w:val="NormalTok"/>
         </w:rPr>
-        <w:t xml:space="preserve">) </w:t>
-      </w:r>
-      <w:r>
-        <w:rPr>
-          <w:rStyle w:val="OperatorTok"/>
-        </w:rPr>
-        <w:t xml:space="preserve">+</w:t>
+        <w:t xml:space="preserve">) +</w:t>
       </w:r>
       <w:r>
         <w:br w:type="textWrapping"/>
@@ -3885,13 +3987,7 @@
         <w:rPr>
           <w:rStyle w:val="NormalTok"/>
         </w:rPr>
-        <w:t xml:space="preserve">() </w:t>
-      </w:r>
-      <w:r>
-        <w:rPr>
-          <w:rStyle w:val="OperatorTok"/>
-        </w:rPr>
-        <w:t xml:space="preserve">+</w:t>
+        <w:t xml:space="preserve">() +</w:t>
       </w:r>
       <w:r>
         <w:br w:type="textWrapping"/>
@@ -3924,7 +4020,7 @@
           <wp:inline>
             <wp:extent cx="4620126" cy="3696101"/>
             <wp:effectExtent b="0" l="0" r="0" t="0"/>
-            <wp:docPr descr="" title="" id="1" name="Picture"/>
+            <wp:docPr descr="" id="1" name="Picture"/>
             <a:graphic>
               <a:graphicData uri="http://schemas.openxmlformats.org/drawingml/2006/picture">
                 <pic:pic>
@@ -3961,30 +4057,32 @@
           </wp:inline>
         </w:drawing>
       </w:r>
-      <w:r>
-        <w:t xml:space="preserve"> </w:t>
-      </w:r>
-      <w:r>
-        <w:t xml:space="preserve">Note the use of coord_flip to swap the axes for nicer presentation, the setting of the x-axis label (now the y-axis after flipping) to be blank.</w:t>
-      </w:r>
-      <w:r>
-        <w:t xml:space="preserve"> </w:t>
-      </w:r>
-      <w:r>
-        <w:rPr>
-          <w:i/>
-        </w:rPr>
-        <w:t xml:space="preserve">Question</w:t>
-      </w:r>
-      <w:r>
-        <w:t xml:space="preserve"> </w:t>
-      </w:r>
-      <w:r>
-        <w:t xml:space="preserve">: Try reproducing the plot, but with the treatment levels on the y-axis ranked according to the size of the fitted values.</w:t>
-      </w:r>
     </w:p>
     <w:p>
       <w:pPr>
+        <w:pStyle w:val="BodyText"/>
+      </w:pPr>
+      <w:r>
+        <w:t xml:space="preserve">Note the use of coord_flip to swap the axes for nicer presentation, the setting of the x-axis label (now the y-axis after flipping) to be blank.</w:t>
+      </w:r>
+      <w:r>
+        <w:t xml:space="preserve"> </w:t>
+      </w:r>
+      <w:r>
+        <w:rPr>
+          <w:i/>
+        </w:rPr>
+        <w:t xml:space="preserve">Question</w:t>
+      </w:r>
+      <w:r>
+        <w:t xml:space="preserve"> </w:t>
+      </w:r>
+      <w:r>
+        <w:t xml:space="preserve">: Try reproducing the plot, but with the treatment levels on the y-axis ranked according to the size of the fitted values.</w:t>
+      </w:r>
+    </w:p>
+    <w:p>
+      <w:pPr>
         <w:pStyle w:val="Heading2"/>
       </w:pPr>
       <w:bookmarkStart w:id="34" w:name="trouble-ahead"/>
@@ -4120,13 +4218,7 @@
         <w:rPr>
           <w:rStyle w:val="NormalTok"/>
         </w:rPr>
-        <w:t xml:space="preserve">p </w:t>
-      </w:r>
-      <w:r>
-        <w:rPr>
-          <w:rStyle w:val="OperatorTok"/>
-        </w:rPr>
-        <w:t xml:space="preserve">+</w:t>
+        <w:t xml:space="preserve">p +</w:t>
       </w:r>
       <w:r>
         <w:rPr>
@@ -4156,13 +4248,7 @@
         <w:rPr>
           <w:rStyle w:val="NormalTok"/>
         </w:rPr>
-        <w:t xml:space="preserve">) </w:t>
-      </w:r>
-      <w:r>
-        <w:rPr>
-          <w:rStyle w:val="OperatorTok"/>
-        </w:rPr>
-        <w:t xml:space="preserve">+</w:t>
+        <w:t xml:space="preserve">) +</w:t>
       </w:r>
       <w:r>
         <w:rPr>
@@ -4213,13 +4299,7 @@
         <w:rPr>
           <w:rStyle w:val="NormalTok"/>
         </w:rPr>
-        <w:t xml:space="preserve">p </w:t>
-      </w:r>
-      <w:r>
-        <w:rPr>
-          <w:rStyle w:val="OperatorTok"/>
-        </w:rPr>
-        <w:t xml:space="preserve">+</w:t>
+        <w:t xml:space="preserve">p +</w:t>
       </w:r>
       <w:r>
         <w:rPr>
@@ -4279,13 +4359,7 @@
         <w:rPr>
           <w:rStyle w:val="NormalTok"/>
         </w:rPr>
-        <w:t xml:space="preserve">)) </w:t>
-      </w:r>
-      <w:r>
-        <w:rPr>
-          <w:rStyle w:val="OperatorTok"/>
-        </w:rPr>
-        <w:t xml:space="preserve">+</w:t>
+        <w:t xml:space="preserve">)) +</w:t>
       </w:r>
       <w:r>
         <w:rPr>
@@ -4336,13 +4410,7 @@
         <w:rPr>
           <w:rStyle w:val="NormalTok"/>
         </w:rPr>
-        <w:t xml:space="preserve">p </w:t>
-      </w:r>
-      <w:r>
-        <w:rPr>
-          <w:rStyle w:val="OperatorTok"/>
-        </w:rPr>
-        <w:t xml:space="preserve">+</w:t>
+        <w:t xml:space="preserve">p +</w:t>
       </w:r>
       <w:r>
         <w:rPr>
@@ -4372,16 +4440,136 @@
         <w:rPr>
           <w:rStyle w:val="NormalTok"/>
         </w:rPr>
-        <w:t xml:space="preserve"> MyData, </w:t>
-      </w:r>
-      <w:r>
-        <w:br w:type="textWrapping"/>
-      </w:r>
-      <w:r>
-        <w:rPr>
-          <w:rStyle w:val="NormalTok"/>
-        </w:rPr>
-        <w:t xml:space="preserve">                    </w:t>
+        <w:t xml:space="preserve"> </w:t>
+      </w:r>
+      <w:r>
+        <w:rPr>
+          <w:rStyle w:val="NormalTok"/>
+        </w:rPr>
+        <w:t xml:space="preserve">MyData, </w:t>
+      </w:r>
+      <w:r>
+        <w:br w:type="textWrapping"/>
+      </w:r>
+      <w:r>
+        <w:rPr>
+          <w:rStyle w:val="NormalTok"/>
+        </w:rPr>
+        <w:t xml:space="preserve"> </w:t>
+      </w:r>
+      <w:r>
+        <w:rPr>
+          <w:rStyle w:val="NormalTok"/>
+        </w:rPr>
+        <w:t xml:space="preserve"> </w:t>
+      </w:r>
+      <w:r>
+        <w:rPr>
+          <w:rStyle w:val="NormalTok"/>
+        </w:rPr>
+        <w:t xml:space="preserve"> </w:t>
+      </w:r>
+      <w:r>
+        <w:rPr>
+          <w:rStyle w:val="NormalTok"/>
+        </w:rPr>
+        <w:t xml:space="preserve"> </w:t>
+      </w:r>
+      <w:r>
+        <w:rPr>
+          <w:rStyle w:val="NormalTok"/>
+        </w:rPr>
+        <w:t xml:space="preserve"> </w:t>
+      </w:r>
+      <w:r>
+        <w:rPr>
+          <w:rStyle w:val="NormalTok"/>
+        </w:rPr>
+        <w:t xml:space="preserve"> </w:t>
+      </w:r>
+      <w:r>
+        <w:rPr>
+          <w:rStyle w:val="NormalTok"/>
+        </w:rPr>
+        <w:t xml:space="preserve"> </w:t>
+      </w:r>
+      <w:r>
+        <w:rPr>
+          <w:rStyle w:val="NormalTok"/>
+        </w:rPr>
+        <w:t xml:space="preserve"> </w:t>
+      </w:r>
+      <w:r>
+        <w:rPr>
+          <w:rStyle w:val="NormalTok"/>
+        </w:rPr>
+        <w:t xml:space="preserve"> </w:t>
+      </w:r>
+      <w:r>
+        <w:rPr>
+          <w:rStyle w:val="NormalTok"/>
+        </w:rPr>
+        <w:t xml:space="preserve"> </w:t>
+      </w:r>
+      <w:r>
+        <w:rPr>
+          <w:rStyle w:val="NormalTok"/>
+        </w:rPr>
+        <w:t xml:space="preserve"> </w:t>
+      </w:r>
+      <w:r>
+        <w:rPr>
+          <w:rStyle w:val="NormalTok"/>
+        </w:rPr>
+        <w:t xml:space="preserve"> </w:t>
+      </w:r>
+      <w:r>
+        <w:rPr>
+          <w:rStyle w:val="NormalTok"/>
+        </w:rPr>
+        <w:t xml:space="preserve"> </w:t>
+      </w:r>
+      <w:r>
+        <w:rPr>
+          <w:rStyle w:val="NormalTok"/>
+        </w:rPr>
+        <w:t xml:space="preserve"> </w:t>
+      </w:r>
+      <w:r>
+        <w:rPr>
+          <w:rStyle w:val="NormalTok"/>
+        </w:rPr>
+        <w:t xml:space="preserve"> </w:t>
+      </w:r>
+      <w:r>
+        <w:rPr>
+          <w:rStyle w:val="NormalTok"/>
+        </w:rPr>
+        <w:t xml:space="preserve"> </w:t>
+      </w:r>
+      <w:r>
+        <w:rPr>
+          <w:rStyle w:val="NormalTok"/>
+        </w:rPr>
+        <w:t xml:space="preserve"> </w:t>
+      </w:r>
+      <w:r>
+        <w:rPr>
+          <w:rStyle w:val="NormalTok"/>
+        </w:rPr>
+        <w:t xml:space="preserve"> </w:t>
+      </w:r>
+      <w:r>
+        <w:rPr>
+          <w:rStyle w:val="NormalTok"/>
+        </w:rPr>
+        <w:t xml:space="preserve"> </w:t>
+      </w:r>
+      <w:r>
+        <w:rPr>
+          <w:rStyle w:val="NormalTok"/>
+        </w:rPr>
+        <w:t xml:space="preserve"> </w:t>
       </w:r>
       <w:r>
         <w:rPr>
@@ -4405,16 +4593,160 @@
         <w:rPr>
           <w:rStyle w:val="NormalTok"/>
         </w:rPr>
-        <w:t xml:space="preserve"> FeedingType, </w:t>
-      </w:r>
-      <w:r>
-        <w:br w:type="textWrapping"/>
-      </w:r>
-      <w:r>
-        <w:rPr>
-          <w:rStyle w:val="NormalTok"/>
-        </w:rPr>
-        <w:t xml:space="preserve">                        </w:t>
+        <w:t xml:space="preserve"> </w:t>
+      </w:r>
+      <w:r>
+        <w:rPr>
+          <w:rStyle w:val="NormalTok"/>
+        </w:rPr>
+        <w:t xml:space="preserve">FeedingType, </w:t>
+      </w:r>
+      <w:r>
+        <w:br w:type="textWrapping"/>
+      </w:r>
+      <w:r>
+        <w:rPr>
+          <w:rStyle w:val="NormalTok"/>
+        </w:rPr>
+        <w:t xml:space="preserve"> </w:t>
+      </w:r>
+      <w:r>
+        <w:rPr>
+          <w:rStyle w:val="NormalTok"/>
+        </w:rPr>
+        <w:t xml:space="preserve"> </w:t>
+      </w:r>
+      <w:r>
+        <w:rPr>
+          <w:rStyle w:val="NormalTok"/>
+        </w:rPr>
+        <w:t xml:space="preserve"> </w:t>
+      </w:r>
+      <w:r>
+        <w:rPr>
+          <w:rStyle w:val="NormalTok"/>
+        </w:rPr>
+        <w:t xml:space="preserve"> </w:t>
+      </w:r>
+      <w:r>
+        <w:rPr>
+          <w:rStyle w:val="NormalTok"/>
+        </w:rPr>
+        <w:t xml:space="preserve"> </w:t>
+      </w:r>
+      <w:r>
+        <w:rPr>
+          <w:rStyle w:val="NormalTok"/>
+        </w:rPr>
+        <w:t xml:space="preserve"> </w:t>
+      </w:r>
+      <w:r>
+        <w:rPr>
+          <w:rStyle w:val="NormalTok"/>
+        </w:rPr>
+        <w:t xml:space="preserve"> </w:t>
+      </w:r>
+      <w:r>
+        <w:rPr>
+          <w:rStyle w:val="NormalTok"/>
+        </w:rPr>
+        <w:t xml:space="preserve"> </w:t>
+      </w:r>
+      <w:r>
+        <w:rPr>
+          <w:rStyle w:val="NormalTok"/>
+        </w:rPr>
+        <w:t xml:space="preserve"> </w:t>
+      </w:r>
+      <w:r>
+        <w:rPr>
+          <w:rStyle w:val="NormalTok"/>
+        </w:rPr>
+        <w:t xml:space="preserve"> </w:t>
+      </w:r>
+      <w:r>
+        <w:rPr>
+          <w:rStyle w:val="NormalTok"/>
+        </w:rPr>
+        <w:t xml:space="preserve"> </w:t>
+      </w:r>
+      <w:r>
+        <w:rPr>
+          <w:rStyle w:val="NormalTok"/>
+        </w:rPr>
+        <w:t xml:space="preserve"> </w:t>
+      </w:r>
+      <w:r>
+        <w:rPr>
+          <w:rStyle w:val="NormalTok"/>
+        </w:rPr>
+        <w:t xml:space="preserve"> </w:t>
+      </w:r>
+      <w:r>
+        <w:rPr>
+          <w:rStyle w:val="NormalTok"/>
+        </w:rPr>
+        <w:t xml:space="preserve"> </w:t>
+      </w:r>
+      <w:r>
+        <w:rPr>
+          <w:rStyle w:val="NormalTok"/>
+        </w:rPr>
+        <w:t xml:space="preserve"> </w:t>
+      </w:r>
+      <w:r>
+        <w:rPr>
+          <w:rStyle w:val="NormalTok"/>
+        </w:rPr>
+        <w:t xml:space="preserve"> </w:t>
+      </w:r>
+      <w:r>
+        <w:rPr>
+          <w:rStyle w:val="NormalTok"/>
+        </w:rPr>
+        <w:t xml:space="preserve"> </w:t>
+      </w:r>
+      <w:r>
+        <w:rPr>
+          <w:rStyle w:val="NormalTok"/>
+        </w:rPr>
+        <w:t xml:space="preserve"> </w:t>
+      </w:r>
+      <w:r>
+        <w:rPr>
+          <w:rStyle w:val="NormalTok"/>
+        </w:rPr>
+        <w:t xml:space="preserve"> </w:t>
+      </w:r>
+      <w:r>
+        <w:rPr>
+          <w:rStyle w:val="NormalTok"/>
+        </w:rPr>
+        <w:t xml:space="preserve"> </w:t>
+      </w:r>
+      <w:r>
+        <w:rPr>
+          <w:rStyle w:val="NormalTok"/>
+        </w:rPr>
+        <w:t xml:space="preserve"> </w:t>
+      </w:r>
+      <w:r>
+        <w:rPr>
+          <w:rStyle w:val="NormalTok"/>
+        </w:rPr>
+        <w:t xml:space="preserve"> </w:t>
+      </w:r>
+      <w:r>
+        <w:rPr>
+          <w:rStyle w:val="NormalTok"/>
+        </w:rPr>
+        <w:t xml:space="preserve"> </w:t>
+      </w:r>
+      <w:r>
+        <w:rPr>
+          <w:rStyle w:val="NormalTok"/>
+        </w:rPr>
+        <w:t xml:space="preserve"> </w:t>
       </w:r>
       <w:r>
         <w:rPr>
@@ -4426,28 +4758,160 @@
         <w:rPr>
           <w:rStyle w:val="NormalTok"/>
         </w:rPr>
-        <w:t xml:space="preserve"> MyData</w:t>
-      </w:r>
-      <w:r>
-        <w:rPr>
-          <w:rStyle w:val="OperatorTok"/>
-        </w:rPr>
-        <w:t xml:space="preserve">$</w:t>
-      </w:r>
-      <w:r>
-        <w:rPr>
-          <w:rStyle w:val="NormalTok"/>
-        </w:rPr>
-        <w:t xml:space="preserve">Fit, </w:t>
-      </w:r>
-      <w:r>
-        <w:br w:type="textWrapping"/>
-      </w:r>
-      <w:r>
-        <w:rPr>
-          <w:rStyle w:val="NormalTok"/>
-        </w:rPr>
-        <w:t xml:space="preserve">                        </w:t>
+        <w:t xml:space="preserve"> </w:t>
+      </w:r>
+      <w:r>
+        <w:rPr>
+          <w:rStyle w:val="NormalTok"/>
+        </w:rPr>
+        <w:t xml:space="preserve">MyData$Fit, </w:t>
+      </w:r>
+      <w:r>
+        <w:br w:type="textWrapping"/>
+      </w:r>
+      <w:r>
+        <w:rPr>
+          <w:rStyle w:val="NormalTok"/>
+        </w:rPr>
+        <w:t xml:space="preserve"> </w:t>
+      </w:r>
+      <w:r>
+        <w:rPr>
+          <w:rStyle w:val="NormalTok"/>
+        </w:rPr>
+        <w:t xml:space="preserve"> </w:t>
+      </w:r>
+      <w:r>
+        <w:rPr>
+          <w:rStyle w:val="NormalTok"/>
+        </w:rPr>
+        <w:t xml:space="preserve"> </w:t>
+      </w:r>
+      <w:r>
+        <w:rPr>
+          <w:rStyle w:val="NormalTok"/>
+        </w:rPr>
+        <w:t xml:space="preserve"> </w:t>
+      </w:r>
+      <w:r>
+        <w:rPr>
+          <w:rStyle w:val="NormalTok"/>
+        </w:rPr>
+        <w:t xml:space="preserve"> </w:t>
+      </w:r>
+      <w:r>
+        <w:rPr>
+          <w:rStyle w:val="NormalTok"/>
+        </w:rPr>
+        <w:t xml:space="preserve"> </w:t>
+      </w:r>
+      <w:r>
+        <w:rPr>
+          <w:rStyle w:val="NormalTok"/>
+        </w:rPr>
+        <w:t xml:space="preserve"> </w:t>
+      </w:r>
+      <w:r>
+        <w:rPr>
+          <w:rStyle w:val="NormalTok"/>
+        </w:rPr>
+        <w:t xml:space="preserve"> </w:t>
+      </w:r>
+      <w:r>
+        <w:rPr>
+          <w:rStyle w:val="NormalTok"/>
+        </w:rPr>
+        <w:t xml:space="preserve"> </w:t>
+      </w:r>
+      <w:r>
+        <w:rPr>
+          <w:rStyle w:val="NormalTok"/>
+        </w:rPr>
+        <w:t xml:space="preserve"> </w:t>
+      </w:r>
+      <w:r>
+        <w:rPr>
+          <w:rStyle w:val="NormalTok"/>
+        </w:rPr>
+        <w:t xml:space="preserve"> </w:t>
+      </w:r>
+      <w:r>
+        <w:rPr>
+          <w:rStyle w:val="NormalTok"/>
+        </w:rPr>
+        <w:t xml:space="preserve"> </w:t>
+      </w:r>
+      <w:r>
+        <w:rPr>
+          <w:rStyle w:val="NormalTok"/>
+        </w:rPr>
+        <w:t xml:space="preserve"> </w:t>
+      </w:r>
+      <w:r>
+        <w:rPr>
+          <w:rStyle w:val="NormalTok"/>
+        </w:rPr>
+        <w:t xml:space="preserve"> </w:t>
+      </w:r>
+      <w:r>
+        <w:rPr>
+          <w:rStyle w:val="NormalTok"/>
+        </w:rPr>
+        <w:t xml:space="preserve"> </w:t>
+      </w:r>
+      <w:r>
+        <w:rPr>
+          <w:rStyle w:val="NormalTok"/>
+        </w:rPr>
+        <w:t xml:space="preserve"> </w:t>
+      </w:r>
+      <w:r>
+        <w:rPr>
+          <w:rStyle w:val="NormalTok"/>
+        </w:rPr>
+        <w:t xml:space="preserve"> </w:t>
+      </w:r>
+      <w:r>
+        <w:rPr>
+          <w:rStyle w:val="NormalTok"/>
+        </w:rPr>
+        <w:t xml:space="preserve"> </w:t>
+      </w:r>
+      <w:r>
+        <w:rPr>
+          <w:rStyle w:val="NormalTok"/>
+        </w:rPr>
+        <w:t xml:space="preserve"> </w:t>
+      </w:r>
+      <w:r>
+        <w:rPr>
+          <w:rStyle w:val="NormalTok"/>
+        </w:rPr>
+        <w:t xml:space="preserve"> </w:t>
+      </w:r>
+      <w:r>
+        <w:rPr>
+          <w:rStyle w:val="NormalTok"/>
+        </w:rPr>
+        <w:t xml:space="preserve"> </w:t>
+      </w:r>
+      <w:r>
+        <w:rPr>
+          <w:rStyle w:val="NormalTok"/>
+        </w:rPr>
+        <w:t xml:space="preserve"> </w:t>
+      </w:r>
+      <w:r>
+        <w:rPr>
+          <w:rStyle w:val="NormalTok"/>
+        </w:rPr>
+        <w:t xml:space="preserve"> </w:t>
+      </w:r>
+      <w:r>
+        <w:rPr>
+          <w:rStyle w:val="NormalTok"/>
+        </w:rPr>
+        <w:t xml:space="preserve"> </w:t>
       </w:r>
       <w:r>
         <w:rPr>
@@ -4480,7 +4944,121 @@
         <w:rPr>
           <w:rStyle w:val="NormalTok"/>
         </w:rPr>
-        <w:t xml:space="preserve">                    </w:t>
+        <w:t xml:space="preserve"> </w:t>
+      </w:r>
+      <w:r>
+        <w:rPr>
+          <w:rStyle w:val="NormalTok"/>
+        </w:rPr>
+        <w:t xml:space="preserve"> </w:t>
+      </w:r>
+      <w:r>
+        <w:rPr>
+          <w:rStyle w:val="NormalTok"/>
+        </w:rPr>
+        <w:t xml:space="preserve"> </w:t>
+      </w:r>
+      <w:r>
+        <w:rPr>
+          <w:rStyle w:val="NormalTok"/>
+        </w:rPr>
+        <w:t xml:space="preserve"> </w:t>
+      </w:r>
+      <w:r>
+        <w:rPr>
+          <w:rStyle w:val="NormalTok"/>
+        </w:rPr>
+        <w:t xml:space="preserve"> </w:t>
+      </w:r>
+      <w:r>
+        <w:rPr>
+          <w:rStyle w:val="NormalTok"/>
+        </w:rPr>
+        <w:t xml:space="preserve"> </w:t>
+      </w:r>
+      <w:r>
+        <w:rPr>
+          <w:rStyle w:val="NormalTok"/>
+        </w:rPr>
+        <w:t xml:space="preserve"> </w:t>
+      </w:r>
+      <w:r>
+        <w:rPr>
+          <w:rStyle w:val="NormalTok"/>
+        </w:rPr>
+        <w:t xml:space="preserve"> </w:t>
+      </w:r>
+      <w:r>
+        <w:rPr>
+          <w:rStyle w:val="NormalTok"/>
+        </w:rPr>
+        <w:t xml:space="preserve"> </w:t>
+      </w:r>
+      <w:r>
+        <w:rPr>
+          <w:rStyle w:val="NormalTok"/>
+        </w:rPr>
+        <w:t xml:space="preserve"> </w:t>
+      </w:r>
+      <w:r>
+        <w:rPr>
+          <w:rStyle w:val="NormalTok"/>
+        </w:rPr>
+        <w:t xml:space="preserve"> </w:t>
+      </w:r>
+      <w:r>
+        <w:rPr>
+          <w:rStyle w:val="NormalTok"/>
+        </w:rPr>
+        <w:t xml:space="preserve"> </w:t>
+      </w:r>
+      <w:r>
+        <w:rPr>
+          <w:rStyle w:val="NormalTok"/>
+        </w:rPr>
+        <w:t xml:space="preserve"> </w:t>
+      </w:r>
+      <w:r>
+        <w:rPr>
+          <w:rStyle w:val="NormalTok"/>
+        </w:rPr>
+        <w:t xml:space="preserve"> </w:t>
+      </w:r>
+      <w:r>
+        <w:rPr>
+          <w:rStyle w:val="NormalTok"/>
+        </w:rPr>
+        <w:t xml:space="preserve"> </w:t>
+      </w:r>
+      <w:r>
+        <w:rPr>
+          <w:rStyle w:val="NormalTok"/>
+        </w:rPr>
+        <w:t xml:space="preserve"> </w:t>
+      </w:r>
+      <w:r>
+        <w:rPr>
+          <w:rStyle w:val="NormalTok"/>
+        </w:rPr>
+        <w:t xml:space="preserve"> </w:t>
+      </w:r>
+      <w:r>
+        <w:rPr>
+          <w:rStyle w:val="NormalTok"/>
+        </w:rPr>
+        <w:t xml:space="preserve"> </w:t>
+      </w:r>
+      <w:r>
+        <w:rPr>
+          <w:rStyle w:val="NormalTok"/>
+        </w:rPr>
+        <w:t xml:space="preserve"> </w:t>
+      </w:r>
+      <w:r>
+        <w:rPr>
+          <w:rStyle w:val="NormalTok"/>
+        </w:rPr>
+        <w:t xml:space="preserve"> </w:t>
       </w:r>
       <w:r>
         <w:rPr>
@@ -4492,7 +5070,13 @@
         <w:rPr>
           <w:rStyle w:val="NormalTok"/>
         </w:rPr>
-        <w:t xml:space="preserve"> (</w:t>
+        <w:t xml:space="preserve"> </w:t>
+      </w:r>
+      <w:r>
+        <w:rPr>
+          <w:rStyle w:val="NormalTok"/>
+        </w:rPr>
+        <w:t xml:space="preserve">(</w:t>
       </w:r>
       <w:r>
         <w:rPr>
@@ -4537,13 +5121,7 @@
         <w:rPr>
           <w:rStyle w:val="NormalTok"/>
         </w:rPr>
-        <w:t xml:space="preserve">p </w:t>
-      </w:r>
-      <w:r>
-        <w:rPr>
-          <w:rStyle w:val="OperatorTok"/>
-        </w:rPr>
-        <w:t xml:space="preserve">+</w:t>
+        <w:t xml:space="preserve">p +</w:t>
       </w:r>
       <w:r>
         <w:rPr>
@@ -4573,16 +5151,154 @@
         <w:rPr>
           <w:rStyle w:val="NormalTok"/>
         </w:rPr>
-        <w:t xml:space="preserve"> MyData,</w:t>
-      </w:r>
-      <w:r>
-        <w:br w:type="textWrapping"/>
-      </w:r>
-      <w:r>
-        <w:rPr>
-          <w:rStyle w:val="NormalTok"/>
-        </w:rPr>
-        <w:t xml:space="preserve">                       </w:t>
+        <w:t xml:space="preserve"> </w:t>
+      </w:r>
+      <w:r>
+        <w:rPr>
+          <w:rStyle w:val="NormalTok"/>
+        </w:rPr>
+        <w:t xml:space="preserve">MyData,</w:t>
+      </w:r>
+      <w:r>
+        <w:br w:type="textWrapping"/>
+      </w:r>
+      <w:r>
+        <w:rPr>
+          <w:rStyle w:val="NormalTok"/>
+        </w:rPr>
+        <w:t xml:space="preserve"> </w:t>
+      </w:r>
+      <w:r>
+        <w:rPr>
+          <w:rStyle w:val="NormalTok"/>
+        </w:rPr>
+        <w:t xml:space="preserve"> </w:t>
+      </w:r>
+      <w:r>
+        <w:rPr>
+          <w:rStyle w:val="NormalTok"/>
+        </w:rPr>
+        <w:t xml:space="preserve"> </w:t>
+      </w:r>
+      <w:r>
+        <w:rPr>
+          <w:rStyle w:val="NormalTok"/>
+        </w:rPr>
+        <w:t xml:space="preserve"> </w:t>
+      </w:r>
+      <w:r>
+        <w:rPr>
+          <w:rStyle w:val="NormalTok"/>
+        </w:rPr>
+        <w:t xml:space="preserve"> </w:t>
+      </w:r>
+      <w:r>
+        <w:rPr>
+          <w:rStyle w:val="NormalTok"/>
+        </w:rPr>
+        <w:t xml:space="preserve"> </w:t>
+      </w:r>
+      <w:r>
+        <w:rPr>
+          <w:rStyle w:val="NormalTok"/>
+        </w:rPr>
+        <w:t xml:space="preserve"> </w:t>
+      </w:r>
+      <w:r>
+        <w:rPr>
+          <w:rStyle w:val="NormalTok"/>
+        </w:rPr>
+        <w:t xml:space="preserve"> </w:t>
+      </w:r>
+      <w:r>
+        <w:rPr>
+          <w:rStyle w:val="NormalTok"/>
+        </w:rPr>
+        <w:t xml:space="preserve"> </w:t>
+      </w:r>
+      <w:r>
+        <w:rPr>
+          <w:rStyle w:val="NormalTok"/>
+        </w:rPr>
+        <w:t xml:space="preserve"> </w:t>
+      </w:r>
+      <w:r>
+        <w:rPr>
+          <w:rStyle w:val="NormalTok"/>
+        </w:rPr>
+        <w:t xml:space="preserve"> </w:t>
+      </w:r>
+      <w:r>
+        <w:rPr>
+          <w:rStyle w:val="NormalTok"/>
+        </w:rPr>
+        <w:t xml:space="preserve"> </w:t>
+      </w:r>
+      <w:r>
+        <w:rPr>
+          <w:rStyle w:val="NormalTok"/>
+        </w:rPr>
+        <w:t xml:space="preserve"> </w:t>
+      </w:r>
+      <w:r>
+        <w:rPr>
+          <w:rStyle w:val="NormalTok"/>
+        </w:rPr>
+        <w:t xml:space="preserve"> </w:t>
+      </w:r>
+      <w:r>
+        <w:rPr>
+          <w:rStyle w:val="NormalTok"/>
+        </w:rPr>
+        <w:t xml:space="preserve"> </w:t>
+      </w:r>
+      <w:r>
+        <w:rPr>
+          <w:rStyle w:val="NormalTok"/>
+        </w:rPr>
+        <w:t xml:space="preserve"> </w:t>
+      </w:r>
+      <w:r>
+        <w:rPr>
+          <w:rStyle w:val="NormalTok"/>
+        </w:rPr>
+        <w:t xml:space="preserve"> </w:t>
+      </w:r>
+      <w:r>
+        <w:rPr>
+          <w:rStyle w:val="NormalTok"/>
+        </w:rPr>
+        <w:t xml:space="preserve"> </w:t>
+      </w:r>
+      <w:r>
+        <w:rPr>
+          <w:rStyle w:val="NormalTok"/>
+        </w:rPr>
+        <w:t xml:space="preserve"> </w:t>
+      </w:r>
+      <w:r>
+        <w:rPr>
+          <w:rStyle w:val="NormalTok"/>
+        </w:rPr>
+        <w:t xml:space="preserve"> </w:t>
+      </w:r>
+      <w:r>
+        <w:rPr>
+          <w:rStyle w:val="NormalTok"/>
+        </w:rPr>
+        <w:t xml:space="preserve"> </w:t>
+      </w:r>
+      <w:r>
+        <w:rPr>
+          <w:rStyle w:val="NormalTok"/>
+        </w:rPr>
+        <w:t xml:space="preserve"> </w:t>
+      </w:r>
+      <w:r>
+        <w:rPr>
+          <w:rStyle w:val="NormalTok"/>
+        </w:rPr>
+        <w:t xml:space="preserve"> </w:t>
       </w:r>
       <w:r>
         <w:rPr>
@@ -4606,16 +5322,178 @@
         <w:rPr>
           <w:rStyle w:val="NormalTok"/>
         </w:rPr>
-        <w:t xml:space="preserve"> FeedingType, </w:t>
-      </w:r>
-      <w:r>
-        <w:br w:type="textWrapping"/>
-      </w:r>
-      <w:r>
-        <w:rPr>
-          <w:rStyle w:val="NormalTok"/>
-        </w:rPr>
-        <w:t xml:space="preserve">                           </w:t>
+        <w:t xml:space="preserve"> </w:t>
+      </w:r>
+      <w:r>
+        <w:rPr>
+          <w:rStyle w:val="NormalTok"/>
+        </w:rPr>
+        <w:t xml:space="preserve">FeedingType, </w:t>
+      </w:r>
+      <w:r>
+        <w:br w:type="textWrapping"/>
+      </w:r>
+      <w:r>
+        <w:rPr>
+          <w:rStyle w:val="NormalTok"/>
+        </w:rPr>
+        <w:t xml:space="preserve"> </w:t>
+      </w:r>
+      <w:r>
+        <w:rPr>
+          <w:rStyle w:val="NormalTok"/>
+        </w:rPr>
+        <w:t xml:space="preserve"> </w:t>
+      </w:r>
+      <w:r>
+        <w:rPr>
+          <w:rStyle w:val="NormalTok"/>
+        </w:rPr>
+        <w:t xml:space="preserve"> </w:t>
+      </w:r>
+      <w:r>
+        <w:rPr>
+          <w:rStyle w:val="NormalTok"/>
+        </w:rPr>
+        <w:t xml:space="preserve"> </w:t>
+      </w:r>
+      <w:r>
+        <w:rPr>
+          <w:rStyle w:val="NormalTok"/>
+        </w:rPr>
+        <w:t xml:space="preserve"> </w:t>
+      </w:r>
+      <w:r>
+        <w:rPr>
+          <w:rStyle w:val="NormalTok"/>
+        </w:rPr>
+        <w:t xml:space="preserve"> </w:t>
+      </w:r>
+      <w:r>
+        <w:rPr>
+          <w:rStyle w:val="NormalTok"/>
+        </w:rPr>
+        <w:t xml:space="preserve"> </w:t>
+      </w:r>
+      <w:r>
+        <w:rPr>
+          <w:rStyle w:val="NormalTok"/>
+        </w:rPr>
+        <w:t xml:space="preserve"> </w:t>
+      </w:r>
+      <w:r>
+        <w:rPr>
+          <w:rStyle w:val="NormalTok"/>
+        </w:rPr>
+        <w:t xml:space="preserve"> </w:t>
+      </w:r>
+      <w:r>
+        <w:rPr>
+          <w:rStyle w:val="NormalTok"/>
+        </w:rPr>
+        <w:t xml:space="preserve"> </w:t>
+      </w:r>
+      <w:r>
+        <w:rPr>
+          <w:rStyle w:val="NormalTok"/>
+        </w:rPr>
+        <w:t xml:space="preserve"> </w:t>
+      </w:r>
+      <w:r>
+        <w:rPr>
+          <w:rStyle w:val="NormalTok"/>
+        </w:rPr>
+        <w:t xml:space="preserve"> </w:t>
+      </w:r>
+      <w:r>
+        <w:rPr>
+          <w:rStyle w:val="NormalTok"/>
+        </w:rPr>
+        <w:t xml:space="preserve"> </w:t>
+      </w:r>
+      <w:r>
+        <w:rPr>
+          <w:rStyle w:val="NormalTok"/>
+        </w:rPr>
+        <w:t xml:space="preserve"> </w:t>
+      </w:r>
+      <w:r>
+        <w:rPr>
+          <w:rStyle w:val="NormalTok"/>
+        </w:rPr>
+        <w:t xml:space="preserve"> </w:t>
+      </w:r>
+      <w:r>
+        <w:rPr>
+          <w:rStyle w:val="NormalTok"/>
+        </w:rPr>
+        <w:t xml:space="preserve"> </w:t>
+      </w:r>
+      <w:r>
+        <w:rPr>
+          <w:rStyle w:val="NormalTok"/>
+        </w:rPr>
+        <w:t xml:space="preserve"> </w:t>
+      </w:r>
+      <w:r>
+        <w:rPr>
+          <w:rStyle w:val="NormalTok"/>
+        </w:rPr>
+        <w:t xml:space="preserve"> </w:t>
+      </w:r>
+      <w:r>
+        <w:rPr>
+          <w:rStyle w:val="NormalTok"/>
+        </w:rPr>
+        <w:t xml:space="preserve"> </w:t>
+      </w:r>
+      <w:r>
+        <w:rPr>
+          <w:rStyle w:val="NormalTok"/>
+        </w:rPr>
+        <w:t xml:space="preserve"> </w:t>
+      </w:r>
+      <w:r>
+        <w:rPr>
+          <w:rStyle w:val="NormalTok"/>
+        </w:rPr>
+        <w:t xml:space="preserve"> </w:t>
+      </w:r>
+      <w:r>
+        <w:rPr>
+          <w:rStyle w:val="NormalTok"/>
+        </w:rPr>
+        <w:t xml:space="preserve"> </w:t>
+      </w:r>
+      <w:r>
+        <w:rPr>
+          <w:rStyle w:val="NormalTok"/>
+        </w:rPr>
+        <w:t xml:space="preserve"> </w:t>
+      </w:r>
+      <w:r>
+        <w:rPr>
+          <w:rStyle w:val="NormalTok"/>
+        </w:rPr>
+        <w:t xml:space="preserve"> </w:t>
+      </w:r>
+      <w:r>
+        <w:rPr>
+          <w:rStyle w:val="NormalTok"/>
+        </w:rPr>
+        <w:t xml:space="preserve"> </w:t>
+      </w:r>
+      <w:r>
+        <w:rPr>
+          <w:rStyle w:val="NormalTok"/>
+        </w:rPr>
+        <w:t xml:space="preserve"> </w:t>
+      </w:r>
+      <w:r>
+        <w:rPr>
+          <w:rStyle w:val="NormalTok"/>
+        </w:rPr>
+        <w:t xml:space="preserve"> </w:t>
       </w:r>
       <w:r>
         <w:rPr>
@@ -4627,16 +5505,178 @@
         <w:rPr>
           <w:rStyle w:val="NormalTok"/>
         </w:rPr>
-        <w:t xml:space="preserve"> se.up, </w:t>
-      </w:r>
-      <w:r>
-        <w:br w:type="textWrapping"/>
-      </w:r>
-      <w:r>
-        <w:rPr>
-          <w:rStyle w:val="NormalTok"/>
-        </w:rPr>
-        <w:t xml:space="preserve">                           </w:t>
+        <w:t xml:space="preserve"> </w:t>
+      </w:r>
+      <w:r>
+        <w:rPr>
+          <w:rStyle w:val="NormalTok"/>
+        </w:rPr>
+        <w:t xml:space="preserve">se.up, </w:t>
+      </w:r>
+      <w:r>
+        <w:br w:type="textWrapping"/>
+      </w:r>
+      <w:r>
+        <w:rPr>
+          <w:rStyle w:val="NormalTok"/>
+        </w:rPr>
+        <w:t xml:space="preserve"> </w:t>
+      </w:r>
+      <w:r>
+        <w:rPr>
+          <w:rStyle w:val="NormalTok"/>
+        </w:rPr>
+        <w:t xml:space="preserve"> </w:t>
+      </w:r>
+      <w:r>
+        <w:rPr>
+          <w:rStyle w:val="NormalTok"/>
+        </w:rPr>
+        <w:t xml:space="preserve"> </w:t>
+      </w:r>
+      <w:r>
+        <w:rPr>
+          <w:rStyle w:val="NormalTok"/>
+        </w:rPr>
+        <w:t xml:space="preserve"> </w:t>
+      </w:r>
+      <w:r>
+        <w:rPr>
+          <w:rStyle w:val="NormalTok"/>
+        </w:rPr>
+        <w:t xml:space="preserve"> </w:t>
+      </w:r>
+      <w:r>
+        <w:rPr>
+          <w:rStyle w:val="NormalTok"/>
+        </w:rPr>
+        <w:t xml:space="preserve"> </w:t>
+      </w:r>
+      <w:r>
+        <w:rPr>
+          <w:rStyle w:val="NormalTok"/>
+        </w:rPr>
+        <w:t xml:space="preserve"> </w:t>
+      </w:r>
+      <w:r>
+        <w:rPr>
+          <w:rStyle w:val="NormalTok"/>
+        </w:rPr>
+        <w:t xml:space="preserve"> </w:t>
+      </w:r>
+      <w:r>
+        <w:rPr>
+          <w:rStyle w:val="NormalTok"/>
+        </w:rPr>
+        <w:t xml:space="preserve"> </w:t>
+      </w:r>
+      <w:r>
+        <w:rPr>
+          <w:rStyle w:val="NormalTok"/>
+        </w:rPr>
+        <w:t xml:space="preserve"> </w:t>
+      </w:r>
+      <w:r>
+        <w:rPr>
+          <w:rStyle w:val="NormalTok"/>
+        </w:rPr>
+        <w:t xml:space="preserve"> </w:t>
+      </w:r>
+      <w:r>
+        <w:rPr>
+          <w:rStyle w:val="NormalTok"/>
+        </w:rPr>
+        <w:t xml:space="preserve"> </w:t>
+      </w:r>
+      <w:r>
+        <w:rPr>
+          <w:rStyle w:val="NormalTok"/>
+        </w:rPr>
+        <w:t xml:space="preserve"> </w:t>
+      </w:r>
+      <w:r>
+        <w:rPr>
+          <w:rStyle w:val="NormalTok"/>
+        </w:rPr>
+        <w:t xml:space="preserve"> </w:t>
+      </w:r>
+      <w:r>
+        <w:rPr>
+          <w:rStyle w:val="NormalTok"/>
+        </w:rPr>
+        <w:t xml:space="preserve"> </w:t>
+      </w:r>
+      <w:r>
+        <w:rPr>
+          <w:rStyle w:val="NormalTok"/>
+        </w:rPr>
+        <w:t xml:space="preserve"> </w:t>
+      </w:r>
+      <w:r>
+        <w:rPr>
+          <w:rStyle w:val="NormalTok"/>
+        </w:rPr>
+        <w:t xml:space="preserve"> </w:t>
+      </w:r>
+      <w:r>
+        <w:rPr>
+          <w:rStyle w:val="NormalTok"/>
+        </w:rPr>
+        <w:t xml:space="preserve"> </w:t>
+      </w:r>
+      <w:r>
+        <w:rPr>
+          <w:rStyle w:val="NormalTok"/>
+        </w:rPr>
+        <w:t xml:space="preserve"> </w:t>
+      </w:r>
+      <w:r>
+        <w:rPr>
+          <w:rStyle w:val="NormalTok"/>
+        </w:rPr>
+        <w:t xml:space="preserve"> </w:t>
+      </w:r>
+      <w:r>
+        <w:rPr>
+          <w:rStyle w:val="NormalTok"/>
+        </w:rPr>
+        <w:t xml:space="preserve"> </w:t>
+      </w:r>
+      <w:r>
+        <w:rPr>
+          <w:rStyle w:val="NormalTok"/>
+        </w:rPr>
+        <w:t xml:space="preserve"> </w:t>
+      </w:r>
+      <w:r>
+        <w:rPr>
+          <w:rStyle w:val="NormalTok"/>
+        </w:rPr>
+        <w:t xml:space="preserve"> </w:t>
+      </w:r>
+      <w:r>
+        <w:rPr>
+          <w:rStyle w:val="NormalTok"/>
+        </w:rPr>
+        <w:t xml:space="preserve"> </w:t>
+      </w:r>
+      <w:r>
+        <w:rPr>
+          <w:rStyle w:val="NormalTok"/>
+        </w:rPr>
+        <w:t xml:space="preserve"> </w:t>
+      </w:r>
+      <w:r>
+        <w:rPr>
+          <w:rStyle w:val="NormalTok"/>
+        </w:rPr>
+        <w:t xml:space="preserve"> </w:t>
+      </w:r>
+      <w:r>
+        <w:rPr>
+          <w:rStyle w:val="NormalTok"/>
+        </w:rPr>
+        <w:t xml:space="preserve"> </w:t>
       </w:r>
       <w:r>
         <w:rPr>
@@ -4648,16 +5688,154 @@
         <w:rPr>
           <w:rStyle w:val="NormalTok"/>
         </w:rPr>
-        <w:t xml:space="preserve"> se.low), </w:t>
-      </w:r>
-      <w:r>
-        <w:br w:type="textWrapping"/>
-      </w:r>
-      <w:r>
-        <w:rPr>
-          <w:rStyle w:val="NormalTok"/>
-        </w:rPr>
-        <w:t xml:space="preserve">                       </w:t>
+        <w:t xml:space="preserve"> </w:t>
+      </w:r>
+      <w:r>
+        <w:rPr>
+          <w:rStyle w:val="NormalTok"/>
+        </w:rPr>
+        <w:t xml:space="preserve">se.low), </w:t>
+      </w:r>
+      <w:r>
+        <w:br w:type="textWrapping"/>
+      </w:r>
+      <w:r>
+        <w:rPr>
+          <w:rStyle w:val="NormalTok"/>
+        </w:rPr>
+        <w:t xml:space="preserve"> </w:t>
+      </w:r>
+      <w:r>
+        <w:rPr>
+          <w:rStyle w:val="NormalTok"/>
+        </w:rPr>
+        <w:t xml:space="preserve"> </w:t>
+      </w:r>
+      <w:r>
+        <w:rPr>
+          <w:rStyle w:val="NormalTok"/>
+        </w:rPr>
+        <w:t xml:space="preserve"> </w:t>
+      </w:r>
+      <w:r>
+        <w:rPr>
+          <w:rStyle w:val="NormalTok"/>
+        </w:rPr>
+        <w:t xml:space="preserve"> </w:t>
+      </w:r>
+      <w:r>
+        <w:rPr>
+          <w:rStyle w:val="NormalTok"/>
+        </w:rPr>
+        <w:t xml:space="preserve"> </w:t>
+      </w:r>
+      <w:r>
+        <w:rPr>
+          <w:rStyle w:val="NormalTok"/>
+        </w:rPr>
+        <w:t xml:space="preserve"> </w:t>
+      </w:r>
+      <w:r>
+        <w:rPr>
+          <w:rStyle w:val="NormalTok"/>
+        </w:rPr>
+        <w:t xml:space="preserve"> </w:t>
+      </w:r>
+      <w:r>
+        <w:rPr>
+          <w:rStyle w:val="NormalTok"/>
+        </w:rPr>
+        <w:t xml:space="preserve"> </w:t>
+      </w:r>
+      <w:r>
+        <w:rPr>
+          <w:rStyle w:val="NormalTok"/>
+        </w:rPr>
+        <w:t xml:space="preserve"> </w:t>
+      </w:r>
+      <w:r>
+        <w:rPr>
+          <w:rStyle w:val="NormalTok"/>
+        </w:rPr>
+        <w:t xml:space="preserve"> </w:t>
+      </w:r>
+      <w:r>
+        <w:rPr>
+          <w:rStyle w:val="NormalTok"/>
+        </w:rPr>
+        <w:t xml:space="preserve"> </w:t>
+      </w:r>
+      <w:r>
+        <w:rPr>
+          <w:rStyle w:val="NormalTok"/>
+        </w:rPr>
+        <w:t xml:space="preserve"> </w:t>
+      </w:r>
+      <w:r>
+        <w:rPr>
+          <w:rStyle w:val="NormalTok"/>
+        </w:rPr>
+        <w:t xml:space="preserve"> </w:t>
+      </w:r>
+      <w:r>
+        <w:rPr>
+          <w:rStyle w:val="NormalTok"/>
+        </w:rPr>
+        <w:t xml:space="preserve"> </w:t>
+      </w:r>
+      <w:r>
+        <w:rPr>
+          <w:rStyle w:val="NormalTok"/>
+        </w:rPr>
+        <w:t xml:space="preserve"> </w:t>
+      </w:r>
+      <w:r>
+        <w:rPr>
+          <w:rStyle w:val="NormalTok"/>
+        </w:rPr>
+        <w:t xml:space="preserve"> </w:t>
+      </w:r>
+      <w:r>
+        <w:rPr>
+          <w:rStyle w:val="NormalTok"/>
+        </w:rPr>
+        <w:t xml:space="preserve"> </w:t>
+      </w:r>
+      <w:r>
+        <w:rPr>
+          <w:rStyle w:val="NormalTok"/>
+        </w:rPr>
+        <w:t xml:space="preserve"> </w:t>
+      </w:r>
+      <w:r>
+        <w:rPr>
+          <w:rStyle w:val="NormalTok"/>
+        </w:rPr>
+        <w:t xml:space="preserve"> </w:t>
+      </w:r>
+      <w:r>
+        <w:rPr>
+          <w:rStyle w:val="NormalTok"/>
+        </w:rPr>
+        <w:t xml:space="preserve"> </w:t>
+      </w:r>
+      <w:r>
+        <w:rPr>
+          <w:rStyle w:val="NormalTok"/>
+        </w:rPr>
+        <w:t xml:space="preserve"> </w:t>
+      </w:r>
+      <w:r>
+        <w:rPr>
+          <w:rStyle w:val="NormalTok"/>
+        </w:rPr>
+        <w:t xml:space="preserve"> </w:t>
+      </w:r>
+      <w:r>
+        <w:rPr>
+          <w:rStyle w:val="NormalTok"/>
+        </w:rPr>
+        <w:t xml:space="preserve"> </w:t>
       </w:r>
       <w:r>
         <w:rPr>
@@ -4708,13 +5886,7 @@
         <w:rPr>
           <w:rStyle w:val="NormalTok"/>
         </w:rPr>
-        <w:t xml:space="preserve">p </w:t>
-      </w:r>
-      <w:r>
-        <w:rPr>
-          <w:rStyle w:val="OperatorTok"/>
-        </w:rPr>
-        <w:t xml:space="preserve">+</w:t>
+        <w:t xml:space="preserve">p +</w:t>
       </w:r>
       <w:r>
         <w:rPr>
@@ -4744,16 +5916,136 @@
         <w:rPr>
           <w:rStyle w:val="NormalTok"/>
         </w:rPr>
-        <w:t xml:space="preserve"> OC, </w:t>
-      </w:r>
-      <w:r>
-        <w:br w:type="textWrapping"/>
-      </w:r>
-      <w:r>
-        <w:rPr>
-          <w:rStyle w:val="NormalTok"/>
-        </w:rPr>
-        <w:t xml:space="preserve">                    </w:t>
+        <w:t xml:space="preserve"> </w:t>
+      </w:r>
+      <w:r>
+        <w:rPr>
+          <w:rStyle w:val="NormalTok"/>
+        </w:rPr>
+        <w:t xml:space="preserve">OC, </w:t>
+      </w:r>
+      <w:r>
+        <w:br w:type="textWrapping"/>
+      </w:r>
+      <w:r>
+        <w:rPr>
+          <w:rStyle w:val="NormalTok"/>
+        </w:rPr>
+        <w:t xml:space="preserve"> </w:t>
+      </w:r>
+      <w:r>
+        <w:rPr>
+          <w:rStyle w:val="NormalTok"/>
+        </w:rPr>
+        <w:t xml:space="preserve"> </w:t>
+      </w:r>
+      <w:r>
+        <w:rPr>
+          <w:rStyle w:val="NormalTok"/>
+        </w:rPr>
+        <w:t xml:space="preserve"> </w:t>
+      </w:r>
+      <w:r>
+        <w:rPr>
+          <w:rStyle w:val="NormalTok"/>
+        </w:rPr>
+        <w:t xml:space="preserve"> </w:t>
+      </w:r>
+      <w:r>
+        <w:rPr>
+          <w:rStyle w:val="NormalTok"/>
+        </w:rPr>
+        <w:t xml:space="preserve"> </w:t>
+      </w:r>
+      <w:r>
+        <w:rPr>
+          <w:rStyle w:val="NormalTok"/>
+        </w:rPr>
+        <w:t xml:space="preserve"> </w:t>
+      </w:r>
+      <w:r>
+        <w:rPr>
+          <w:rStyle w:val="NormalTok"/>
+        </w:rPr>
+        <w:t xml:space="preserve"> </w:t>
+      </w:r>
+      <w:r>
+        <w:rPr>
+          <w:rStyle w:val="NormalTok"/>
+        </w:rPr>
+        <w:t xml:space="preserve"> </w:t>
+      </w:r>
+      <w:r>
+        <w:rPr>
+          <w:rStyle w:val="NormalTok"/>
+        </w:rPr>
+        <w:t xml:space="preserve"> </w:t>
+      </w:r>
+      <w:r>
+        <w:rPr>
+          <w:rStyle w:val="NormalTok"/>
+        </w:rPr>
+        <w:t xml:space="preserve"> </w:t>
+      </w:r>
+      <w:r>
+        <w:rPr>
+          <w:rStyle w:val="NormalTok"/>
+        </w:rPr>
+        <w:t xml:space="preserve"> </w:t>
+      </w:r>
+      <w:r>
+        <w:rPr>
+          <w:rStyle w:val="NormalTok"/>
+        </w:rPr>
+        <w:t xml:space="preserve"> </w:t>
+      </w:r>
+      <w:r>
+        <w:rPr>
+          <w:rStyle w:val="NormalTok"/>
+        </w:rPr>
+        <w:t xml:space="preserve"> </w:t>
+      </w:r>
+      <w:r>
+        <w:rPr>
+          <w:rStyle w:val="NormalTok"/>
+        </w:rPr>
+        <w:t xml:space="preserve"> </w:t>
+      </w:r>
+      <w:r>
+        <w:rPr>
+          <w:rStyle w:val="NormalTok"/>
+        </w:rPr>
+        <w:t xml:space="preserve"> </w:t>
+      </w:r>
+      <w:r>
+        <w:rPr>
+          <w:rStyle w:val="NormalTok"/>
+        </w:rPr>
+        <w:t xml:space="preserve"> </w:t>
+      </w:r>
+      <w:r>
+        <w:rPr>
+          <w:rStyle w:val="NormalTok"/>
+        </w:rPr>
+        <w:t xml:space="preserve"> </w:t>
+      </w:r>
+      <w:r>
+        <w:rPr>
+          <w:rStyle w:val="NormalTok"/>
+        </w:rPr>
+        <w:t xml:space="preserve"> </w:t>
+      </w:r>
+      <w:r>
+        <w:rPr>
+          <w:rStyle w:val="NormalTok"/>
+        </w:rPr>
+        <w:t xml:space="preserve"> </w:t>
+      </w:r>
+      <w:r>
+        <w:rPr>
+          <w:rStyle w:val="NormalTok"/>
+        </w:rPr>
+        <w:t xml:space="preserve"> </w:t>
       </w:r>
       <w:r>
         <w:rPr>
@@ -4777,7 +6069,13 @@
         <w:rPr>
           <w:rStyle w:val="NormalTok"/>
         </w:rPr>
-        <w:t xml:space="preserve"> FeedingType, </w:t>
+        <w:t xml:space="preserve"> </w:t>
+      </w:r>
+      <w:r>
+        <w:rPr>
+          <w:rStyle w:val="NormalTok"/>
+        </w:rPr>
+        <w:t xml:space="preserve">FeedingType, </w:t>
       </w:r>
       <w:r>
         <w:rPr>
@@ -4789,16 +6087,136 @@
         <w:rPr>
           <w:rStyle w:val="NormalTok"/>
         </w:rPr>
-        <w:t xml:space="preserve"> ShellLength),</w:t>
-      </w:r>
-      <w:r>
-        <w:br w:type="textWrapping"/>
-      </w:r>
-      <w:r>
-        <w:rPr>
-          <w:rStyle w:val="NormalTok"/>
-        </w:rPr>
-        <w:t xml:space="preserve">                    </w:t>
+        <w:t xml:space="preserve"> </w:t>
+      </w:r>
+      <w:r>
+        <w:rPr>
+          <w:rStyle w:val="NormalTok"/>
+        </w:rPr>
+        <w:t xml:space="preserve">ShellLength),</w:t>
+      </w:r>
+      <w:r>
+        <w:br w:type="textWrapping"/>
+      </w:r>
+      <w:r>
+        <w:rPr>
+          <w:rStyle w:val="NormalTok"/>
+        </w:rPr>
+        <w:t xml:space="preserve"> </w:t>
+      </w:r>
+      <w:r>
+        <w:rPr>
+          <w:rStyle w:val="NormalTok"/>
+        </w:rPr>
+        <w:t xml:space="preserve"> </w:t>
+      </w:r>
+      <w:r>
+        <w:rPr>
+          <w:rStyle w:val="NormalTok"/>
+        </w:rPr>
+        <w:t xml:space="preserve"> </w:t>
+      </w:r>
+      <w:r>
+        <w:rPr>
+          <w:rStyle w:val="NormalTok"/>
+        </w:rPr>
+        <w:t xml:space="preserve"> </w:t>
+      </w:r>
+      <w:r>
+        <w:rPr>
+          <w:rStyle w:val="NormalTok"/>
+        </w:rPr>
+        <w:t xml:space="preserve"> </w:t>
+      </w:r>
+      <w:r>
+        <w:rPr>
+          <w:rStyle w:val="NormalTok"/>
+        </w:rPr>
+        <w:t xml:space="preserve"> </w:t>
+      </w:r>
+      <w:r>
+        <w:rPr>
+          <w:rStyle w:val="NormalTok"/>
+        </w:rPr>
+        <w:t xml:space="preserve"> </w:t>
+      </w:r>
+      <w:r>
+        <w:rPr>
+          <w:rStyle w:val="NormalTok"/>
+        </w:rPr>
+        <w:t xml:space="preserve"> </w:t>
+      </w:r>
+      <w:r>
+        <w:rPr>
+          <w:rStyle w:val="NormalTok"/>
+        </w:rPr>
+        <w:t xml:space="preserve"> </w:t>
+      </w:r>
+      <w:r>
+        <w:rPr>
+          <w:rStyle w:val="NormalTok"/>
+        </w:rPr>
+        <w:t xml:space="preserve"> </w:t>
+      </w:r>
+      <w:r>
+        <w:rPr>
+          <w:rStyle w:val="NormalTok"/>
+        </w:rPr>
+        <w:t xml:space="preserve"> </w:t>
+      </w:r>
+      <w:r>
+        <w:rPr>
+          <w:rStyle w:val="NormalTok"/>
+        </w:rPr>
+        <w:t xml:space="preserve"> </w:t>
+      </w:r>
+      <w:r>
+        <w:rPr>
+          <w:rStyle w:val="NormalTok"/>
+        </w:rPr>
+        <w:t xml:space="preserve"> </w:t>
+      </w:r>
+      <w:r>
+        <w:rPr>
+          <w:rStyle w:val="NormalTok"/>
+        </w:rPr>
+        <w:t xml:space="preserve"> </w:t>
+      </w:r>
+      <w:r>
+        <w:rPr>
+          <w:rStyle w:val="NormalTok"/>
+        </w:rPr>
+        <w:t xml:space="preserve"> </w:t>
+      </w:r>
+      <w:r>
+        <w:rPr>
+          <w:rStyle w:val="NormalTok"/>
+        </w:rPr>
+        <w:t xml:space="preserve"> </w:t>
+      </w:r>
+      <w:r>
+        <w:rPr>
+          <w:rStyle w:val="NormalTok"/>
+        </w:rPr>
+        <w:t xml:space="preserve"> </w:t>
+      </w:r>
+      <w:r>
+        <w:rPr>
+          <w:rStyle w:val="NormalTok"/>
+        </w:rPr>
+        <w:t xml:space="preserve"> </w:t>
+      </w:r>
+      <w:r>
+        <w:rPr>
+          <w:rStyle w:val="NormalTok"/>
+        </w:rPr>
+        <w:t xml:space="preserve"> </w:t>
+      </w:r>
+      <w:r>
+        <w:rPr>
+          <w:rStyle w:val="NormalTok"/>
+        </w:rPr>
+        <w:t xml:space="preserve"> </w:t>
       </w:r>
       <w:r>
         <w:rPr>
@@ -4834,7 +6252,13 @@
         <w:rPr>
           <w:rStyle w:val="NormalTok"/>
         </w:rPr>
-        <w:t xml:space="preserve"> .</w:t>
+        <w:t xml:space="preserve"> </w:t>
+      </w:r>
+      <w:r>
+        <w:rPr>
+          <w:rStyle w:val="NormalTok"/>
+        </w:rPr>
+        <w:t xml:space="preserve">.</w:t>
       </w:r>
       <w:r>
         <w:rPr>
@@ -4861,7 +6285,121 @@
         <w:rPr>
           <w:rStyle w:val="NormalTok"/>
         </w:rPr>
-        <w:t xml:space="preserve">                    </w:t>
+        <w:t xml:space="preserve"> </w:t>
+      </w:r>
+      <w:r>
+        <w:rPr>
+          <w:rStyle w:val="NormalTok"/>
+        </w:rPr>
+        <w:t xml:space="preserve"> </w:t>
+      </w:r>
+      <w:r>
+        <w:rPr>
+          <w:rStyle w:val="NormalTok"/>
+        </w:rPr>
+        <w:t xml:space="preserve"> </w:t>
+      </w:r>
+      <w:r>
+        <w:rPr>
+          <w:rStyle w:val="NormalTok"/>
+        </w:rPr>
+        <w:t xml:space="preserve"> </w:t>
+      </w:r>
+      <w:r>
+        <w:rPr>
+          <w:rStyle w:val="NormalTok"/>
+        </w:rPr>
+        <w:t xml:space="preserve"> </w:t>
+      </w:r>
+      <w:r>
+        <w:rPr>
+          <w:rStyle w:val="NormalTok"/>
+        </w:rPr>
+        <w:t xml:space="preserve"> </w:t>
+      </w:r>
+      <w:r>
+        <w:rPr>
+          <w:rStyle w:val="NormalTok"/>
+        </w:rPr>
+        <w:t xml:space="preserve"> </w:t>
+      </w:r>
+      <w:r>
+        <w:rPr>
+          <w:rStyle w:val="NormalTok"/>
+        </w:rPr>
+        <w:t xml:space="preserve"> </w:t>
+      </w:r>
+      <w:r>
+        <w:rPr>
+          <w:rStyle w:val="NormalTok"/>
+        </w:rPr>
+        <w:t xml:space="preserve"> </w:t>
+      </w:r>
+      <w:r>
+        <w:rPr>
+          <w:rStyle w:val="NormalTok"/>
+        </w:rPr>
+        <w:t xml:space="preserve"> </w:t>
+      </w:r>
+      <w:r>
+        <w:rPr>
+          <w:rStyle w:val="NormalTok"/>
+        </w:rPr>
+        <w:t xml:space="preserve"> </w:t>
+      </w:r>
+      <w:r>
+        <w:rPr>
+          <w:rStyle w:val="NormalTok"/>
+        </w:rPr>
+        <w:t xml:space="preserve"> </w:t>
+      </w:r>
+      <w:r>
+        <w:rPr>
+          <w:rStyle w:val="NormalTok"/>
+        </w:rPr>
+        <w:t xml:space="preserve"> </w:t>
+      </w:r>
+      <w:r>
+        <w:rPr>
+          <w:rStyle w:val="NormalTok"/>
+        </w:rPr>
+        <w:t xml:space="preserve"> </w:t>
+      </w:r>
+      <w:r>
+        <w:rPr>
+          <w:rStyle w:val="NormalTok"/>
+        </w:rPr>
+        <w:t xml:space="preserve"> </w:t>
+      </w:r>
+      <w:r>
+        <w:rPr>
+          <w:rStyle w:val="NormalTok"/>
+        </w:rPr>
+        <w:t xml:space="preserve"> </w:t>
+      </w:r>
+      <w:r>
+        <w:rPr>
+          <w:rStyle w:val="NormalTok"/>
+        </w:rPr>
+        <w:t xml:space="preserve"> </w:t>
+      </w:r>
+      <w:r>
+        <w:rPr>
+          <w:rStyle w:val="NormalTok"/>
+        </w:rPr>
+        <w:t xml:space="preserve"> </w:t>
+      </w:r>
+      <w:r>
+        <w:rPr>
+          <w:rStyle w:val="NormalTok"/>
+        </w:rPr>
+        <w:t xml:space="preserve"> </w:t>
+      </w:r>
+      <w:r>
+        <w:rPr>
+          <w:rStyle w:val="NormalTok"/>
+        </w:rPr>
+        <w:t xml:space="preserve"> </w:t>
       </w:r>
       <w:r>
         <w:rPr>
@@ -4906,7 +6444,121 @@
         <w:rPr>
           <w:rStyle w:val="NormalTok"/>
         </w:rPr>
-        <w:t xml:space="preserve">                    </w:t>
+        <w:t xml:space="preserve"> </w:t>
+      </w:r>
+      <w:r>
+        <w:rPr>
+          <w:rStyle w:val="NormalTok"/>
+        </w:rPr>
+        <w:t xml:space="preserve"> </w:t>
+      </w:r>
+      <w:r>
+        <w:rPr>
+          <w:rStyle w:val="NormalTok"/>
+        </w:rPr>
+        <w:t xml:space="preserve"> </w:t>
+      </w:r>
+      <w:r>
+        <w:rPr>
+          <w:rStyle w:val="NormalTok"/>
+        </w:rPr>
+        <w:t xml:space="preserve"> </w:t>
+      </w:r>
+      <w:r>
+        <w:rPr>
+          <w:rStyle w:val="NormalTok"/>
+        </w:rPr>
+        <w:t xml:space="preserve"> </w:t>
+      </w:r>
+      <w:r>
+        <w:rPr>
+          <w:rStyle w:val="NormalTok"/>
+        </w:rPr>
+        <w:t xml:space="preserve"> </w:t>
+      </w:r>
+      <w:r>
+        <w:rPr>
+          <w:rStyle w:val="NormalTok"/>
+        </w:rPr>
+        <w:t xml:space="preserve"> </w:t>
+      </w:r>
+      <w:r>
+        <w:rPr>
+          <w:rStyle w:val="NormalTok"/>
+        </w:rPr>
+        <w:t xml:space="preserve"> </w:t>
+      </w:r>
+      <w:r>
+        <w:rPr>
+          <w:rStyle w:val="NormalTok"/>
+        </w:rPr>
+        <w:t xml:space="preserve"> </w:t>
+      </w:r>
+      <w:r>
+        <w:rPr>
+          <w:rStyle w:val="NormalTok"/>
+        </w:rPr>
+        <w:t xml:space="preserve"> </w:t>
+      </w:r>
+      <w:r>
+        <w:rPr>
+          <w:rStyle w:val="NormalTok"/>
+        </w:rPr>
+        <w:t xml:space="preserve"> </w:t>
+      </w:r>
+      <w:r>
+        <w:rPr>
+          <w:rStyle w:val="NormalTok"/>
+        </w:rPr>
+        <w:t xml:space="preserve"> </w:t>
+      </w:r>
+      <w:r>
+        <w:rPr>
+          <w:rStyle w:val="NormalTok"/>
+        </w:rPr>
+        <w:t xml:space="preserve"> </w:t>
+      </w:r>
+      <w:r>
+        <w:rPr>
+          <w:rStyle w:val="NormalTok"/>
+        </w:rPr>
+        <w:t xml:space="preserve"> </w:t>
+      </w:r>
+      <w:r>
+        <w:rPr>
+          <w:rStyle w:val="NormalTok"/>
+        </w:rPr>
+        <w:t xml:space="preserve"> </w:t>
+      </w:r>
+      <w:r>
+        <w:rPr>
+          <w:rStyle w:val="NormalTok"/>
+        </w:rPr>
+        <w:t xml:space="preserve"> </w:t>
+      </w:r>
+      <w:r>
+        <w:rPr>
+          <w:rStyle w:val="NormalTok"/>
+        </w:rPr>
+        <w:t xml:space="preserve"> </w:t>
+      </w:r>
+      <w:r>
+        <w:rPr>
+          <w:rStyle w:val="NormalTok"/>
+        </w:rPr>
+        <w:t xml:space="preserve"> </w:t>
+      </w:r>
+      <w:r>
+        <w:rPr>
+          <w:rStyle w:val="NormalTok"/>
+        </w:rPr>
+        <w:t xml:space="preserve"> </w:t>
+      </w:r>
+      <w:r>
+        <w:rPr>
+          <w:rStyle w:val="NormalTok"/>
+        </w:rPr>
+        <w:t xml:space="preserve"> </w:t>
       </w:r>
       <w:r>
         <w:rPr>
@@ -4963,13 +6615,7 @@
         <w:rPr>
           <w:rStyle w:val="NormalTok"/>
         </w:rPr>
-        <w:t xml:space="preserve">p </w:t>
-      </w:r>
-      <w:r>
-        <w:rPr>
-          <w:rStyle w:val="OperatorTok"/>
-        </w:rPr>
-        <w:t xml:space="preserve">+</w:t>
+        <w:t xml:space="preserve">p +</w:t>
       </w:r>
       <w:r>
         <w:rPr>
@@ -4987,13 +6633,7 @@
         <w:rPr>
           <w:rStyle w:val="NormalTok"/>
         </w:rPr>
-        <w:t xml:space="preserve">(Month </w:t>
-      </w:r>
-      <w:r>
-        <w:rPr>
-          <w:rStyle w:val="OperatorTok"/>
-        </w:rPr>
-        <w:t xml:space="preserve">~</w:t>
+        <w:t xml:space="preserve">(Month ~</w:t>
       </w:r>
       <w:r>
         <w:rPr>
@@ -5020,7 +6660,121 @@
         <w:rPr>
           <w:rStyle w:val="NormalTok"/>
         </w:rPr>
-        <w:t xml:space="preserve">                    </w:t>
+        <w:t xml:space="preserve"> </w:t>
+      </w:r>
+      <w:r>
+        <w:rPr>
+          <w:rStyle w:val="NormalTok"/>
+        </w:rPr>
+        <w:t xml:space="preserve"> </w:t>
+      </w:r>
+      <w:r>
+        <w:rPr>
+          <w:rStyle w:val="NormalTok"/>
+        </w:rPr>
+        <w:t xml:space="preserve"> </w:t>
+      </w:r>
+      <w:r>
+        <w:rPr>
+          <w:rStyle w:val="NormalTok"/>
+        </w:rPr>
+        <w:t xml:space="preserve"> </w:t>
+      </w:r>
+      <w:r>
+        <w:rPr>
+          <w:rStyle w:val="NormalTok"/>
+        </w:rPr>
+        <w:t xml:space="preserve"> </w:t>
+      </w:r>
+      <w:r>
+        <w:rPr>
+          <w:rStyle w:val="NormalTok"/>
+        </w:rPr>
+        <w:t xml:space="preserve"> </w:t>
+      </w:r>
+      <w:r>
+        <w:rPr>
+          <w:rStyle w:val="NormalTok"/>
+        </w:rPr>
+        <w:t xml:space="preserve"> </w:t>
+      </w:r>
+      <w:r>
+        <w:rPr>
+          <w:rStyle w:val="NormalTok"/>
+        </w:rPr>
+        <w:t xml:space="preserve"> </w:t>
+      </w:r>
+      <w:r>
+        <w:rPr>
+          <w:rStyle w:val="NormalTok"/>
+        </w:rPr>
+        <w:t xml:space="preserve"> </w:t>
+      </w:r>
+      <w:r>
+        <w:rPr>
+          <w:rStyle w:val="NormalTok"/>
+        </w:rPr>
+        <w:t xml:space="preserve"> </w:t>
+      </w:r>
+      <w:r>
+        <w:rPr>
+          <w:rStyle w:val="NormalTok"/>
+        </w:rPr>
+        <w:t xml:space="preserve"> </w:t>
+      </w:r>
+      <w:r>
+        <w:rPr>
+          <w:rStyle w:val="NormalTok"/>
+        </w:rPr>
+        <w:t xml:space="preserve"> </w:t>
+      </w:r>
+      <w:r>
+        <w:rPr>
+          <w:rStyle w:val="NormalTok"/>
+        </w:rPr>
+        <w:t xml:space="preserve"> </w:t>
+      </w:r>
+      <w:r>
+        <w:rPr>
+          <w:rStyle w:val="NormalTok"/>
+        </w:rPr>
+        <w:t xml:space="preserve"> </w:t>
+      </w:r>
+      <w:r>
+        <w:rPr>
+          <w:rStyle w:val="NormalTok"/>
+        </w:rPr>
+        <w:t xml:space="preserve"> </w:t>
+      </w:r>
+      <w:r>
+        <w:rPr>
+          <w:rStyle w:val="NormalTok"/>
+        </w:rPr>
+        <w:t xml:space="preserve"> </w:t>
+      </w:r>
+      <w:r>
+        <w:rPr>
+          <w:rStyle w:val="NormalTok"/>
+        </w:rPr>
+        <w:t xml:space="preserve"> </w:t>
+      </w:r>
+      <w:r>
+        <w:rPr>
+          <w:rStyle w:val="NormalTok"/>
+        </w:rPr>
+        <w:t xml:space="preserve"> </w:t>
+      </w:r>
+      <w:r>
+        <w:rPr>
+          <w:rStyle w:val="NormalTok"/>
+        </w:rPr>
+        <w:t xml:space="preserve"> </w:t>
+      </w:r>
+      <w:r>
+        <w:rPr>
+          <w:rStyle w:val="NormalTok"/>
+        </w:rPr>
+        <w:t xml:space="preserve"> </w:t>
       </w:r>
       <w:r>
         <w:rPr>
@@ -5083,13 +6837,7 @@
         <w:rPr>
           <w:rStyle w:val="NormalTok"/>
         </w:rPr>
-        <w:t xml:space="preserve">p </w:t>
-      </w:r>
-      <w:r>
-        <w:rPr>
-          <w:rStyle w:val="OperatorTok"/>
-        </w:rPr>
-        <w:t xml:space="preserve">+</w:t>
+        <w:t xml:space="preserve">p +</w:t>
       </w:r>
       <w:r>
         <w:rPr>
@@ -5149,7 +6897,7 @@
           <wp:inline>
             <wp:extent cx="4620126" cy="3696101"/>
             <wp:effectExtent b="0" l="0" r="0" t="0"/>
-            <wp:docPr descr="" title="" id="1" name="Picture"/>
+            <wp:docPr descr="" id="1" name="Picture"/>
             <a:graphic>
               <a:graphicData uri="http://schemas.openxmlformats.org/drawingml/2006/picture">
                 <pic:pic>
@@ -5186,9 +6934,11 @@
           </wp:inline>
         </w:drawing>
       </w:r>
-      <w:r>
-        <w:t xml:space="preserve"> </w:t>
-      </w:r>
+    </w:p>
+    <w:p>
+      <w:pPr>
+        <w:pStyle w:val="BodyText"/>
+      </w:pPr>
       <w:r>
         <w:t xml:space="preserve">Now, studying the fitted values and observations, as well as what you saw in the previous horizontal plot of fitted values and 95% CI, it is obvious that there is something very odd about there stabbers in December at Site A: where are the observations??! In fact there are observations, but they are so close in value to the fitted value, that you can’t actually see them!</w:t>
       </w:r>
@@ -5472,7 +7222,7 @@
     </w:lvl>
   </w:abstractNum>
   <w:abstractNum w:abstractNumId="990">
-    <w:nsid w:val="2e0471de"/>
+    <w:nsid w:val="129c822e"/>
     <w:multiLevelType w:val="multilevel"/>
     <w:lvl w:ilvl="0">
       <w:numFmt w:val="bullet"/>
@@ -5553,7 +7303,7 @@
     </w:lvl>
   </w:abstractNum>
   <w:abstractNum w:abstractNumId="991">
-    <w:nsid w:val="fedede40"/>
+    <w:nsid w:val="623812e9"/>
     <w:multiLevelType w:val="multilevel"/>
     <w:lvl w:ilvl="0">
       <w:numFmt w:val="bullet"/>

</xml_diff>